<commit_message>
1.3 nap thu vien
</commit_message>
<xml_diff>
--- a/G369Thinh_DAHP.PyPro_EPLStats.docx
+++ b/G369Thinh_DAHP.PyPro_EPLStats.docx
@@ -1,6 +1,6 @@
 
 <file path=word/document.xml><?xml version="1.0" encoding="utf-8"?>
-<w:document xmlns:wpc="http://schemas.microsoft.com/office/word/2010/wordprocessingCanvas" xmlns:cx="http://schemas.microsoft.com/office/drawing/2014/chartex" xmlns:cx1="http://schemas.microsoft.com/office/drawing/2015/9/8/chartex" xmlns:cx2="http://schemas.microsoft.com/office/drawing/2015/10/21/chartex" xmlns:cx3="http://schemas.microsoft.com/office/drawing/2016/5/9/chartex" xmlns:cx4="http://schemas.microsoft.com/office/drawing/2016/5/10/chartex" xmlns:cx5="http://schemas.microsoft.com/office/drawing/2016/5/11/chartex" xmlns:cx6="http://schemas.microsoft.com/office/drawing/2016/5/12/chartex" xmlns:cx7="http://schemas.microsoft.com/office/drawing/2016/5/13/chartex" xmlns:cx8="http://schemas.microsoft.com/office/drawing/2016/5/14/chartex" xmlns:mc="http://schemas.openxmlformats.org/markup-compatibility/2006" xmlns:aink="http://schemas.microsoft.com/office/drawing/2016/ink" xmlns:am3d="http://schemas.microsoft.com/office/drawing/2017/model3d" xmlns:o="urn:schemas-microsoft-com:office:office" xmlns:r="http://schemas.openxmlformats.org/officeDocument/2006/relationships" xmlns:m="http://schemas.openxmlformats.org/officeDocument/2006/math" xmlns:v="urn:schemas-microsoft-com:vml" xmlns:wp14="http://schemas.microsoft.com/office/word/2010/wordprocessingDrawing" xmlns:wp="http://schemas.openxmlformats.org/drawingml/2006/wordprocessingDrawing" xmlns:w10="urn:schemas-microsoft-com:office:word" xmlns:w="http://schemas.openxmlformats.org/wordprocessingml/2006/main" xmlns:w14="http://schemas.microsoft.com/office/word/2010/wordml" xmlns:w15="http://schemas.microsoft.com/office/word/2012/wordml" xmlns:w16cex="http://schemas.microsoft.com/office/word/2018/wordml/cex" xmlns:w16cid="http://schemas.microsoft.com/office/word/2016/wordml/cid" xmlns:w16="http://schemas.microsoft.com/office/word/2018/wordml" xmlns:w16se="http://schemas.microsoft.com/office/word/2015/wordml/symex" xmlns:wpg="http://schemas.microsoft.com/office/word/2010/wordprocessingGroup" xmlns:wpi="http://schemas.microsoft.com/office/word/2010/wordprocessingInk" xmlns:wne="http://schemas.microsoft.com/office/word/2006/wordml" xmlns:wps="http://schemas.microsoft.com/office/word/2010/wordprocessingShape" mc:Ignorable="w14 w15 w16se w16cid w16 w16cex wp14">
+<w:document xmlns:wpc="http://schemas.microsoft.com/office/word/2010/wordprocessingCanvas" xmlns:cx="http://schemas.microsoft.com/office/drawing/2014/chartex" xmlns:cx1="http://schemas.microsoft.com/office/drawing/2015/9/8/chartex" xmlns:cx2="http://schemas.microsoft.com/office/drawing/2015/10/21/chartex" xmlns:cx3="http://schemas.microsoft.com/office/drawing/2016/5/9/chartex" xmlns:cx4="http://schemas.microsoft.com/office/drawing/2016/5/10/chartex" xmlns:cx5="http://schemas.microsoft.com/office/drawing/2016/5/11/chartex" xmlns:cx6="http://schemas.microsoft.com/office/drawing/2016/5/12/chartex" xmlns:cx7="http://schemas.microsoft.com/office/drawing/2016/5/13/chartex" xmlns:cx8="http://schemas.microsoft.com/office/drawing/2016/5/14/chartex" xmlns:mc="http://schemas.openxmlformats.org/markup-compatibility/2006" xmlns:aink="http://schemas.microsoft.com/office/drawing/2016/ink" xmlns:am3d="http://schemas.microsoft.com/office/drawing/2017/model3d" xmlns:o="urn:schemas-microsoft-com:office:office" xmlns:oel="http://schemas.microsoft.com/office/2019/extlst" xmlns:r="http://schemas.openxmlformats.org/officeDocument/2006/relationships" xmlns:m="http://schemas.openxmlformats.org/officeDocument/2006/math" xmlns:v="urn:schemas-microsoft-com:vml" xmlns:wp14="http://schemas.microsoft.com/office/word/2010/wordprocessingDrawing" xmlns:wp="http://schemas.openxmlformats.org/drawingml/2006/wordprocessingDrawing" xmlns:w10="urn:schemas-microsoft-com:office:word" xmlns:w="http://schemas.openxmlformats.org/wordprocessingml/2006/main" xmlns:w14="http://schemas.microsoft.com/office/word/2010/wordml" xmlns:w15="http://schemas.microsoft.com/office/word/2012/wordml" xmlns:w16cex="http://schemas.microsoft.com/office/word/2018/wordml/cex" xmlns:w16cid="http://schemas.microsoft.com/office/word/2016/wordml/cid" xmlns:w16="http://schemas.microsoft.com/office/word/2018/wordml" xmlns:w16sdtdh="http://schemas.microsoft.com/office/word/2020/wordml/sdtdatahash" xmlns:w16se="http://schemas.microsoft.com/office/word/2015/wordml/symex" xmlns:wpg="http://schemas.microsoft.com/office/word/2010/wordprocessingGroup" xmlns:wpi="http://schemas.microsoft.com/office/word/2010/wordprocessingInk" xmlns:wne="http://schemas.microsoft.com/office/word/2006/wordml" xmlns:wps="http://schemas.microsoft.com/office/word/2010/wordprocessingShape" mc:Ignorable="w14 w15 w16se w16cid w16 w16cex w16sdtdh wp14">
   <w:body>
     <w:p>
       <w:pPr>
@@ -315,9 +315,8 @@
           <w:b/>
           <w:sz w:val="31"/>
           <w:szCs w:val="25"/>
-          <w:highlight w:val="yellow"/>
-        </w:rPr>
-        <w:t>?</w:t>
+        </w:rPr>
+        <w:t>3</w:t>
       </w:r>
     </w:p>
     <w:p>
@@ -389,9 +388,16 @@
           <w:rFonts w:eastAsia="TimesNewRomanPSMT" w:cs="Times New Roman"/>
           <w:b/>
           <w:szCs w:val="21"/>
-          <w:highlight w:val="yellow"/>
-        </w:rPr>
-        <w:t>PHÂN TÍCH ........................................</w:t>
+        </w:rPr>
+        <w:t>PHÂN TÍCH</w:t>
+      </w:r>
+      <w:r>
+        <w:rPr>
+          <w:rFonts w:eastAsia="TimesNewRomanPSMT" w:cs="Times New Roman"/>
+          <w:b/>
+          <w:szCs w:val="21"/>
+        </w:rPr>
+        <w:t xml:space="preserve"> DỮ LIỆU CÁC ĐỘI BÓNG NGOẠI HẠNG ANH MÙA 06/07 ĐẾN MÙA 17/18.</w:t>
       </w:r>
     </w:p>
     <w:p>
@@ -422,7 +428,7 @@
           <w:sz w:val="31"/>
           <w:szCs w:val="27"/>
         </w:rPr>
-        <w:t xml:space="preserve">Họ tên sinh viên: </w:t>
+        <w:t>Họ tên sinh viên:</w:t>
       </w:r>
       <w:r>
         <w:rPr>
@@ -430,9 +436,8 @@
           <w:b/>
           <w:sz w:val="31"/>
           <w:szCs w:val="27"/>
-          <w:highlight w:val="yellow"/>
-        </w:rPr>
-        <w:t>…………….</w:t>
+        </w:rPr>
+        <w:t xml:space="preserve"> NGUYỄN KHANG THỊNH</w:t>
       </w:r>
       <w:r>
         <w:rPr>
@@ -449,9 +454,8 @@
           <w:b/>
           <w:sz w:val="31"/>
           <w:szCs w:val="27"/>
-          <w:highlight w:val="yellow"/>
-        </w:rPr>
-        <w:t>STT</w:t>
+        </w:rPr>
+        <w:t>69</w:t>
       </w:r>
       <w:r>
         <w:rPr>
@@ -489,29 +493,28 @@
           <w:sz w:val="31"/>
           <w:szCs w:val="27"/>
         </w:rPr>
-        <w:t xml:space="preserve"> </w:t>
-      </w:r>
-      <w:r>
+        <w:t xml:space="preserve"> 21110660</w:t>
+      </w:r>
+    </w:p>
+    <w:p>
+      <w:pPr>
+        <w:spacing w:before="120" w:after="120" w:line="336" w:lineRule="auto"/>
         <w:rPr>
           <w:rFonts w:eastAsia="TimesNewRomanPSMT"/>
           <w:b/>
           <w:sz w:val="31"/>
           <w:szCs w:val="27"/>
-          <w:highlight w:val="yellow"/>
-        </w:rPr>
-        <w:t>…..</w:t>
-      </w:r>
-    </w:p>
-    <w:p>
-      <w:pPr>
-        <w:spacing w:before="120" w:after="120" w:line="336" w:lineRule="auto"/>
+        </w:rPr>
+      </w:pPr>
+      <w:r>
         <w:rPr>
           <w:rFonts w:eastAsia="TimesNewRomanPSMT"/>
           <w:b/>
           <w:sz w:val="31"/>
           <w:szCs w:val="27"/>
         </w:rPr>
-      </w:pPr>
+        <w:t xml:space="preserve">Lớp: </w:t>
+      </w:r>
       <w:r>
         <w:rPr>
           <w:rFonts w:eastAsia="TimesNewRomanPSMT"/>
@@ -519,7 +522,7 @@
           <w:sz w:val="31"/>
           <w:szCs w:val="27"/>
         </w:rPr>
-        <w:t xml:space="preserve">Lớp: </w:t>
+        <w:t>211</w:t>
       </w:r>
       <w:r>
         <w:rPr>
@@ -527,30 +530,29 @@
           <w:b/>
           <w:sz w:val="31"/>
           <w:szCs w:val="27"/>
-          <w:highlight w:val="yellow"/>
-        </w:rPr>
-        <w:t>211??x [CQ]</w:t>
-      </w:r>
-    </w:p>
-    <w:p>
-      <w:pPr>
-        <w:spacing w:before="120" w:after="120" w:line="336" w:lineRule="auto"/>
+        </w:rPr>
+        <w:t>103C</w:t>
+      </w:r>
+      <w:r>
         <w:rPr>
           <w:rFonts w:eastAsia="TimesNewRomanPSMT"/>
           <w:b/>
           <w:sz w:val="31"/>
           <w:szCs w:val="27"/>
         </w:rPr>
-      </w:pPr>
-      <w:r>
+        <w:t xml:space="preserve"> [CQ]</w:t>
+      </w:r>
+    </w:p>
+    <w:p>
+      <w:pPr>
+        <w:spacing w:before="120" w:after="120" w:line="336" w:lineRule="auto"/>
         <w:rPr>
           <w:rFonts w:eastAsia="TimesNewRomanPSMT"/>
           <w:b/>
           <w:sz w:val="31"/>
           <w:szCs w:val="27"/>
         </w:rPr>
-        <w:t>Ngày nộp: ……./……./</w:t>
-      </w:r>
+      </w:pPr>
       <w:r>
         <w:rPr>
           <w:rFonts w:eastAsia="TimesNewRomanPSMT"/>
@@ -558,26 +560,35 @@
           <w:sz w:val="31"/>
           <w:szCs w:val="27"/>
         </w:rPr>
-        <w:t>2023</w:t>
-      </w:r>
-    </w:p>
-    <w:p>
-      <w:pPr>
-        <w:spacing w:before="120" w:after="120" w:line="336" w:lineRule="auto"/>
+        <w:t>Ngày nộp: ……./……./</w:t>
+      </w:r>
+      <w:r>
         <w:rPr>
           <w:rFonts w:eastAsia="TimesNewRomanPSMT"/>
           <w:b/>
           <w:sz w:val="31"/>
           <w:szCs w:val="27"/>
         </w:rPr>
-      </w:pPr>
-      <w:r>
+        <w:t>2023</w:t>
+      </w:r>
+    </w:p>
+    <w:p>
+      <w:pPr>
+        <w:spacing w:before="120" w:after="120" w:line="336" w:lineRule="auto"/>
         <w:rPr>
           <w:rFonts w:eastAsia="TimesNewRomanPSMT"/>
           <w:b/>
           <w:sz w:val="31"/>
           <w:szCs w:val="27"/>
         </w:rPr>
+      </w:pPr>
+      <w:r>
+        <w:rPr>
+          <w:rFonts w:eastAsia="TimesNewRomanPSMT"/>
+          <w:b/>
+          <w:sz w:val="31"/>
+          <w:szCs w:val="27"/>
+        </w:rPr>
         <w:t xml:space="preserve">Ký tên: </w:t>
       </w:r>
     </w:p>
@@ -681,6 +692,7 @@
           <w:b/>
           <w:sz w:val="25"/>
           <w:szCs w:val="27"/>
+          <w:highlight w:val="yellow"/>
         </w:rPr>
         <w:t>TP.HCM, ngày</w:t>
       </w:r>
@@ -690,6 +702,7 @@
           <w:b/>
           <w:sz w:val="25"/>
           <w:szCs w:val="27"/>
+          <w:highlight w:val="yellow"/>
         </w:rPr>
         <w:t xml:space="preserve"> </w:t>
       </w:r>
@@ -699,6 +712,7 @@
           <w:b/>
           <w:sz w:val="25"/>
           <w:szCs w:val="27"/>
+          <w:highlight w:val="yellow"/>
         </w:rPr>
         <w:t>.... Tháng  .... năm 2023</w:t>
       </w:r>
@@ -858,9 +872,16 @@
           <w:rFonts w:eastAsia="TimesNewRomanPSMT" w:cs="Times New Roman"/>
           <w:b/>
           <w:szCs w:val="21"/>
-          <w:highlight w:val="yellow"/>
-        </w:rPr>
-        <w:t>IPPA233277_0?</w:t>
+        </w:rPr>
+        <w:t>IPPA233277_0</w:t>
+      </w:r>
+      <w:r>
+        <w:rPr>
+          <w:rFonts w:eastAsia="TimesNewRomanPSMT" w:cs="Times New Roman"/>
+          <w:b/>
+          <w:szCs w:val="21"/>
+        </w:rPr>
+        <w:t>3</w:t>
       </w:r>
     </w:p>
     <w:p>
@@ -903,7 +924,6 @@
           <w:rFonts w:eastAsia="TimesNewRomanPSMT" w:cs="Times New Roman"/>
           <w:b/>
           <w:szCs w:val="21"/>
-          <w:highlight w:val="yellow"/>
         </w:rPr>
         <w:t xml:space="preserve">Lập trình Python  </w:t>
       </w:r>
@@ -912,9 +932,16 @@
           <w:rFonts w:eastAsia="TimesNewRomanPSMT" w:cs="Times New Roman"/>
           <w:b/>
           <w:szCs w:val="21"/>
-          <w:highlight w:val="yellow"/>
-        </w:rPr>
-        <w:t>PHÂN TÍCH ........................................</w:t>
+        </w:rPr>
+        <w:t xml:space="preserve">PHÂN TÍCH </w:t>
+      </w:r>
+      <w:r>
+        <w:rPr>
+          <w:rFonts w:eastAsia="TimesNewRomanPSMT" w:cs="Times New Roman"/>
+          <w:b/>
+          <w:szCs w:val="21"/>
+        </w:rPr>
+        <w:t>DỮ LIỆU CÁC ĐỘI BÓNG NGOẠI HẠNG ANH MÙA 06/07 ĐẾN MÙA 17/18</w:t>
       </w:r>
     </w:p>
     <w:p>
@@ -994,16 +1021,15 @@
           <w:b/>
           <w:szCs w:val="23"/>
         </w:rPr>
-        <w:t xml:space="preserve">Họ tên sinh viên: </w:t>
+        <w:t>Họ tên sinh viên</w:t>
       </w:r>
       <w:r>
         <w:rPr>
           <w:rFonts w:eastAsia="TimesNewRomanPSMT"/>
           <w:b/>
           <w:szCs w:val="23"/>
-          <w:highlight w:val="yellow"/>
-        </w:rPr>
-        <w:t>…………….</w:t>
+        </w:rPr>
+        <w:t>: NGUYỄN KHANG THỊNH</w:t>
       </w:r>
       <w:r>
         <w:rPr>
@@ -1018,9 +1044,8 @@
           <w:rFonts w:eastAsia="TimesNewRomanPSMT"/>
           <w:b/>
           <w:szCs w:val="23"/>
-          <w:highlight w:val="yellow"/>
-        </w:rPr>
-        <w:t>STT</w:t>
+        </w:rPr>
+        <w:t>69</w:t>
       </w:r>
       <w:r>
         <w:rPr>
@@ -1046,16 +1071,15 @@
           <w:b/>
           <w:szCs w:val="23"/>
         </w:rPr>
-        <w:t xml:space="preserve">Mã số sinh viên: </w:t>
+        <w:t>Mã số sinh viên:</w:t>
       </w:r>
       <w:r>
         <w:rPr>
           <w:rFonts w:eastAsia="TimesNewRomanPSMT"/>
           <w:b/>
           <w:szCs w:val="23"/>
-          <w:highlight w:val="yellow"/>
-        </w:rPr>
-        <w:t>…..</w:t>
+        </w:rPr>
+        <w:t xml:space="preserve"> 21110660</w:t>
       </w:r>
     </w:p>
     <w:p>
@@ -1080,9 +1104,24 @@
           <w:rFonts w:eastAsia="TimesNewRomanPSMT"/>
           <w:b/>
           <w:szCs w:val="23"/>
-          <w:highlight w:val="yellow"/>
-        </w:rPr>
-        <w:t>211??x [CQ]</w:t>
+        </w:rPr>
+        <w:t>211</w:t>
+      </w:r>
+      <w:r>
+        <w:rPr>
+          <w:rFonts w:eastAsia="TimesNewRomanPSMT"/>
+          <w:b/>
+          <w:szCs w:val="23"/>
+        </w:rPr>
+        <w:t>103C</w:t>
+      </w:r>
+      <w:r>
+        <w:rPr>
+          <w:rFonts w:eastAsia="TimesNewRomanPSMT"/>
+          <w:b/>
+          <w:szCs w:val="23"/>
+        </w:rPr>
+        <w:t xml:space="preserve"> [CQ]</w:t>
       </w:r>
     </w:p>
     <w:p>
@@ -1133,7 +1172,7 @@
           <w:sz w:val="23"/>
           <w:szCs w:val="25"/>
         </w:rPr>
-        <w:t>GxttHoTen_DAHP.PyPro_Topic</w:t>
+        <w:t>G</w:t>
       </w:r>
       <w:r>
         <w:rPr>
@@ -1143,7 +1182,7 @@
           <w:sz w:val="23"/>
           <w:szCs w:val="25"/>
         </w:rPr>
-        <w:t>.</w:t>
+        <w:t>369Thinh</w:t>
       </w:r>
       <w:r>
         <w:rPr>
@@ -1153,12 +1192,9 @@
           <w:sz w:val="23"/>
           <w:szCs w:val="25"/>
         </w:rPr>
-        <w:t>rar</w:t>
-      </w:r>
-    </w:p>
-    <w:p>
-      <w:pPr>
-        <w:spacing w:before="120" w:after="120" w:line="336" w:lineRule="auto"/>
+        <w:t>_DAHP.PyPro_</w:t>
+      </w:r>
+      <w:r>
         <w:rPr>
           <w:rFonts w:eastAsia="TimesNewRomanPSMT" w:cs="Times New Roman"/>
           <w:b/>
@@ -1166,51 +1202,7 @@
           <w:sz w:val="23"/>
           <w:szCs w:val="25"/>
         </w:rPr>
-      </w:pPr>
-      <w:r>
-        <w:rPr>
-          <w:rFonts w:eastAsia="TimesNewRomanPSMT" w:cs="Times New Roman"/>
-          <w:b/>
-          <w:sz w:val="23"/>
-          <w:szCs w:val="25"/>
-        </w:rPr>
-        <w:t>T</w:t>
-      </w:r>
-      <w:r>
-        <w:rPr>
-          <w:rFonts w:eastAsia="TimesNewRomanPSMT" w:cs="Times New Roman"/>
-          <w:b/>
-          <w:sz w:val="23"/>
-          <w:szCs w:val="25"/>
-        </w:rPr>
-        <w:t>ập tin mã nguồn</w:t>
-      </w:r>
-      <w:r>
-        <w:rPr>
-          <w:rFonts w:eastAsia="TimesNewRomanPSMT" w:cs="Times New Roman"/>
-          <w:b/>
-          <w:sz w:val="23"/>
-          <w:szCs w:val="25"/>
-        </w:rPr>
-        <w:t xml:space="preserve">: </w:t>
-      </w:r>
-      <w:r>
-        <w:rPr>
-          <w:rFonts w:eastAsia="TimesNewRomanPSMT" w:cs="Times New Roman"/>
-          <w:b/>
-          <w:sz w:val="23"/>
-          <w:szCs w:val="25"/>
-        </w:rPr>
-        <w:t xml:space="preserve">  </w:t>
-      </w:r>
-      <w:r>
-        <w:rPr>
-          <w:rFonts w:eastAsia="TimesNewRomanPSMT" w:cs="Times New Roman"/>
-          <w:b/>
-          <w:sz w:val="23"/>
-          <w:szCs w:val="25"/>
-        </w:rPr>
-        <w:tab/>
+        <w:t>EPLStats</w:t>
       </w:r>
       <w:r>
         <w:rPr>
@@ -1220,7 +1212,7 @@
           <w:sz w:val="23"/>
           <w:szCs w:val="25"/>
         </w:rPr>
-        <w:t>GxttHoTen_Topic</w:t>
+        <w:t>.</w:t>
       </w:r>
       <w:r>
         <w:rPr>
@@ -1230,9 +1222,12 @@
           <w:sz w:val="23"/>
           <w:szCs w:val="25"/>
         </w:rPr>
-        <w:t>.py</w:t>
-      </w:r>
-      <w:r>
+        <w:t>rar</w:t>
+      </w:r>
+    </w:p>
+    <w:p>
+      <w:pPr>
+        <w:spacing w:before="120" w:after="120" w:line="336" w:lineRule="auto"/>
         <w:rPr>
           <w:rFonts w:eastAsia="TimesNewRomanPSMT" w:cs="Times New Roman"/>
           <w:b/>
@@ -1240,12 +1235,53 @@
           <w:sz w:val="23"/>
           <w:szCs w:val="25"/>
         </w:rPr>
-        <w:t xml:space="preserve"> </w:t>
-      </w:r>
-    </w:p>
-    <w:p>
-      <w:pPr>
-        <w:spacing w:before="120" w:after="120" w:line="336" w:lineRule="auto"/>
+      </w:pPr>
+      <w:r>
+        <w:rPr>
+          <w:rFonts w:eastAsia="TimesNewRomanPSMT" w:cs="Times New Roman"/>
+          <w:b/>
+          <w:sz w:val="23"/>
+          <w:szCs w:val="25"/>
+        </w:rPr>
+        <w:t>T</w:t>
+      </w:r>
+      <w:r>
+        <w:rPr>
+          <w:rFonts w:eastAsia="TimesNewRomanPSMT" w:cs="Times New Roman"/>
+          <w:b/>
+          <w:sz w:val="23"/>
+          <w:szCs w:val="25"/>
+        </w:rPr>
+        <w:t>ập tin mã nguồn</w:t>
+      </w:r>
+      <w:r>
+        <w:rPr>
+          <w:rFonts w:eastAsia="TimesNewRomanPSMT" w:cs="Times New Roman"/>
+          <w:b/>
+          <w:sz w:val="23"/>
+          <w:szCs w:val="25"/>
+        </w:rPr>
+        <w:t xml:space="preserve">: </w:t>
+      </w:r>
+      <w:r>
+        <w:rPr>
+          <w:rFonts w:eastAsia="TimesNewRomanPSMT" w:cs="Times New Roman"/>
+          <w:b/>
+          <w:sz w:val="23"/>
+          <w:szCs w:val="25"/>
+        </w:rPr>
+        <w:t xml:space="preserve">  </w:t>
+      </w:r>
+      <w:r>
+        <w:rPr>
+          <w:rFonts w:eastAsia="TimesNewRomanPSMT" w:cs="Times New Roman"/>
+          <w:b/>
+          <w:sz w:val="23"/>
+          <w:szCs w:val="25"/>
+        </w:rPr>
+        <w:tab/>
+      </w:r>
+      <w:r>
         <w:rPr>
           <w:rFonts w:eastAsia="TimesNewRomanPSMT" w:cs="Times New Roman"/>
           <w:b/>
@@ -1253,42 +1289,7 @@
           <w:sz w:val="23"/>
           <w:szCs w:val="25"/>
         </w:rPr>
-      </w:pPr>
-      <w:r>
-        <w:rPr>
-          <w:rFonts w:eastAsia="TimesNewRomanPSMT" w:cs="Times New Roman"/>
-          <w:b/>
-          <w:sz w:val="23"/>
-          <w:szCs w:val="25"/>
-        </w:rPr>
-        <w:t>Tập dữ liệu thực nghiệm</w:t>
-      </w:r>
-      <w:r>
-        <w:rPr>
-          <w:rFonts w:eastAsia="TimesNewRomanPSMT" w:cs="Times New Roman"/>
-          <w:b/>
-          <w:sz w:val="23"/>
-          <w:szCs w:val="25"/>
-        </w:rPr>
-        <w:t>:</w:t>
-      </w:r>
-      <w:r>
-        <w:rPr>
-          <w:rFonts w:eastAsia="TimesNewRomanPSMT" w:cs="Times New Roman"/>
-          <w:b/>
-          <w:sz w:val="23"/>
-          <w:szCs w:val="25"/>
-        </w:rPr>
-        <w:t xml:space="preserve"> </w:t>
-      </w:r>
-      <w:r>
-        <w:rPr>
-          <w:rFonts w:eastAsia="TimesNewRomanPSMT" w:cs="Times New Roman"/>
-          <w:b/>
-          <w:sz w:val="23"/>
-          <w:szCs w:val="25"/>
-        </w:rPr>
-        <w:tab/>
+        <w:t>G</w:t>
       </w:r>
       <w:r>
         <w:rPr>
@@ -1298,7 +1299,7 @@
           <w:sz w:val="23"/>
           <w:szCs w:val="25"/>
         </w:rPr>
-        <w:t>GxttHoTen_Topic</w:t>
+        <w:t>369Thinh</w:t>
       </w:r>
       <w:r>
         <w:rPr>
@@ -1308,12 +1309,9 @@
           <w:sz w:val="23"/>
           <w:szCs w:val="25"/>
         </w:rPr>
-        <w:t>.csv</w:t>
-      </w:r>
-    </w:p>
-    <w:p>
-      <w:pPr>
-        <w:spacing w:before="120" w:after="120" w:line="336" w:lineRule="auto"/>
+        <w:t>_</w:t>
+      </w:r>
+      <w:r>
         <w:rPr>
           <w:rFonts w:eastAsia="TimesNewRomanPSMT" w:cs="Times New Roman"/>
           <w:b/>
@@ -1321,15 +1319,7 @@
           <w:sz w:val="23"/>
           <w:szCs w:val="25"/>
         </w:rPr>
-      </w:pPr>
-      <w:r>
-        <w:rPr>
-          <w:rFonts w:eastAsia="TimesNewRomanPSMT" w:cs="Times New Roman"/>
-          <w:b/>
-          <w:sz w:val="23"/>
-          <w:szCs w:val="25"/>
-        </w:rPr>
-        <w:t>Giới thiệu thư mục bài làm:</w:t>
+        <w:t>EPLStats</w:t>
       </w:r>
       <w:r>
         <w:rPr>
@@ -1339,7 +1329,7 @@
           <w:sz w:val="23"/>
           <w:szCs w:val="25"/>
         </w:rPr>
-        <w:tab/>
+        <w:t>.py</w:t>
       </w:r>
       <w:r>
         <w:rPr>
@@ -1349,9 +1339,12 @@
           <w:sz w:val="23"/>
           <w:szCs w:val="25"/>
         </w:rPr>
-        <w:t>GxttHoTen_DAHP.Intro</w:t>
-      </w:r>
-      <w:r>
+        <w:t xml:space="preserve"> </w:t>
+      </w:r>
+    </w:p>
+    <w:p>
+      <w:pPr>
+        <w:spacing w:before="120" w:after="120" w:line="336" w:lineRule="auto"/>
         <w:rPr>
           <w:rFonts w:eastAsia="TimesNewRomanPSMT" w:cs="Times New Roman"/>
           <w:b/>
@@ -1359,6 +1352,162 @@
           <w:sz w:val="23"/>
           <w:szCs w:val="25"/>
         </w:rPr>
+      </w:pPr>
+      <w:r>
+        <w:rPr>
+          <w:rFonts w:eastAsia="TimesNewRomanPSMT" w:cs="Times New Roman"/>
+          <w:b/>
+          <w:sz w:val="23"/>
+          <w:szCs w:val="25"/>
+        </w:rPr>
+        <w:t>Tập dữ liệu thực nghiệm</w:t>
+      </w:r>
+      <w:r>
+        <w:rPr>
+          <w:rFonts w:eastAsia="TimesNewRomanPSMT" w:cs="Times New Roman"/>
+          <w:b/>
+          <w:sz w:val="23"/>
+          <w:szCs w:val="25"/>
+        </w:rPr>
+        <w:t>:</w:t>
+      </w:r>
+      <w:r>
+        <w:rPr>
+          <w:rFonts w:eastAsia="TimesNewRomanPSMT" w:cs="Times New Roman"/>
+          <w:b/>
+          <w:sz w:val="23"/>
+          <w:szCs w:val="25"/>
+        </w:rPr>
+        <w:t xml:space="preserve"> </w:t>
+      </w:r>
+      <w:r>
+        <w:rPr>
+          <w:rFonts w:eastAsia="TimesNewRomanPSMT" w:cs="Times New Roman"/>
+          <w:b/>
+          <w:sz w:val="23"/>
+          <w:szCs w:val="25"/>
+        </w:rPr>
+        <w:tab/>
+      </w:r>
+      <w:r>
+        <w:rPr>
+          <w:rFonts w:eastAsia="TimesNewRomanPSMT" w:cs="Times New Roman"/>
+          <w:b/>
+          <w:color w:val="0000FF"/>
+          <w:sz w:val="23"/>
+          <w:szCs w:val="25"/>
+        </w:rPr>
+        <w:t>G</w:t>
+      </w:r>
+      <w:r>
+        <w:rPr>
+          <w:rFonts w:eastAsia="TimesNewRomanPSMT" w:cs="Times New Roman"/>
+          <w:b/>
+          <w:color w:val="0000FF"/>
+          <w:sz w:val="23"/>
+          <w:szCs w:val="25"/>
+        </w:rPr>
+        <w:t>369Thinh</w:t>
+      </w:r>
+      <w:r>
+        <w:rPr>
+          <w:rFonts w:eastAsia="TimesNewRomanPSMT" w:cs="Times New Roman"/>
+          <w:b/>
+          <w:color w:val="0000FF"/>
+          <w:sz w:val="23"/>
+          <w:szCs w:val="25"/>
+        </w:rPr>
+        <w:t>_</w:t>
+      </w:r>
+      <w:r>
+        <w:rPr>
+          <w:rFonts w:eastAsia="TimesNewRomanPSMT" w:cs="Times New Roman"/>
+          <w:b/>
+          <w:color w:val="0000FF"/>
+          <w:sz w:val="23"/>
+          <w:szCs w:val="25"/>
+        </w:rPr>
+        <w:t>EPLStats</w:t>
+      </w:r>
+      <w:r>
+        <w:rPr>
+          <w:rFonts w:eastAsia="TimesNewRomanPSMT" w:cs="Times New Roman"/>
+          <w:b/>
+          <w:color w:val="0000FF"/>
+          <w:sz w:val="23"/>
+          <w:szCs w:val="25"/>
+        </w:rPr>
+        <w:t>.csv</w:t>
+      </w:r>
+    </w:p>
+    <w:p>
+      <w:pPr>
+        <w:spacing w:before="120" w:after="120" w:line="336" w:lineRule="auto"/>
+        <w:rPr>
+          <w:rFonts w:eastAsia="TimesNewRomanPSMT" w:cs="Times New Roman"/>
+          <w:b/>
+          <w:color w:val="0000FF"/>
+          <w:sz w:val="23"/>
+          <w:szCs w:val="25"/>
+        </w:rPr>
+      </w:pPr>
+      <w:r>
+        <w:rPr>
+          <w:rFonts w:eastAsia="TimesNewRomanPSMT" w:cs="Times New Roman"/>
+          <w:b/>
+          <w:sz w:val="23"/>
+          <w:szCs w:val="25"/>
+        </w:rPr>
+        <w:t>Giới thiệu thư mục bài làm:</w:t>
+      </w:r>
+      <w:r>
+        <w:rPr>
+          <w:rFonts w:eastAsia="TimesNewRomanPSMT" w:cs="Times New Roman"/>
+          <w:b/>
+          <w:color w:val="0000FF"/>
+          <w:sz w:val="23"/>
+          <w:szCs w:val="25"/>
+        </w:rPr>
+        <w:tab/>
+      </w:r>
+      <w:r>
+        <w:rPr>
+          <w:rFonts w:eastAsia="TimesNewRomanPSMT" w:cs="Times New Roman"/>
+          <w:b/>
+          <w:color w:val="0000FF"/>
+          <w:sz w:val="23"/>
+          <w:szCs w:val="25"/>
+        </w:rPr>
+        <w:t>G</w:t>
+      </w:r>
+      <w:r>
+        <w:rPr>
+          <w:rFonts w:eastAsia="TimesNewRomanPSMT" w:cs="Times New Roman"/>
+          <w:b/>
+          <w:color w:val="0000FF"/>
+          <w:sz w:val="23"/>
+          <w:szCs w:val="25"/>
+        </w:rPr>
+        <w:t>369Thinh</w:t>
+      </w:r>
+      <w:r>
+        <w:rPr>
+          <w:rFonts w:eastAsia="TimesNewRomanPSMT" w:cs="Times New Roman"/>
+          <w:b/>
+          <w:color w:val="0000FF"/>
+          <w:sz w:val="23"/>
+          <w:szCs w:val="25"/>
+        </w:rPr>
+        <w:t>_DAHP.Intro</w:t>
+      </w:r>
+      <w:r>
+        <w:rPr>
+          <w:rFonts w:eastAsia="TimesNewRomanPSMT" w:cs="Times New Roman"/>
+          <w:b/>
+          <w:color w:val="0000FF"/>
+          <w:sz w:val="23"/>
+          <w:szCs w:val="25"/>
+        </w:rPr>
         <w:t>.docx</w:t>
       </w:r>
     </w:p>
@@ -2060,7 +2209,7 @@
           <w:szCs w:val="26"/>
         </w:rPr>
       </w:pPr>
-      <w:bookmarkStart w:id="0" w:name="_Toc129347035"/>
+      <w:bookmarkStart w:id="0" w:name="_Toc130324658"/>
       <w:r>
         <w:rPr>
           <w:rFonts w:eastAsia="Times New Roman" w:cs="Times New Roman"/>
@@ -2091,7 +2240,112 @@
           <w:sz w:val="26"/>
           <w:szCs w:val="26"/>
         </w:rPr>
-        <w:t>H</w:t>
+        <w:t>Em xin cam kết đồ án học phần này hoàn toàn</w:t>
+      </w:r>
+      <w:r>
+        <w:rPr>
+          <w:rFonts w:eastAsia="TimesNewRomanPSMT" w:cs="Times New Roman"/>
+          <w:bCs/>
+          <w:sz w:val="26"/>
+          <w:szCs w:val="26"/>
+        </w:rPr>
+        <w:t xml:space="preserve"> do em thực hiện,</w:t>
+      </w:r>
+      <w:r>
+        <w:rPr>
+          <w:rFonts w:eastAsia="TimesNewRomanPSMT" w:cs="Times New Roman"/>
+          <w:bCs/>
+          <w:sz w:val="26"/>
+          <w:szCs w:val="26"/>
+        </w:rPr>
+        <w:t xml:space="preserve"> </w:t>
+      </w:r>
+      <w:r>
+        <w:rPr>
+          <w:rFonts w:eastAsia="TimesNewRomanPSMT" w:cs="Times New Roman"/>
+          <w:bCs/>
+          <w:sz w:val="26"/>
+          <w:szCs w:val="26"/>
+        </w:rPr>
+        <w:t>không sao chép của các bạn sinh viên hay các nguồn khác.</w:t>
+      </w:r>
+    </w:p>
+    <w:p>
+      <w:pPr>
+        <w:spacing w:before="120" w:after="120" w:line="360" w:lineRule="auto"/>
+        <w:ind w:firstLine="630"/>
+        <w:rPr>
+          <w:rFonts w:eastAsia="TimesNewRomanPSMT" w:cs="Times New Roman"/>
+          <w:bCs/>
+          <w:sz w:val="26"/>
+          <w:szCs w:val="26"/>
+        </w:rPr>
+      </w:pPr>
+      <w:r>
+        <w:rPr>
+          <w:rFonts w:eastAsia="TimesNewRomanPSMT" w:cs="Times New Roman"/>
+          <w:bCs/>
+          <w:sz w:val="26"/>
+          <w:szCs w:val="26"/>
+        </w:rPr>
+        <w:t>Em đã nghiên cứu kỹ đồ án học phần và</w:t>
+      </w:r>
+      <w:r>
+        <w:rPr>
+          <w:rFonts w:eastAsia="TimesNewRomanPSMT" w:cs="Times New Roman"/>
+          <w:bCs/>
+          <w:sz w:val="26"/>
+          <w:szCs w:val="26"/>
+        </w:rPr>
+        <w:t xml:space="preserve"> thực hiện</w:t>
+      </w:r>
+      <w:r>
+        <w:rPr>
+          <w:rFonts w:eastAsia="TimesNewRomanPSMT" w:cs="Times New Roman"/>
+          <w:bCs/>
+          <w:sz w:val="26"/>
+          <w:szCs w:val="26"/>
+        </w:rPr>
+        <w:t xml:space="preserve"> kiểm tra nhiều lần, song không tránh khỏi sai sót. Mong </w:t>
+      </w:r>
+      <w:r>
+        <w:rPr>
+          <w:rFonts w:eastAsia="TimesNewRomanPSMT" w:cs="Times New Roman"/>
+          <w:bCs/>
+          <w:sz w:val="26"/>
+          <w:szCs w:val="26"/>
+        </w:rPr>
+        <w:t>nhận được sự góp ý của thầy để em có thể khắc phục và hoàn thiện hơn đồ án này.</w:t>
+      </w:r>
+    </w:p>
+    <w:p>
+      <w:pPr>
+        <w:spacing w:before="120" w:after="120" w:line="360" w:lineRule="auto"/>
+        <w:ind w:firstLine="630"/>
+        <w:rPr>
+          <w:rFonts w:eastAsia="TimesNewRomanPSMT" w:cs="Times New Roman"/>
+          <w:bCs/>
+          <w:sz w:val="26"/>
+          <w:szCs w:val="26"/>
+        </w:rPr>
+      </w:pPr>
+      <w:r>
+        <w:rPr>
+          <w:rFonts w:eastAsia="TimesNewRomanPSMT" w:cs="Times New Roman"/>
+          <w:bCs/>
+          <w:sz w:val="26"/>
+          <w:szCs w:val="26"/>
+        </w:rPr>
+        <w:t xml:space="preserve">Cuối cùng, em không thể </w:t>
+      </w:r>
+      <w:r>
+        <w:rPr>
+          <w:rFonts w:eastAsia="TimesNewRomanPSMT" w:cs="Times New Roman"/>
+          <w:bCs/>
+          <w:sz w:val="26"/>
+          <w:szCs w:val="26"/>
+        </w:rPr>
+        <w:t>hoàn thành đồ án này nếu không có sự giúp đỡ của thầy Võ Xuân Thể. Em chân thành cảm ơn sự giúp đỡ của thầy trong thời gian qua.</w:t>
       </w:r>
     </w:p>
     <w:p>
@@ -2119,66 +2373,6 @@
     <w:p>
       <w:pPr>
         <w:spacing w:before="120" w:after="120" w:line="360" w:lineRule="auto"/>
-        <w:rPr>
-          <w:rFonts w:eastAsia="TimesNewRomanPSMT" w:cs="Times New Roman"/>
-          <w:b/>
-          <w:sz w:val="26"/>
-          <w:szCs w:val="26"/>
-        </w:rPr>
-      </w:pPr>
-    </w:p>
-    <w:p>
-      <w:pPr>
-        <w:spacing w:before="120" w:after="120" w:line="360" w:lineRule="auto"/>
-        <w:jc w:val="center"/>
-        <w:rPr>
-          <w:rFonts w:eastAsia="TimesNewRomanPSMT" w:cs="Times New Roman"/>
-          <w:b/>
-          <w:sz w:val="26"/>
-          <w:szCs w:val="26"/>
-        </w:rPr>
-      </w:pPr>
-    </w:p>
-    <w:p>
-      <w:pPr>
-        <w:spacing w:before="120" w:after="120" w:line="360" w:lineRule="auto"/>
-        <w:jc w:val="center"/>
-        <w:rPr>
-          <w:rFonts w:eastAsia="TimesNewRomanPSMT" w:cs="Times New Roman"/>
-          <w:b/>
-          <w:sz w:val="26"/>
-          <w:szCs w:val="26"/>
-        </w:rPr>
-      </w:pPr>
-    </w:p>
-    <w:p>
-      <w:pPr>
-        <w:spacing w:before="120" w:after="120" w:line="360" w:lineRule="auto"/>
-        <w:jc w:val="center"/>
-        <w:rPr>
-          <w:rFonts w:eastAsia="TimesNewRomanPSMT" w:cs="Times New Roman"/>
-          <w:b/>
-          <w:sz w:val="26"/>
-          <w:szCs w:val="26"/>
-        </w:rPr>
-      </w:pPr>
-    </w:p>
-    <w:p>
-      <w:pPr>
-        <w:spacing w:before="120" w:after="120" w:line="360" w:lineRule="auto"/>
-        <w:jc w:val="center"/>
-        <w:rPr>
-          <w:rFonts w:eastAsia="TimesNewRomanPSMT" w:cs="Times New Roman"/>
-          <w:b/>
-          <w:sz w:val="26"/>
-          <w:szCs w:val="26"/>
-        </w:rPr>
-      </w:pPr>
-    </w:p>
-    <w:p>
-      <w:pPr>
-        <w:spacing w:before="120" w:after="120" w:line="360" w:lineRule="auto"/>
-        <w:jc w:val="center"/>
         <w:rPr>
           <w:rFonts w:eastAsia="TimesNewRomanPSMT" w:cs="Times New Roman"/>
           <w:b/>
@@ -2377,7 +2571,7 @@
         <w:jc w:val="center"/>
       </w:pPr>
       <w:bookmarkStart w:id="1" w:name="_Toc88339083"/>
-      <w:bookmarkStart w:id="2" w:name="_Toc129347036"/>
+      <w:bookmarkStart w:id="2" w:name="_Toc130324659"/>
       <w:r>
         <w:lastRenderedPageBreak/>
         <w:t>DANH MỤC CÁC TỪ VIẾT TẮT</w:t>
@@ -2943,7 +3137,7 @@
           <w:szCs w:val="26"/>
         </w:rPr>
       </w:pPr>
-      <w:bookmarkStart w:id="3" w:name="_Toc129347037"/>
+      <w:bookmarkStart w:id="3" w:name="_Toc130324660"/>
       <w:r>
         <w:rPr>
           <w:rFonts w:eastAsia="Times New Roman" w:cs="Times New Roman"/>
@@ -3386,7 +3580,7 @@
         </w:rPr>
         <w:fldChar w:fldCharType="separate"/>
       </w:r>
-      <w:hyperlink w:anchor="_Toc129347035" w:history="1">
+      <w:hyperlink w:anchor="_Toc130324658" w:history="1">
         <w:r>
           <w:rPr>
             <w:rStyle w:val="Hyperlink"/>
@@ -3415,7 +3609,7 @@
             <w:noProof/>
             <w:webHidden/>
           </w:rPr>
-          <w:instrText xml:space="preserve"> PAGEREF _Toc129347035 \h </w:instrText>
+          <w:instrText xml:space="preserve"> PAGEREF _Toc130324658 \h </w:instrText>
         </w:r>
         <w:r>
           <w:rPr>
@@ -3456,7 +3650,7 @@
           <w:sz w:val="22"/>
         </w:rPr>
       </w:pPr>
-      <w:hyperlink w:anchor="_Toc129347036" w:history="1">
+      <w:hyperlink w:anchor="_Toc130324659" w:history="1">
         <w:r>
           <w:rPr>
             <w:rStyle w:val="Hyperlink"/>
@@ -3483,7 +3677,7 @@
             <w:noProof/>
             <w:webHidden/>
           </w:rPr>
-          <w:instrText xml:space="preserve"> PAGEREF _Toc129347036 \h </w:instrText>
+          <w:instrText xml:space="preserve"> PAGEREF _Toc130324659 \h </w:instrText>
         </w:r>
         <w:r>
           <w:rPr>
@@ -3523,7 +3717,7 @@
           <w:sz w:val="22"/>
         </w:rPr>
       </w:pPr>
-      <w:hyperlink w:anchor="_Toc129347037" w:history="1">
+      <w:hyperlink w:anchor="_Toc130324660" w:history="1">
         <w:r>
           <w:rPr>
             <w:rStyle w:val="Hyperlink"/>
@@ -3552,7 +3746,7 @@
             <w:noProof/>
             <w:webHidden/>
           </w:rPr>
-          <w:instrText xml:space="preserve"> PAGEREF _Toc129347037 \h </w:instrText>
+          <w:instrText xml:space="preserve"> PAGEREF _Toc130324660 \h </w:instrText>
         </w:r>
         <w:r>
           <w:rPr>
@@ -3593,7 +3787,7 @@
           <w:sz w:val="22"/>
         </w:rPr>
       </w:pPr>
-      <w:hyperlink w:anchor="_Toc129347038" w:history="1">
+      <w:hyperlink w:anchor="_Toc130324661" w:history="1">
         <w:r>
           <w:rPr>
             <w:rStyle w:val="Hyperlink"/>
@@ -3636,7 +3830,7 @@
             <w:noProof/>
             <w:webHidden/>
           </w:rPr>
-          <w:instrText xml:space="preserve"> PAGEREF _Toc129347038 \h </w:instrText>
+          <w:instrText xml:space="preserve"> PAGEREF _Toc130324661 \h </w:instrText>
         </w:r>
         <w:r>
           <w:rPr>
@@ -3656,7 +3850,7 @@
             <w:noProof/>
             <w:webHidden/>
           </w:rPr>
-          <w:t>8</w:t>
+          <w:t>7</w:t>
         </w:r>
         <w:r>
           <w:rPr>
@@ -3679,7 +3873,7 @@
           <w:sz w:val="22"/>
         </w:rPr>
       </w:pPr>
-      <w:hyperlink w:anchor="_Toc129347039" w:history="1">
+      <w:hyperlink w:anchor="_Toc130324662" w:history="1">
         <w:r>
           <w:rPr>
             <w:rStyle w:val="Hyperlink"/>
@@ -3721,7 +3915,7 @@
             <w:noProof/>
             <w:webHidden/>
           </w:rPr>
-          <w:instrText xml:space="preserve"> PAGEREF _Toc129347039 \h </w:instrText>
+          <w:instrText xml:space="preserve"> PAGEREF _Toc130324662 \h </w:instrText>
         </w:r>
         <w:r>
           <w:rPr>
@@ -3741,7 +3935,7 @@
             <w:noProof/>
             <w:webHidden/>
           </w:rPr>
-          <w:t>8</w:t>
+          <w:t>7</w:t>
         </w:r>
         <w:r>
           <w:rPr>
@@ -3764,7 +3958,7 @@
           <w:sz w:val="22"/>
         </w:rPr>
       </w:pPr>
-      <w:hyperlink w:anchor="_Toc129347040" w:history="1">
+      <w:hyperlink w:anchor="_Toc130324663" w:history="1">
         <w:r>
           <w:rPr>
             <w:rStyle w:val="Hyperlink"/>
@@ -3806,7 +4000,7 @@
             <w:noProof/>
             <w:webHidden/>
           </w:rPr>
-          <w:instrText xml:space="preserve"> PAGEREF _Toc129347040 \h </w:instrText>
+          <w:instrText xml:space="preserve"> PAGEREF _Toc130324663 \h </w:instrText>
         </w:r>
         <w:r>
           <w:rPr>
@@ -3849,7 +4043,7 @@
           <w:sz w:val="22"/>
         </w:rPr>
       </w:pPr>
-      <w:hyperlink w:anchor="_Toc129347041" w:history="1">
+      <w:hyperlink w:anchor="_Toc130324664" w:history="1">
         <w:r>
           <w:rPr>
             <w:rStyle w:val="Hyperlink"/>
@@ -3891,7 +4085,7 @@
             <w:noProof/>
             <w:webHidden/>
           </w:rPr>
-          <w:instrText xml:space="preserve"> PAGEREF _Toc129347041 \h </w:instrText>
+          <w:instrText xml:space="preserve"> PAGEREF _Toc130324664 \h </w:instrText>
         </w:r>
         <w:r>
           <w:rPr>
@@ -3934,7 +4128,7 @@
           <w:sz w:val="22"/>
         </w:rPr>
       </w:pPr>
-      <w:hyperlink w:anchor="_Toc129347042" w:history="1">
+      <w:hyperlink w:anchor="_Toc130324665" w:history="1">
         <w:r>
           <w:rPr>
             <w:rStyle w:val="Hyperlink"/>
@@ -3976,7 +4170,7 @@
             <w:noProof/>
             <w:webHidden/>
           </w:rPr>
-          <w:instrText xml:space="preserve"> PAGEREF _Toc129347042 \h </w:instrText>
+          <w:instrText xml:space="preserve"> PAGEREF _Toc130324665 \h </w:instrText>
         </w:r>
         <w:r>
           <w:rPr>
@@ -3996,7 +4190,7 @@
             <w:noProof/>
             <w:webHidden/>
           </w:rPr>
-          <w:t>9</w:t>
+          <w:t>8</w:t>
         </w:r>
         <w:r>
           <w:rPr>
@@ -4017,7 +4211,7 @@
           <w:sz w:val="22"/>
         </w:rPr>
       </w:pPr>
-      <w:hyperlink w:anchor="_Toc129347043" w:history="1">
+      <w:hyperlink w:anchor="_Toc130324666" w:history="1">
         <w:r>
           <w:rPr>
             <w:rStyle w:val="Hyperlink"/>
@@ -4060,7 +4254,7 @@
             <w:noProof/>
             <w:webHidden/>
           </w:rPr>
-          <w:instrText xml:space="preserve"> PAGEREF _Toc129347043 \h </w:instrText>
+          <w:instrText xml:space="preserve"> PAGEREF _Toc130324666 \h </w:instrText>
         </w:r>
         <w:r>
           <w:rPr>
@@ -4103,7 +4297,7 @@
           <w:sz w:val="22"/>
         </w:rPr>
       </w:pPr>
-      <w:hyperlink w:anchor="_Toc129347044" w:history="1">
+      <w:hyperlink w:anchor="_Toc130324667" w:history="1">
         <w:r>
           <w:rPr>
             <w:rStyle w:val="Hyperlink"/>
@@ -4145,7 +4339,7 @@
             <w:noProof/>
             <w:webHidden/>
           </w:rPr>
-          <w:instrText xml:space="preserve"> PAGEREF _Toc129347044 \h </w:instrText>
+          <w:instrText xml:space="preserve"> PAGEREF _Toc130324667 \h </w:instrText>
         </w:r>
         <w:r>
           <w:rPr>
@@ -4189,7 +4383,7 @@
           <w:sz w:val="22"/>
         </w:rPr>
       </w:pPr>
-      <w:hyperlink w:anchor="_Toc129347045" w:history="1">
+      <w:hyperlink w:anchor="_Toc130324668" w:history="1">
         <w:r>
           <w:rPr>
             <w:rStyle w:val="Hyperlink"/>
@@ -4231,7 +4425,7 @@
             <w:noProof/>
             <w:webHidden/>
           </w:rPr>
-          <w:instrText xml:space="preserve"> PAGEREF _Toc129347045 \h </w:instrText>
+          <w:instrText xml:space="preserve"> PAGEREF _Toc130324668 \h </w:instrText>
         </w:r>
         <w:r>
           <w:rPr>
@@ -4275,7 +4469,7 @@
           <w:sz w:val="22"/>
         </w:rPr>
       </w:pPr>
-      <w:hyperlink w:anchor="_Toc129347046" w:history="1">
+      <w:hyperlink w:anchor="_Toc130324669" w:history="1">
         <w:r>
           <w:rPr>
             <w:rStyle w:val="Hyperlink"/>
@@ -4317,7 +4511,7 @@
             <w:noProof/>
             <w:webHidden/>
           </w:rPr>
-          <w:instrText xml:space="preserve"> PAGEREF _Toc129347046 \h </w:instrText>
+          <w:instrText xml:space="preserve"> PAGEREF _Toc130324669 \h </w:instrText>
         </w:r>
         <w:r>
           <w:rPr>
@@ -4361,7 +4555,7 @@
           <w:sz w:val="22"/>
         </w:rPr>
       </w:pPr>
-      <w:hyperlink w:anchor="_Toc129347047" w:history="1">
+      <w:hyperlink w:anchor="_Toc130324670" w:history="1">
         <w:r>
           <w:rPr>
             <w:rStyle w:val="Hyperlink"/>
@@ -4403,7 +4597,7 @@
             <w:noProof/>
             <w:webHidden/>
           </w:rPr>
-          <w:instrText xml:space="preserve"> PAGEREF _Toc129347047 \h </w:instrText>
+          <w:instrText xml:space="preserve"> PAGEREF _Toc130324670 \h </w:instrText>
         </w:r>
         <w:r>
           <w:rPr>
@@ -4447,7 +4641,7 @@
           <w:sz w:val="22"/>
         </w:rPr>
       </w:pPr>
-      <w:hyperlink w:anchor="_Toc129347048" w:history="1">
+      <w:hyperlink w:anchor="_Toc130324671" w:history="1">
         <w:r>
           <w:rPr>
             <w:rStyle w:val="Hyperlink"/>
@@ -4489,7 +4683,7 @@
             <w:noProof/>
             <w:webHidden/>
           </w:rPr>
-          <w:instrText xml:space="preserve"> PAGEREF _Toc129347048 \h </w:instrText>
+          <w:instrText xml:space="preserve"> PAGEREF _Toc130324671 \h </w:instrText>
         </w:r>
         <w:r>
           <w:rPr>
@@ -4532,7 +4726,7 @@
           <w:sz w:val="22"/>
         </w:rPr>
       </w:pPr>
-      <w:hyperlink w:anchor="_Toc129347049" w:history="1">
+      <w:hyperlink w:anchor="_Toc130324672" w:history="1">
         <w:r>
           <w:rPr>
             <w:rStyle w:val="Hyperlink"/>
@@ -4574,7 +4768,7 @@
             <w:noProof/>
             <w:webHidden/>
           </w:rPr>
-          <w:instrText xml:space="preserve"> PAGEREF _Toc129347049 \h </w:instrText>
+          <w:instrText xml:space="preserve"> PAGEREF _Toc130324672 \h </w:instrText>
         </w:r>
         <w:r>
           <w:rPr>
@@ -4618,7 +4812,7 @@
           <w:sz w:val="22"/>
         </w:rPr>
       </w:pPr>
-      <w:hyperlink w:anchor="_Toc129347050" w:history="1">
+      <w:hyperlink w:anchor="_Toc130324673" w:history="1">
         <w:r>
           <w:rPr>
             <w:rStyle w:val="Hyperlink"/>
@@ -4660,7 +4854,7 @@
             <w:noProof/>
             <w:webHidden/>
           </w:rPr>
-          <w:instrText xml:space="preserve"> PAGEREF _Toc129347050 \h </w:instrText>
+          <w:instrText xml:space="preserve"> PAGEREF _Toc130324673 \h </w:instrText>
         </w:r>
         <w:r>
           <w:rPr>
@@ -4704,7 +4898,7 @@
           <w:sz w:val="22"/>
         </w:rPr>
       </w:pPr>
-      <w:hyperlink w:anchor="_Toc129347051" w:history="1">
+      <w:hyperlink w:anchor="_Toc130324674" w:history="1">
         <w:r>
           <w:rPr>
             <w:rStyle w:val="Hyperlink"/>
@@ -4746,7 +4940,7 @@
             <w:noProof/>
             <w:webHidden/>
           </w:rPr>
-          <w:instrText xml:space="preserve"> PAGEREF _Toc129347051 \h </w:instrText>
+          <w:instrText xml:space="preserve"> PAGEREF _Toc130324674 \h </w:instrText>
         </w:r>
         <w:r>
           <w:rPr>
@@ -4790,7 +4984,7 @@
           <w:sz w:val="22"/>
         </w:rPr>
       </w:pPr>
-      <w:hyperlink w:anchor="_Toc129347052" w:history="1">
+      <w:hyperlink w:anchor="_Toc130324675" w:history="1">
         <w:r>
           <w:rPr>
             <w:rStyle w:val="Hyperlink"/>
@@ -4832,7 +5026,7 @@
             <w:noProof/>
             <w:webHidden/>
           </w:rPr>
-          <w:instrText xml:space="preserve"> PAGEREF _Toc129347052 \h </w:instrText>
+          <w:instrText xml:space="preserve"> PAGEREF _Toc130324675 \h </w:instrText>
         </w:r>
         <w:r>
           <w:rPr>
@@ -4876,7 +5070,7 @@
           <w:sz w:val="22"/>
         </w:rPr>
       </w:pPr>
-      <w:hyperlink w:anchor="_Toc129347053" w:history="1">
+      <w:hyperlink w:anchor="_Toc130324676" w:history="1">
         <w:r>
           <w:rPr>
             <w:rStyle w:val="Hyperlink"/>
@@ -4918,7 +5112,7 @@
             <w:noProof/>
             <w:webHidden/>
           </w:rPr>
-          <w:instrText xml:space="preserve"> PAGEREF _Toc129347053 \h </w:instrText>
+          <w:instrText xml:space="preserve"> PAGEREF _Toc130324676 \h </w:instrText>
         </w:r>
         <w:r>
           <w:rPr>
@@ -4962,7 +5156,7 @@
           <w:sz w:val="22"/>
         </w:rPr>
       </w:pPr>
-      <w:hyperlink w:anchor="_Toc129347054" w:history="1">
+      <w:hyperlink w:anchor="_Toc130324677" w:history="1">
         <w:r>
           <w:rPr>
             <w:rStyle w:val="Hyperlink"/>
@@ -5004,7 +5198,7 @@
             <w:noProof/>
             <w:webHidden/>
           </w:rPr>
-          <w:instrText xml:space="preserve"> PAGEREF _Toc129347054 \h </w:instrText>
+          <w:instrText xml:space="preserve"> PAGEREF _Toc130324677 \h </w:instrText>
         </w:r>
         <w:r>
           <w:rPr>
@@ -5048,7 +5242,7 @@
           <w:sz w:val="22"/>
         </w:rPr>
       </w:pPr>
-      <w:hyperlink w:anchor="_Toc129347055" w:history="1">
+      <w:hyperlink w:anchor="_Toc130324678" w:history="1">
         <w:r>
           <w:rPr>
             <w:rStyle w:val="Hyperlink"/>
@@ -5090,7 +5284,7 @@
             <w:noProof/>
             <w:webHidden/>
           </w:rPr>
-          <w:instrText xml:space="preserve"> PAGEREF _Toc129347055 \h </w:instrText>
+          <w:instrText xml:space="preserve"> PAGEREF _Toc130324678 \h </w:instrText>
         </w:r>
         <w:r>
           <w:rPr>
@@ -5134,7 +5328,7 @@
           <w:sz w:val="22"/>
         </w:rPr>
       </w:pPr>
-      <w:hyperlink w:anchor="_Toc129347056" w:history="1">
+      <w:hyperlink w:anchor="_Toc130324679" w:history="1">
         <w:r>
           <w:rPr>
             <w:rStyle w:val="Hyperlink"/>
@@ -5176,7 +5370,7 @@
             <w:noProof/>
             <w:webHidden/>
           </w:rPr>
-          <w:instrText xml:space="preserve"> PAGEREF _Toc129347056 \h </w:instrText>
+          <w:instrText xml:space="preserve"> PAGEREF _Toc130324679 \h </w:instrText>
         </w:r>
         <w:r>
           <w:rPr>
@@ -5220,7 +5414,7 @@
           <w:sz w:val="22"/>
         </w:rPr>
       </w:pPr>
-      <w:hyperlink w:anchor="_Toc129347057" w:history="1">
+      <w:hyperlink w:anchor="_Toc130324680" w:history="1">
         <w:r>
           <w:rPr>
             <w:rStyle w:val="Hyperlink"/>
@@ -5262,7 +5456,7 @@
             <w:noProof/>
             <w:webHidden/>
           </w:rPr>
-          <w:instrText xml:space="preserve"> PAGEREF _Toc129347057 \h </w:instrText>
+          <w:instrText xml:space="preserve"> PAGEREF _Toc130324680 \h </w:instrText>
         </w:r>
         <w:r>
           <w:rPr>
@@ -5306,7 +5500,7 @@
           <w:sz w:val="22"/>
         </w:rPr>
       </w:pPr>
-      <w:hyperlink w:anchor="_Toc129347058" w:history="1">
+      <w:hyperlink w:anchor="_Toc130324681" w:history="1">
         <w:r>
           <w:rPr>
             <w:rStyle w:val="Hyperlink"/>
@@ -5348,7 +5542,7 @@
             <w:noProof/>
             <w:webHidden/>
           </w:rPr>
-          <w:instrText xml:space="preserve"> PAGEREF _Toc129347058 \h </w:instrText>
+          <w:instrText xml:space="preserve"> PAGEREF _Toc130324681 \h </w:instrText>
         </w:r>
         <w:r>
           <w:rPr>
@@ -5392,7 +5586,7 @@
           <w:sz w:val="22"/>
         </w:rPr>
       </w:pPr>
-      <w:hyperlink w:anchor="_Toc129347059" w:history="1">
+      <w:hyperlink w:anchor="_Toc130324682" w:history="1">
         <w:r>
           <w:rPr>
             <w:rStyle w:val="Hyperlink"/>
@@ -5434,7 +5628,7 @@
             <w:noProof/>
             <w:webHidden/>
           </w:rPr>
-          <w:instrText xml:space="preserve"> PAGEREF _Toc129347059 \h </w:instrText>
+          <w:instrText xml:space="preserve"> PAGEREF _Toc130324682 \h </w:instrText>
         </w:r>
         <w:r>
           <w:rPr>
@@ -5478,7 +5672,7 @@
           <w:sz w:val="22"/>
         </w:rPr>
       </w:pPr>
-      <w:hyperlink w:anchor="_Toc129347060" w:history="1">
+      <w:hyperlink w:anchor="_Toc130324683" w:history="1">
         <w:r>
           <w:rPr>
             <w:rStyle w:val="Hyperlink"/>
@@ -5520,7 +5714,7 @@
             <w:noProof/>
             <w:webHidden/>
           </w:rPr>
-          <w:instrText xml:space="preserve"> PAGEREF _Toc129347060 \h </w:instrText>
+          <w:instrText xml:space="preserve"> PAGEREF _Toc130324683 \h </w:instrText>
         </w:r>
         <w:r>
           <w:rPr>
@@ -5564,7 +5758,7 @@
           <w:sz w:val="22"/>
         </w:rPr>
       </w:pPr>
-      <w:hyperlink w:anchor="_Toc129347061" w:history="1">
+      <w:hyperlink w:anchor="_Toc130324684" w:history="1">
         <w:r>
           <w:rPr>
             <w:rStyle w:val="Hyperlink"/>
@@ -5606,7 +5800,7 @@
             <w:noProof/>
             <w:webHidden/>
           </w:rPr>
-          <w:instrText xml:space="preserve"> PAGEREF _Toc129347061 \h </w:instrText>
+          <w:instrText xml:space="preserve"> PAGEREF _Toc130324684 \h </w:instrText>
         </w:r>
         <w:r>
           <w:rPr>
@@ -5650,7 +5844,7 @@
           <w:sz w:val="22"/>
         </w:rPr>
       </w:pPr>
-      <w:hyperlink w:anchor="_Toc129347062" w:history="1">
+      <w:hyperlink w:anchor="_Toc130324685" w:history="1">
         <w:r>
           <w:rPr>
             <w:rStyle w:val="Hyperlink"/>
@@ -5692,7 +5886,7 @@
             <w:noProof/>
             <w:webHidden/>
           </w:rPr>
-          <w:instrText xml:space="preserve"> PAGEREF _Toc129347062 \h </w:instrText>
+          <w:instrText xml:space="preserve"> PAGEREF _Toc130324685 \h </w:instrText>
         </w:r>
         <w:r>
           <w:rPr>
@@ -5736,7 +5930,7 @@
           <w:sz w:val="22"/>
         </w:rPr>
       </w:pPr>
-      <w:hyperlink w:anchor="_Toc129347063" w:history="1">
+      <w:hyperlink w:anchor="_Toc130324686" w:history="1">
         <w:r>
           <w:rPr>
             <w:rStyle w:val="Hyperlink"/>
@@ -5778,7 +5972,7 @@
             <w:noProof/>
             <w:webHidden/>
           </w:rPr>
-          <w:instrText xml:space="preserve"> PAGEREF _Toc129347063 \h </w:instrText>
+          <w:instrText xml:space="preserve"> PAGEREF _Toc130324686 \h </w:instrText>
         </w:r>
         <w:r>
           <w:rPr>
@@ -5822,7 +6016,7 @@
           <w:sz w:val="22"/>
         </w:rPr>
       </w:pPr>
-      <w:hyperlink w:anchor="_Toc129347064" w:history="1">
+      <w:hyperlink w:anchor="_Toc130324687" w:history="1">
         <w:r>
           <w:rPr>
             <w:rStyle w:val="Hyperlink"/>
@@ -5864,7 +6058,7 @@
             <w:noProof/>
             <w:webHidden/>
           </w:rPr>
-          <w:instrText xml:space="preserve"> PAGEREF _Toc129347064 \h </w:instrText>
+          <w:instrText xml:space="preserve"> PAGEREF _Toc130324687 \h </w:instrText>
         </w:r>
         <w:r>
           <w:rPr>
@@ -5907,7 +6101,7 @@
           <w:sz w:val="22"/>
         </w:rPr>
       </w:pPr>
-      <w:hyperlink w:anchor="_Toc129347065" w:history="1">
+      <w:hyperlink w:anchor="_Toc130324688" w:history="1">
         <w:r>
           <w:rPr>
             <w:rStyle w:val="Hyperlink"/>
@@ -5949,7 +6143,7 @@
             <w:noProof/>
             <w:webHidden/>
           </w:rPr>
-          <w:instrText xml:space="preserve"> PAGEREF _Toc129347065 \h </w:instrText>
+          <w:instrText xml:space="preserve"> PAGEREF _Toc130324688 \h </w:instrText>
         </w:r>
         <w:r>
           <w:rPr>
@@ -5993,7 +6187,7 @@
           <w:sz w:val="22"/>
         </w:rPr>
       </w:pPr>
-      <w:hyperlink w:anchor="_Toc129347066" w:history="1">
+      <w:hyperlink w:anchor="_Toc130324689" w:history="1">
         <w:r>
           <w:rPr>
             <w:rStyle w:val="Hyperlink"/>
@@ -6035,7 +6229,7 @@
             <w:noProof/>
             <w:webHidden/>
           </w:rPr>
-          <w:instrText xml:space="preserve"> PAGEREF _Toc129347066 \h </w:instrText>
+          <w:instrText xml:space="preserve"> PAGEREF _Toc130324689 \h </w:instrText>
         </w:r>
         <w:r>
           <w:rPr>
@@ -6079,7 +6273,7 @@
           <w:sz w:val="22"/>
         </w:rPr>
       </w:pPr>
-      <w:hyperlink w:anchor="_Toc129347067" w:history="1">
+      <w:hyperlink w:anchor="_Toc130324690" w:history="1">
         <w:r>
           <w:rPr>
             <w:rStyle w:val="Hyperlink"/>
@@ -6121,7 +6315,7 @@
             <w:noProof/>
             <w:webHidden/>
           </w:rPr>
-          <w:instrText xml:space="preserve"> PAGEREF _Toc129347067 \h </w:instrText>
+          <w:instrText xml:space="preserve"> PAGEREF _Toc130324690 \h </w:instrText>
         </w:r>
         <w:r>
           <w:rPr>
@@ -6165,7 +6359,7 @@
           <w:sz w:val="22"/>
         </w:rPr>
       </w:pPr>
-      <w:hyperlink w:anchor="_Toc129347068" w:history="1">
+      <w:hyperlink w:anchor="_Toc130324691" w:history="1">
         <w:r>
           <w:rPr>
             <w:rStyle w:val="Hyperlink"/>
@@ -6207,7 +6401,7 @@
             <w:noProof/>
             <w:webHidden/>
           </w:rPr>
-          <w:instrText xml:space="preserve"> PAGEREF _Toc129347068 \h </w:instrText>
+          <w:instrText xml:space="preserve"> PAGEREF _Toc130324691 \h </w:instrText>
         </w:r>
         <w:r>
           <w:rPr>
@@ -6251,7 +6445,7 @@
           <w:sz w:val="22"/>
         </w:rPr>
       </w:pPr>
-      <w:hyperlink w:anchor="_Toc129347069" w:history="1">
+      <w:hyperlink w:anchor="_Toc130324692" w:history="1">
         <w:r>
           <w:rPr>
             <w:rStyle w:val="Hyperlink"/>
@@ -6293,7 +6487,7 @@
             <w:noProof/>
             <w:webHidden/>
           </w:rPr>
-          <w:instrText xml:space="preserve"> PAGEREF _Toc129347069 \h </w:instrText>
+          <w:instrText xml:space="preserve"> PAGEREF _Toc130324692 \h </w:instrText>
         </w:r>
         <w:r>
           <w:rPr>
@@ -6337,7 +6531,7 @@
           <w:sz w:val="22"/>
         </w:rPr>
       </w:pPr>
-      <w:hyperlink w:anchor="_Toc129347070" w:history="1">
+      <w:hyperlink w:anchor="_Toc130324693" w:history="1">
         <w:r>
           <w:rPr>
             <w:rStyle w:val="Hyperlink"/>
@@ -6379,7 +6573,7 @@
             <w:noProof/>
             <w:webHidden/>
           </w:rPr>
-          <w:instrText xml:space="preserve"> PAGEREF _Toc129347070 \h </w:instrText>
+          <w:instrText xml:space="preserve"> PAGEREF _Toc130324693 \h </w:instrText>
         </w:r>
         <w:r>
           <w:rPr>
@@ -6423,7 +6617,7 @@
           <w:sz w:val="22"/>
         </w:rPr>
       </w:pPr>
-      <w:hyperlink w:anchor="_Toc129347071" w:history="1">
+      <w:hyperlink w:anchor="_Toc130324694" w:history="1">
         <w:r>
           <w:rPr>
             <w:rStyle w:val="Hyperlink"/>
@@ -6465,7 +6659,7 @@
             <w:noProof/>
             <w:webHidden/>
           </w:rPr>
-          <w:instrText xml:space="preserve"> PAGEREF _Toc129347071 \h </w:instrText>
+          <w:instrText xml:space="preserve"> PAGEREF _Toc130324694 \h </w:instrText>
         </w:r>
         <w:r>
           <w:rPr>
@@ -6509,7 +6703,7 @@
           <w:sz w:val="22"/>
         </w:rPr>
       </w:pPr>
-      <w:hyperlink w:anchor="_Toc129347072" w:history="1">
+      <w:hyperlink w:anchor="_Toc130324695" w:history="1">
         <w:r>
           <w:rPr>
             <w:rStyle w:val="Hyperlink"/>
@@ -6551,7 +6745,7 @@
             <w:noProof/>
             <w:webHidden/>
           </w:rPr>
-          <w:instrText xml:space="preserve"> PAGEREF _Toc129347072 \h </w:instrText>
+          <w:instrText xml:space="preserve"> PAGEREF _Toc130324695 \h </w:instrText>
         </w:r>
         <w:r>
           <w:rPr>
@@ -6595,7 +6789,7 @@
           <w:sz w:val="22"/>
         </w:rPr>
       </w:pPr>
-      <w:hyperlink w:anchor="_Toc129347073" w:history="1">
+      <w:hyperlink w:anchor="_Toc130324696" w:history="1">
         <w:r>
           <w:rPr>
             <w:rStyle w:val="Hyperlink"/>
@@ -6637,7 +6831,7 @@
             <w:noProof/>
             <w:webHidden/>
           </w:rPr>
-          <w:instrText xml:space="preserve"> PAGEREF _Toc129347073 \h </w:instrText>
+          <w:instrText xml:space="preserve"> PAGEREF _Toc130324696 \h </w:instrText>
         </w:r>
         <w:r>
           <w:rPr>
@@ -6681,7 +6875,7 @@
           <w:sz w:val="22"/>
         </w:rPr>
       </w:pPr>
-      <w:hyperlink w:anchor="_Toc129347074" w:history="1">
+      <w:hyperlink w:anchor="_Toc130324697" w:history="1">
         <w:r>
           <w:rPr>
             <w:rStyle w:val="Hyperlink"/>
@@ -6723,7 +6917,7 @@
             <w:noProof/>
             <w:webHidden/>
           </w:rPr>
-          <w:instrText xml:space="preserve"> PAGEREF _Toc129347074 \h </w:instrText>
+          <w:instrText xml:space="preserve"> PAGEREF _Toc130324697 \h </w:instrText>
         </w:r>
         <w:r>
           <w:rPr>
@@ -6743,7 +6937,7 @@
             <w:noProof/>
             <w:webHidden/>
           </w:rPr>
-          <w:t>11</w:t>
+          <w:t>10</w:t>
         </w:r>
         <w:r>
           <w:rPr>
@@ -6767,7 +6961,7 @@
           <w:sz w:val="22"/>
         </w:rPr>
       </w:pPr>
-      <w:hyperlink w:anchor="_Toc129347075" w:history="1">
+      <w:hyperlink w:anchor="_Toc130324698" w:history="1">
         <w:r>
           <w:rPr>
             <w:rStyle w:val="Hyperlink"/>
@@ -6809,7 +7003,7 @@
             <w:noProof/>
             <w:webHidden/>
           </w:rPr>
-          <w:instrText xml:space="preserve"> PAGEREF _Toc129347075 \h </w:instrText>
+          <w:instrText xml:space="preserve"> PAGEREF _Toc130324698 \h </w:instrText>
         </w:r>
         <w:r>
           <w:rPr>
@@ -6853,7 +7047,7 @@
           <w:sz w:val="22"/>
         </w:rPr>
       </w:pPr>
-      <w:hyperlink w:anchor="_Toc129347076" w:history="1">
+      <w:hyperlink w:anchor="_Toc130324699" w:history="1">
         <w:r>
           <w:rPr>
             <w:rStyle w:val="Hyperlink"/>
@@ -6895,7 +7089,7 @@
             <w:noProof/>
             <w:webHidden/>
           </w:rPr>
-          <w:instrText xml:space="preserve"> PAGEREF _Toc129347076 \h </w:instrText>
+          <w:instrText xml:space="preserve"> PAGEREF _Toc130324699 \h </w:instrText>
         </w:r>
         <w:r>
           <w:rPr>
@@ -6939,7 +7133,7 @@
           <w:sz w:val="22"/>
         </w:rPr>
       </w:pPr>
-      <w:hyperlink w:anchor="_Toc129347077" w:history="1">
+      <w:hyperlink w:anchor="_Toc130324700" w:history="1">
         <w:r>
           <w:rPr>
             <w:rStyle w:val="Hyperlink"/>
@@ -6981,7 +7175,7 @@
             <w:noProof/>
             <w:webHidden/>
           </w:rPr>
-          <w:instrText xml:space="preserve"> PAGEREF _Toc129347077 \h </w:instrText>
+          <w:instrText xml:space="preserve"> PAGEREF _Toc130324700 \h </w:instrText>
         </w:r>
         <w:r>
           <w:rPr>
@@ -7025,7 +7219,7 @@
           <w:sz w:val="22"/>
         </w:rPr>
       </w:pPr>
-      <w:hyperlink w:anchor="_Toc129347078" w:history="1">
+      <w:hyperlink w:anchor="_Toc130324701" w:history="1">
         <w:r>
           <w:rPr>
             <w:rStyle w:val="Hyperlink"/>
@@ -7067,7 +7261,7 @@
             <w:noProof/>
             <w:webHidden/>
           </w:rPr>
-          <w:instrText xml:space="preserve"> PAGEREF _Toc129347078 \h </w:instrText>
+          <w:instrText xml:space="preserve"> PAGEREF _Toc130324701 \h </w:instrText>
         </w:r>
         <w:r>
           <w:rPr>
@@ -7110,7 +7304,7 @@
           <w:sz w:val="22"/>
         </w:rPr>
       </w:pPr>
-      <w:hyperlink w:anchor="_Toc129347079" w:history="1">
+      <w:hyperlink w:anchor="_Toc130324702" w:history="1">
         <w:r>
           <w:rPr>
             <w:rStyle w:val="Hyperlink"/>
@@ -7152,7 +7346,7 @@
             <w:noProof/>
             <w:webHidden/>
           </w:rPr>
-          <w:instrText xml:space="preserve"> PAGEREF _Toc129347079 \h </w:instrText>
+          <w:instrText xml:space="preserve"> PAGEREF _Toc130324702 \h </w:instrText>
         </w:r>
         <w:r>
           <w:rPr>
@@ -7196,7 +7390,7 @@
           <w:sz w:val="22"/>
         </w:rPr>
       </w:pPr>
-      <w:hyperlink w:anchor="_Toc129347080" w:history="1">
+      <w:hyperlink w:anchor="_Toc130324703" w:history="1">
         <w:r>
           <w:rPr>
             <w:rStyle w:val="Hyperlink"/>
@@ -7238,7 +7432,7 @@
             <w:noProof/>
             <w:webHidden/>
           </w:rPr>
-          <w:instrText xml:space="preserve"> PAGEREF _Toc129347080 \h </w:instrText>
+          <w:instrText xml:space="preserve"> PAGEREF _Toc130324703 \h </w:instrText>
         </w:r>
         <w:r>
           <w:rPr>
@@ -7282,7 +7476,7 @@
           <w:sz w:val="22"/>
         </w:rPr>
       </w:pPr>
-      <w:hyperlink w:anchor="_Toc129347081" w:history="1">
+      <w:hyperlink w:anchor="_Toc130324704" w:history="1">
         <w:r>
           <w:rPr>
             <w:rStyle w:val="Hyperlink"/>
@@ -7324,7 +7518,7 @@
             <w:noProof/>
             <w:webHidden/>
           </w:rPr>
-          <w:instrText xml:space="preserve"> PAGEREF _Toc129347081 \h </w:instrText>
+          <w:instrText xml:space="preserve"> PAGEREF _Toc130324704 \h </w:instrText>
         </w:r>
         <w:r>
           <w:rPr>
@@ -7368,7 +7562,7 @@
           <w:sz w:val="22"/>
         </w:rPr>
       </w:pPr>
-      <w:hyperlink w:anchor="_Toc129347082" w:history="1">
+      <w:hyperlink w:anchor="_Toc130324705" w:history="1">
         <w:r>
           <w:rPr>
             <w:rStyle w:val="Hyperlink"/>
@@ -7410,7 +7604,7 @@
             <w:noProof/>
             <w:webHidden/>
           </w:rPr>
-          <w:instrText xml:space="preserve"> PAGEREF _Toc129347082 \h </w:instrText>
+          <w:instrText xml:space="preserve"> PAGEREF _Toc130324705 \h </w:instrText>
         </w:r>
         <w:r>
           <w:rPr>
@@ -7454,7 +7648,7 @@
           <w:sz w:val="22"/>
         </w:rPr>
       </w:pPr>
-      <w:hyperlink w:anchor="_Toc129347083" w:history="1">
+      <w:hyperlink w:anchor="_Toc130324706" w:history="1">
         <w:r>
           <w:rPr>
             <w:rStyle w:val="Hyperlink"/>
@@ -7496,7 +7690,7 @@
             <w:noProof/>
             <w:webHidden/>
           </w:rPr>
-          <w:instrText xml:space="preserve"> PAGEREF _Toc129347083 \h </w:instrText>
+          <w:instrText xml:space="preserve"> PAGEREF _Toc130324706 \h </w:instrText>
         </w:r>
         <w:r>
           <w:rPr>
@@ -7540,7 +7734,7 @@
           <w:sz w:val="22"/>
         </w:rPr>
       </w:pPr>
-      <w:hyperlink w:anchor="_Toc129347084" w:history="1">
+      <w:hyperlink w:anchor="_Toc130324707" w:history="1">
         <w:r>
           <w:rPr>
             <w:rStyle w:val="Hyperlink"/>
@@ -7582,7 +7776,7 @@
             <w:noProof/>
             <w:webHidden/>
           </w:rPr>
-          <w:instrText xml:space="preserve"> PAGEREF _Toc129347084 \h </w:instrText>
+          <w:instrText xml:space="preserve"> PAGEREF _Toc130324707 \h </w:instrText>
         </w:r>
         <w:r>
           <w:rPr>
@@ -7625,7 +7819,7 @@
           <w:sz w:val="22"/>
         </w:rPr>
       </w:pPr>
-      <w:hyperlink w:anchor="_Toc129347085" w:history="1">
+      <w:hyperlink w:anchor="_Toc130324708" w:history="1">
         <w:r>
           <w:rPr>
             <w:rStyle w:val="Hyperlink"/>
@@ -7667,7 +7861,7 @@
             <w:noProof/>
             <w:webHidden/>
           </w:rPr>
-          <w:instrText xml:space="preserve"> PAGEREF _Toc129347085 \h </w:instrText>
+          <w:instrText xml:space="preserve"> PAGEREF _Toc130324708 \h </w:instrText>
         </w:r>
         <w:r>
           <w:rPr>
@@ -7710,7 +7904,7 @@
           <w:sz w:val="22"/>
         </w:rPr>
       </w:pPr>
-      <w:hyperlink w:anchor="_Toc129347086" w:history="1">
+      <w:hyperlink w:anchor="_Toc130324709" w:history="1">
         <w:r>
           <w:rPr>
             <w:rStyle w:val="Hyperlink"/>
@@ -7752,7 +7946,7 @@
             <w:noProof/>
             <w:webHidden/>
           </w:rPr>
-          <w:instrText xml:space="preserve"> PAGEREF _Toc129347086 \h </w:instrText>
+          <w:instrText xml:space="preserve"> PAGEREF _Toc130324709 \h </w:instrText>
         </w:r>
         <w:r>
           <w:rPr>
@@ -7793,7 +7987,7 @@
           <w:sz w:val="22"/>
         </w:rPr>
       </w:pPr>
-      <w:hyperlink w:anchor="_Toc129347087" w:history="1">
+      <w:hyperlink w:anchor="_Toc130324710" w:history="1">
         <w:r>
           <w:rPr>
             <w:rStyle w:val="Hyperlink"/>
@@ -7838,7 +8032,7 @@
             <w:noProof/>
             <w:webHidden/>
           </w:rPr>
-          <w:instrText xml:space="preserve"> PAGEREF _Toc129347087 \h </w:instrText>
+          <w:instrText xml:space="preserve"> PAGEREF _Toc130324710 \h </w:instrText>
         </w:r>
         <w:r>
           <w:rPr>
@@ -7858,7 +8052,7 @@
             <w:noProof/>
             <w:webHidden/>
           </w:rPr>
-          <w:t>12</w:t>
+          <w:t>11</w:t>
         </w:r>
         <w:r>
           <w:rPr>
@@ -7881,7 +8075,7 @@
           <w:sz w:val="22"/>
         </w:rPr>
       </w:pPr>
-      <w:hyperlink w:anchor="_Toc129347088" w:history="1">
+      <w:hyperlink w:anchor="_Toc130324711" w:history="1">
         <w:r>
           <w:rPr>
             <w:rStyle w:val="Hyperlink"/>
@@ -7925,7 +8119,7 @@
             <w:noProof/>
             <w:webHidden/>
           </w:rPr>
-          <w:instrText xml:space="preserve"> PAGEREF _Toc129347088 \h </w:instrText>
+          <w:instrText xml:space="preserve"> PAGEREF _Toc130324711 \h </w:instrText>
         </w:r>
         <w:r>
           <w:rPr>
@@ -7945,7 +8139,7 @@
             <w:noProof/>
             <w:webHidden/>
           </w:rPr>
-          <w:t>12</w:t>
+          <w:t>11</w:t>
         </w:r>
         <w:r>
           <w:rPr>
@@ -7969,7 +8163,7 @@
           <w:sz w:val="22"/>
         </w:rPr>
       </w:pPr>
-      <w:hyperlink w:anchor="_Toc129347089" w:history="1">
+      <w:hyperlink w:anchor="_Toc130324712" w:history="1">
         <w:r>
           <w:rPr>
             <w:rStyle w:val="Hyperlink"/>
@@ -8013,7 +8207,7 @@
             <w:noProof/>
             <w:webHidden/>
           </w:rPr>
-          <w:instrText xml:space="preserve"> PAGEREF _Toc129347089 \h </w:instrText>
+          <w:instrText xml:space="preserve"> PAGEREF _Toc130324712 \h </w:instrText>
         </w:r>
         <w:r>
           <w:rPr>
@@ -8033,7 +8227,7 @@
             <w:noProof/>
             <w:webHidden/>
           </w:rPr>
-          <w:t>12</w:t>
+          <w:t>11</w:t>
         </w:r>
         <w:r>
           <w:rPr>
@@ -8057,7 +8251,7 @@
           <w:sz w:val="22"/>
         </w:rPr>
       </w:pPr>
-      <w:hyperlink w:anchor="_Toc129347090" w:history="1">
+      <w:hyperlink w:anchor="_Toc130324713" w:history="1">
         <w:r>
           <w:rPr>
             <w:rStyle w:val="Hyperlink"/>
@@ -8101,7 +8295,7 @@
             <w:noProof/>
             <w:webHidden/>
           </w:rPr>
-          <w:instrText xml:space="preserve"> PAGEREF _Toc129347090 \h </w:instrText>
+          <w:instrText xml:space="preserve"> PAGEREF _Toc130324713 \h </w:instrText>
         </w:r>
         <w:r>
           <w:rPr>
@@ -8144,7 +8338,7 @@
           <w:sz w:val="22"/>
         </w:rPr>
       </w:pPr>
-      <w:hyperlink w:anchor="_Toc129347091" w:history="1">
+      <w:hyperlink w:anchor="_Toc130324714" w:history="1">
         <w:r>
           <w:rPr>
             <w:rStyle w:val="Hyperlink"/>
@@ -8188,7 +8382,7 @@
             <w:noProof/>
             <w:webHidden/>
           </w:rPr>
-          <w:instrText xml:space="preserve"> PAGEREF _Toc129347091 \h </w:instrText>
+          <w:instrText xml:space="preserve"> PAGEREF _Toc130324714 \h </w:instrText>
         </w:r>
         <w:r>
           <w:rPr>
@@ -8232,7 +8426,7 @@
           <w:sz w:val="22"/>
         </w:rPr>
       </w:pPr>
-      <w:hyperlink w:anchor="_Toc129347092" w:history="1">
+      <w:hyperlink w:anchor="_Toc130324715" w:history="1">
         <w:r>
           <w:rPr>
             <w:rStyle w:val="Hyperlink"/>
@@ -8276,7 +8470,7 @@
             <w:noProof/>
             <w:webHidden/>
           </w:rPr>
-          <w:instrText xml:space="preserve"> PAGEREF _Toc129347092 \h </w:instrText>
+          <w:instrText xml:space="preserve"> PAGEREF _Toc130324715 \h </w:instrText>
         </w:r>
         <w:r>
           <w:rPr>
@@ -8320,7 +8514,7 @@
           <w:sz w:val="22"/>
         </w:rPr>
       </w:pPr>
-      <w:hyperlink w:anchor="_Toc129347093" w:history="1">
+      <w:hyperlink w:anchor="_Toc130324716" w:history="1">
         <w:r>
           <w:rPr>
             <w:rStyle w:val="Hyperlink"/>
@@ -8364,7 +8558,7 @@
             <w:noProof/>
             <w:webHidden/>
           </w:rPr>
-          <w:instrText xml:space="preserve"> PAGEREF _Toc129347093 \h </w:instrText>
+          <w:instrText xml:space="preserve"> PAGEREF _Toc130324716 \h </w:instrText>
         </w:r>
         <w:r>
           <w:rPr>
@@ -8384,7 +8578,7 @@
             <w:noProof/>
             <w:webHidden/>
           </w:rPr>
-          <w:t>13</w:t>
+          <w:t>12</w:t>
         </w:r>
         <w:r>
           <w:rPr>
@@ -8408,7 +8602,7 @@
           <w:sz w:val="22"/>
         </w:rPr>
       </w:pPr>
-      <w:hyperlink w:anchor="_Toc129347094" w:history="1">
+      <w:hyperlink w:anchor="_Toc130324717" w:history="1">
         <w:r>
           <w:rPr>
             <w:rStyle w:val="Hyperlink"/>
@@ -8452,7 +8646,7 @@
             <w:noProof/>
             <w:webHidden/>
           </w:rPr>
-          <w:instrText xml:space="preserve"> PAGEREF _Toc129347094 \h </w:instrText>
+          <w:instrText xml:space="preserve"> PAGEREF _Toc130324717 \h </w:instrText>
         </w:r>
         <w:r>
           <w:rPr>
@@ -8495,7 +8689,7 @@
           <w:sz w:val="22"/>
         </w:rPr>
       </w:pPr>
-      <w:hyperlink w:anchor="_Toc129347095" w:history="1">
+      <w:hyperlink w:anchor="_Toc130324718" w:history="1">
         <w:r>
           <w:rPr>
             <w:rStyle w:val="Hyperlink"/>
@@ -8537,7 +8731,7 @@
             <w:noProof/>
             <w:webHidden/>
           </w:rPr>
-          <w:instrText xml:space="preserve"> PAGEREF _Toc129347095 \h </w:instrText>
+          <w:instrText xml:space="preserve"> PAGEREF _Toc130324718 \h </w:instrText>
         </w:r>
         <w:r>
           <w:rPr>
@@ -8580,7 +8774,7 @@
           <w:sz w:val="22"/>
         </w:rPr>
       </w:pPr>
-      <w:hyperlink w:anchor="_Toc129347096" w:history="1">
+      <w:hyperlink w:anchor="_Toc130324719" w:history="1">
         <w:r>
           <w:rPr>
             <w:rStyle w:val="Hyperlink"/>
@@ -8624,7 +8818,7 @@
             <w:noProof/>
             <w:webHidden/>
           </w:rPr>
-          <w:instrText xml:space="preserve"> PAGEREF _Toc129347096 \h </w:instrText>
+          <w:instrText xml:space="preserve"> PAGEREF _Toc130324719 \h </w:instrText>
         </w:r>
         <w:r>
           <w:rPr>
@@ -8668,7 +8862,7 @@
           <w:sz w:val="22"/>
         </w:rPr>
       </w:pPr>
-      <w:hyperlink w:anchor="_Toc129347097" w:history="1">
+      <w:hyperlink w:anchor="_Toc130324720" w:history="1">
         <w:r>
           <w:rPr>
             <w:rStyle w:val="Hyperlink"/>
@@ -8698,7 +8892,6 @@
             <w:rStyle w:val="Hyperlink"/>
             <w:rFonts w:eastAsia="Times New Roman"/>
             <w:noProof/>
-            <w:highlight w:val="yellow"/>
           </w:rPr>
           <w:t>ầ</w:t>
         </w:r>
@@ -8729,7 +8922,7 @@
             <w:noProof/>
             <w:webHidden/>
           </w:rPr>
-          <w:instrText xml:space="preserve"> PAGEREF _Toc129347097 \h </w:instrText>
+          <w:instrText xml:space="preserve"> PAGEREF _Toc130324720 \h </w:instrText>
         </w:r>
         <w:r>
           <w:rPr>
@@ -8773,7 +8966,7 @@
           <w:sz w:val="22"/>
         </w:rPr>
       </w:pPr>
-      <w:hyperlink w:anchor="_Toc129347098" w:history="1">
+      <w:hyperlink w:anchor="_Toc130324721" w:history="1">
         <w:r>
           <w:rPr>
             <w:rStyle w:val="Hyperlink"/>
@@ -8817,7 +9010,7 @@
             <w:noProof/>
             <w:webHidden/>
           </w:rPr>
-          <w:instrText xml:space="preserve"> PAGEREF _Toc129347098 \h </w:instrText>
+          <w:instrText xml:space="preserve"> PAGEREF _Toc130324721 \h </w:instrText>
         </w:r>
         <w:r>
           <w:rPr>
@@ -8860,7 +9053,7 @@
           <w:sz w:val="22"/>
         </w:rPr>
       </w:pPr>
-      <w:hyperlink w:anchor="_Toc129347099" w:history="1">
+      <w:hyperlink w:anchor="_Toc130324722" w:history="1">
         <w:r>
           <w:rPr>
             <w:rStyle w:val="Hyperlink"/>
@@ -8904,7 +9097,7 @@
             <w:noProof/>
             <w:webHidden/>
           </w:rPr>
-          <w:instrText xml:space="preserve"> PAGEREF _Toc129347099 \h </w:instrText>
+          <w:instrText xml:space="preserve"> PAGEREF _Toc130324722 \h </w:instrText>
         </w:r>
         <w:r>
           <w:rPr>
@@ -8948,7 +9141,7 @@
           <w:sz w:val="22"/>
         </w:rPr>
       </w:pPr>
-      <w:hyperlink w:anchor="_Toc129347100" w:history="1">
+      <w:hyperlink w:anchor="_Toc130324723" w:history="1">
         <w:r>
           <w:rPr>
             <w:rStyle w:val="Hyperlink"/>
@@ -8992,7 +9185,7 @@
             <w:noProof/>
             <w:webHidden/>
           </w:rPr>
-          <w:instrText xml:space="preserve"> PAGEREF _Toc129347100 \h </w:instrText>
+          <w:instrText xml:space="preserve"> PAGEREF _Toc130324723 \h </w:instrText>
         </w:r>
         <w:r>
           <w:rPr>
@@ -9036,7 +9229,7 @@
           <w:sz w:val="22"/>
         </w:rPr>
       </w:pPr>
-      <w:hyperlink w:anchor="_Toc129347101" w:history="1">
+      <w:hyperlink w:anchor="_Toc130324724" w:history="1">
         <w:r>
           <w:rPr>
             <w:rStyle w:val="Hyperlink"/>
@@ -9080,7 +9273,7 @@
             <w:noProof/>
             <w:webHidden/>
           </w:rPr>
-          <w:instrText xml:space="preserve"> PAGEREF _Toc129347101 \h </w:instrText>
+          <w:instrText xml:space="preserve"> PAGEREF _Toc130324724 \h </w:instrText>
         </w:r>
         <w:r>
           <w:rPr>
@@ -9123,7 +9316,7 @@
           <w:sz w:val="22"/>
         </w:rPr>
       </w:pPr>
-      <w:hyperlink w:anchor="_Toc129347102" w:history="1">
+      <w:hyperlink w:anchor="_Toc130324725" w:history="1">
         <w:r>
           <w:rPr>
             <w:rStyle w:val="Hyperlink"/>
@@ -9146,16 +9339,15 @@
             <w:bCs/>
             <w:noProof/>
           </w:rPr>
-          <w:t xml:space="preserve">Thiết kế giao </w:t>
+          <w:t>Thiết kế g</w:t>
         </w:r>
         <w:r>
           <w:rPr>
             <w:rStyle w:val="Hyperlink"/>
             <w:bCs/>
             <w:noProof/>
-            <w:highlight w:val="yellow"/>
-          </w:rPr>
-          <w:t>diện</w:t>
+          </w:rPr>
+          <w:t>iao diện</w:t>
         </w:r>
         <w:r>
           <w:rPr>
@@ -9176,7 +9368,7 @@
             <w:noProof/>
             <w:webHidden/>
           </w:rPr>
-          <w:instrText xml:space="preserve"> PAGEREF _Toc129347102 \h </w:instrText>
+          <w:instrText xml:space="preserve"> PAGEREF _Toc130324725 \h </w:instrText>
         </w:r>
         <w:r>
           <w:rPr>
@@ -9219,7 +9411,7 @@
           <w:sz w:val="22"/>
         </w:rPr>
       </w:pPr>
-      <w:hyperlink w:anchor="_Toc129347103" w:history="1">
+      <w:hyperlink w:anchor="_Toc130324726" w:history="1">
         <w:r>
           <w:rPr>
             <w:rStyle w:val="Hyperlink"/>
@@ -9263,7 +9455,7 @@
             <w:noProof/>
             <w:webHidden/>
           </w:rPr>
-          <w:instrText xml:space="preserve"> PAGEREF _Toc129347103 \h </w:instrText>
+          <w:instrText xml:space="preserve"> PAGEREF _Toc130324726 \h </w:instrText>
         </w:r>
         <w:r>
           <w:rPr>
@@ -9304,7 +9496,7 @@
           <w:sz w:val="22"/>
         </w:rPr>
       </w:pPr>
-      <w:hyperlink w:anchor="_Toc129347104" w:history="1">
+      <w:hyperlink w:anchor="_Toc130324727" w:history="1">
         <w:r>
           <w:rPr>
             <w:rStyle w:val="Hyperlink"/>
@@ -9358,7 +9550,7 @@
             <w:noProof/>
             <w:webHidden/>
           </w:rPr>
-          <w:instrText xml:space="preserve"> PAGEREF _Toc129347104 \h </w:instrText>
+          <w:instrText xml:space="preserve"> PAGEREF _Toc130324727 \h </w:instrText>
         </w:r>
         <w:r>
           <w:rPr>
@@ -9389,8 +9581,6 @@
         </w:r>
       </w:hyperlink>
     </w:p>
-    <w:bookmarkStart w:id="4" w:name="_GoBack"/>
-    <w:bookmarkEnd w:id="4"/>
     <w:p>
       <w:pPr>
         <w:pStyle w:val="TOC2"/>
@@ -9403,125 +9593,80 @@
           <w:sz w:val="22"/>
         </w:rPr>
       </w:pPr>
-      <w:r>
-        <w:rPr>
-          <w:rStyle w:val="Hyperlink"/>
-          <w:noProof/>
-        </w:rPr>
-        <w:fldChar w:fldCharType="begin"/>
-      </w:r>
-      <w:r>
-        <w:rPr>
-          <w:rStyle w:val="Hyperlink"/>
-          <w:noProof/>
-        </w:rPr>
-        <w:instrText xml:space="preserve"> </w:instrText>
-      </w:r>
-      <w:r>
-        <w:rPr>
-          <w:noProof/>
-        </w:rPr>
-        <w:instrText>HYPERLINK \l "_Toc129347105"</w:instrText>
-      </w:r>
-      <w:r>
-        <w:rPr>
-          <w:rStyle w:val="Hyperlink"/>
-          <w:noProof/>
-        </w:rPr>
-        <w:instrText xml:space="preserve"> </w:instrText>
-      </w:r>
-      <w:r>
-        <w:rPr>
-          <w:rStyle w:val="Hyperlink"/>
-          <w:noProof/>
-        </w:rPr>
-      </w:r>
-      <w:r>
-        <w:rPr>
-          <w:rStyle w:val="Hyperlink"/>
-          <w:noProof/>
-        </w:rPr>
-        <w:fldChar w:fldCharType="separate"/>
-      </w:r>
-      <w:r>
-        <w:rPr>
-          <w:rStyle w:val="Hyperlink"/>
-          <w:bCs/>
-          <w:noProof/>
-        </w:rPr>
-        <w:t>4.1.</w:t>
-      </w:r>
-      <w:r>
-        <w:rPr>
-          <w:rFonts w:asciiTheme="minorHAnsi" w:eastAsiaTheme="minorEastAsia" w:hAnsiTheme="minorHAnsi"/>
-          <w:noProof/>
-          <w:sz w:val="22"/>
-        </w:rPr>
-        <w:tab/>
-      </w:r>
-      <w:r>
-        <w:rPr>
-          <w:rStyle w:val="Hyperlink"/>
-          <w:bCs/>
-          <w:noProof/>
-        </w:rPr>
-        <w:t>Thiết kế giao diện</w:t>
-      </w:r>
-      <w:r>
-        <w:rPr>
-          <w:noProof/>
-          <w:webHidden/>
-        </w:rPr>
-        <w:tab/>
-      </w:r>
-      <w:r>
-        <w:rPr>
-          <w:noProof/>
-          <w:webHidden/>
-        </w:rPr>
-        <w:fldChar w:fldCharType="begin"/>
-      </w:r>
-      <w:r>
-        <w:rPr>
-          <w:noProof/>
-          <w:webHidden/>
-        </w:rPr>
-        <w:instrText xml:space="preserve"> PAGEREF _Toc129347105 \h </w:instrText>
-      </w:r>
-      <w:r>
-        <w:rPr>
-          <w:noProof/>
-          <w:webHidden/>
-        </w:rPr>
-      </w:r>
-      <w:r>
-        <w:rPr>
-          <w:noProof/>
-          <w:webHidden/>
-        </w:rPr>
-        <w:fldChar w:fldCharType="separate"/>
-      </w:r>
-      <w:r>
-        <w:rPr>
-          <w:noProof/>
-          <w:webHidden/>
-        </w:rPr>
-        <w:t>17</w:t>
-      </w:r>
-      <w:r>
-        <w:rPr>
-          <w:noProof/>
-          <w:webHidden/>
-        </w:rPr>
-        <w:fldChar w:fldCharType="end"/>
-      </w:r>
-      <w:r>
-        <w:rPr>
-          <w:rStyle w:val="Hyperlink"/>
-          <w:noProof/>
-        </w:rPr>
-        <w:fldChar w:fldCharType="end"/>
-      </w:r>
+      <w:hyperlink w:anchor="_Toc130324728" w:history="1">
+        <w:r>
+          <w:rPr>
+            <w:rStyle w:val="Hyperlink"/>
+            <w:bCs/>
+            <w:noProof/>
+          </w:rPr>
+          <w:t>4.1.</w:t>
+        </w:r>
+        <w:r>
+          <w:rPr>
+            <w:rFonts w:asciiTheme="minorHAnsi" w:eastAsiaTheme="minorEastAsia" w:hAnsiTheme="minorHAnsi"/>
+            <w:noProof/>
+            <w:sz w:val="22"/>
+          </w:rPr>
+          <w:tab/>
+        </w:r>
+        <w:r>
+          <w:rPr>
+            <w:rStyle w:val="Hyperlink"/>
+            <w:bCs/>
+            <w:noProof/>
+          </w:rPr>
+          <w:t>Thiết kế giao diện</w:t>
+        </w:r>
+        <w:r>
+          <w:rPr>
+            <w:noProof/>
+            <w:webHidden/>
+          </w:rPr>
+          <w:tab/>
+        </w:r>
+        <w:r>
+          <w:rPr>
+            <w:noProof/>
+            <w:webHidden/>
+          </w:rPr>
+          <w:fldChar w:fldCharType="begin"/>
+        </w:r>
+        <w:r>
+          <w:rPr>
+            <w:noProof/>
+            <w:webHidden/>
+          </w:rPr>
+          <w:instrText xml:space="preserve"> PAGEREF _Toc130324728 \h </w:instrText>
+        </w:r>
+        <w:r>
+          <w:rPr>
+            <w:noProof/>
+            <w:webHidden/>
+          </w:rPr>
+        </w:r>
+        <w:r>
+          <w:rPr>
+            <w:noProof/>
+            <w:webHidden/>
+          </w:rPr>
+          <w:fldChar w:fldCharType="separate"/>
+        </w:r>
+        <w:r>
+          <w:rPr>
+            <w:noProof/>
+            <w:webHidden/>
+          </w:rPr>
+          <w:t>17</w:t>
+        </w:r>
+        <w:r>
+          <w:rPr>
+            <w:noProof/>
+            <w:webHidden/>
+          </w:rPr>
+          <w:fldChar w:fldCharType="end"/>
+        </w:r>
+      </w:hyperlink>
     </w:p>
     <w:p>
       <w:pPr>
@@ -9535,7 +9680,7 @@
           <w:sz w:val="22"/>
         </w:rPr>
       </w:pPr>
-      <w:hyperlink w:anchor="_Toc129347106" w:history="1">
+      <w:hyperlink w:anchor="_Toc130324729" w:history="1">
         <w:r>
           <w:rPr>
             <w:rStyle w:val="Hyperlink"/>
@@ -9579,7 +9724,7 @@
             <w:noProof/>
             <w:webHidden/>
           </w:rPr>
-          <w:instrText xml:space="preserve"> PAGEREF _Toc129347106 \h </w:instrText>
+          <w:instrText xml:space="preserve"> PAGEREF _Toc130324729 \h </w:instrText>
         </w:r>
         <w:r>
           <w:rPr>
@@ -9620,7 +9765,7 @@
           <w:sz w:val="22"/>
         </w:rPr>
       </w:pPr>
-      <w:hyperlink w:anchor="_Toc129347107" w:history="1">
+      <w:hyperlink w:anchor="_Toc130324730" w:history="1">
         <w:r>
           <w:rPr>
             <w:rStyle w:val="Hyperlink"/>
@@ -9665,7 +9810,7 @@
             <w:noProof/>
             <w:webHidden/>
           </w:rPr>
-          <w:instrText xml:space="preserve"> PAGEREF _Toc129347107 \h </w:instrText>
+          <w:instrText xml:space="preserve"> PAGEREF _Toc130324730 \h </w:instrText>
         </w:r>
         <w:r>
           <w:rPr>
@@ -9708,7 +9853,7 @@
           <w:sz w:val="22"/>
         </w:rPr>
       </w:pPr>
-      <w:hyperlink w:anchor="_Toc129347108" w:history="1">
+      <w:hyperlink w:anchor="_Toc130324731" w:history="1">
         <w:r>
           <w:rPr>
             <w:rStyle w:val="Hyperlink"/>
@@ -9752,7 +9897,7 @@
             <w:noProof/>
             <w:webHidden/>
           </w:rPr>
-          <w:instrText xml:space="preserve"> PAGEREF _Toc129347108 \h </w:instrText>
+          <w:instrText xml:space="preserve"> PAGEREF _Toc130324731 \h </w:instrText>
         </w:r>
         <w:r>
           <w:rPr>
@@ -9795,7 +9940,7 @@
           <w:sz w:val="22"/>
         </w:rPr>
       </w:pPr>
-      <w:hyperlink w:anchor="_Toc129347109" w:history="1">
+      <w:hyperlink w:anchor="_Toc130324732" w:history="1">
         <w:r>
           <w:rPr>
             <w:rStyle w:val="Hyperlink"/>
@@ -9839,7 +9984,7 @@
             <w:noProof/>
             <w:webHidden/>
           </w:rPr>
-          <w:instrText xml:space="preserve"> PAGEREF _Toc129347109 \h </w:instrText>
+          <w:instrText xml:space="preserve"> PAGEREF _Toc130324732 \h </w:instrText>
         </w:r>
         <w:r>
           <w:rPr>
@@ -9882,7 +10027,7 @@
           <w:sz w:val="22"/>
         </w:rPr>
       </w:pPr>
-      <w:hyperlink w:anchor="_Toc129347110" w:history="1">
+      <w:hyperlink w:anchor="_Toc130324733" w:history="1">
         <w:r>
           <w:rPr>
             <w:rStyle w:val="Hyperlink"/>
@@ -9926,7 +10071,7 @@
             <w:noProof/>
             <w:webHidden/>
           </w:rPr>
-          <w:instrText xml:space="preserve"> PAGEREF _Toc129347110 \h </w:instrText>
+          <w:instrText xml:space="preserve"> PAGEREF _Toc130324733 \h </w:instrText>
         </w:r>
         <w:r>
           <w:rPr>
@@ -9969,7 +10114,7 @@
           <w:sz w:val="22"/>
         </w:rPr>
       </w:pPr>
-      <w:hyperlink w:anchor="_Toc129347111" w:history="1">
+      <w:hyperlink w:anchor="_Toc130324734" w:history="1">
         <w:r>
           <w:rPr>
             <w:rStyle w:val="Hyperlink"/>
@@ -10013,7 +10158,7 @@
             <w:noProof/>
             <w:webHidden/>
           </w:rPr>
-          <w:instrText xml:space="preserve"> PAGEREF _Toc129347111 \h </w:instrText>
+          <w:instrText xml:space="preserve"> PAGEREF _Toc130324734 \h </w:instrText>
         </w:r>
         <w:r>
           <w:rPr>
@@ -10056,7 +10201,7 @@
           <w:sz w:val="22"/>
         </w:rPr>
       </w:pPr>
-      <w:hyperlink w:anchor="_Toc129347112" w:history="1">
+      <w:hyperlink w:anchor="_Toc130324735" w:history="1">
         <w:r>
           <w:rPr>
             <w:rStyle w:val="Hyperlink"/>
@@ -10100,7 +10245,7 @@
             <w:noProof/>
             <w:webHidden/>
           </w:rPr>
-          <w:instrText xml:space="preserve"> PAGEREF _Toc129347112 \h </w:instrText>
+          <w:instrText xml:space="preserve"> PAGEREF _Toc130324735 \h </w:instrText>
         </w:r>
         <w:r>
           <w:rPr>
@@ -10143,7 +10288,7 @@
           <w:sz w:val="22"/>
         </w:rPr>
       </w:pPr>
-      <w:hyperlink w:anchor="_Toc129347113" w:history="1">
+      <w:hyperlink w:anchor="_Toc130324736" w:history="1">
         <w:r>
           <w:rPr>
             <w:rStyle w:val="Hyperlink"/>
@@ -10187,7 +10332,7 @@
             <w:noProof/>
             <w:webHidden/>
           </w:rPr>
-          <w:instrText xml:space="preserve"> PAGEREF _Toc129347113 \h </w:instrText>
+          <w:instrText xml:space="preserve"> PAGEREF _Toc130324736 \h </w:instrText>
         </w:r>
         <w:r>
           <w:rPr>
@@ -10228,7 +10373,7 @@
           <w:sz w:val="22"/>
         </w:rPr>
       </w:pPr>
-      <w:hyperlink w:anchor="_Toc129347114" w:history="1">
+      <w:hyperlink w:anchor="_Toc130324737" w:history="1">
         <w:r>
           <w:rPr>
             <w:rStyle w:val="Hyperlink"/>
@@ -10255,7 +10400,7 @@
             <w:noProof/>
             <w:webHidden/>
           </w:rPr>
-          <w:instrText xml:space="preserve"> PAGEREF _Toc129347114 \h </w:instrText>
+          <w:instrText xml:space="preserve"> PAGEREF _Toc130324737 \h </w:instrText>
         </w:r>
         <w:r>
           <w:rPr>
@@ -10342,15 +10487,14 @@
       <w:pPr>
         <w:pStyle w:val="Heading1"/>
       </w:pPr>
-      <w:bookmarkStart w:id="5" w:name="_Toc58487799"/>
-      <w:bookmarkStart w:id="6" w:name="_Hlk55976563"/>
-      <w:bookmarkStart w:id="7" w:name="_Toc129347038"/>
-      <w:r>
-        <w:lastRenderedPageBreak/>
+      <w:bookmarkStart w:id="4" w:name="_Toc58487799"/>
+      <w:bookmarkStart w:id="5" w:name="_Hlk55976563"/>
+      <w:bookmarkStart w:id="6" w:name="_Toc130324661"/>
+      <w:r>
         <w:t>GIỚI THIỆU VỀ ĐỒ ÁN HỌC PHẦN</w:t>
       </w:r>
-      <w:bookmarkEnd w:id="5"/>
-      <w:bookmarkEnd w:id="7"/>
+      <w:bookmarkEnd w:id="4"/>
+      <w:bookmarkEnd w:id="6"/>
     </w:p>
     <w:p>
       <w:pPr>
@@ -10360,11 +10504,11 @@
           <w:numId w:val="7"/>
         </w:numPr>
       </w:pPr>
-      <w:bookmarkStart w:id="8" w:name="_Toc129347039"/>
+      <w:bookmarkStart w:id="7" w:name="_Toc130324662"/>
       <w:r>
         <w:t>Tổng quan về ĐỒ ÁN HỌC PHẦN</w:t>
       </w:r>
-      <w:bookmarkEnd w:id="8"/>
+      <w:bookmarkEnd w:id="7"/>
     </w:p>
     <w:p>
       <w:pPr>
@@ -10445,27 +10589,34 @@
           <w:rFonts w:eastAsia="Times New Roman" w:cs="Times New Roman"/>
           <w:sz w:val="26"/>
           <w:szCs w:val="26"/>
-          <w:highlight w:val="yellow"/>
-        </w:rPr>
-        <w:t>PHÂN TÍCH ........................................</w:t>
+        </w:rPr>
+        <w:t>Phân tích dữ liệu các đội bóng Ngoại hạng Anh mùa 06/07 đến mùa 17/18:</w:t>
       </w:r>
       <w:r>
         <w:rPr>
           <w:rFonts w:eastAsia="Times New Roman" w:cs="Times New Roman"/>
           <w:sz w:val="26"/>
           <w:szCs w:val="26"/>
-          <w:highlight w:val="yellow"/>
-        </w:rPr>
-        <w:t>:</w:t>
+        </w:rPr>
+        <w:t xml:space="preserve"> </w:t>
+      </w:r>
+      <w:r>
+        <w:rPr>
+          <w:rFonts w:eastAsia="Times New Roman" w:cs="Times New Roman"/>
+          <w:b/>
+          <w:bCs/>
+          <w:sz w:val="26"/>
+          <w:szCs w:val="26"/>
+        </w:rPr>
+        <w:t>EPLStats</w:t>
       </w:r>
       <w:r>
         <w:rPr>
           <w:rFonts w:eastAsia="Times New Roman" w:cs="Times New Roman"/>
           <w:sz w:val="26"/>
           <w:szCs w:val="26"/>
-          <w:highlight w:val="yellow"/>
-        </w:rPr>
-        <w:t xml:space="preserve"> Keyword</w:t>
+        </w:rPr>
+        <w:t xml:space="preserve"> </w:t>
       </w:r>
       <w:r>
         <w:rPr>
@@ -10473,7 +10624,7 @@
           <w:sz w:val="26"/>
           <w:szCs w:val="26"/>
         </w:rPr>
-        <w:t xml:space="preserve"> </w:t>
+        <w:t>vận dụng kiến thức và kỹ</w:t>
       </w:r>
       <w:r>
         <w:rPr>
@@ -10481,7 +10632,7 @@
           <w:sz w:val="26"/>
           <w:szCs w:val="26"/>
         </w:rPr>
-        <w:t>vận dụng kiến thức và kỹ</w:t>
+        <w:t xml:space="preserve"> </w:t>
       </w:r>
       <w:r>
         <w:rPr>
@@ -10489,7 +10640,7 @@
           <w:sz w:val="26"/>
           <w:szCs w:val="26"/>
         </w:rPr>
-        <w:t xml:space="preserve"> </w:t>
+        <w:t xml:space="preserve">năng về </w:t>
       </w:r>
       <w:r>
         <w:rPr>
@@ -10497,7 +10648,7 @@
           <w:sz w:val="26"/>
           <w:szCs w:val="26"/>
         </w:rPr>
-        <w:t xml:space="preserve">năng về </w:t>
+        <w:t xml:space="preserve">Lập trình Python </w:t>
       </w:r>
       <w:r>
         <w:rPr>
@@ -10505,7 +10656,7 @@
           <w:sz w:val="26"/>
           <w:szCs w:val="26"/>
         </w:rPr>
-        <w:t xml:space="preserve">Lập trình Python </w:t>
+        <w:t>đ</w:t>
       </w:r>
       <w:r>
         <w:rPr>
@@ -10513,7 +10664,7 @@
           <w:sz w:val="26"/>
           <w:szCs w:val="26"/>
         </w:rPr>
-        <w:t>đ</w:t>
+        <w:t>ể</w:t>
       </w:r>
       <w:r>
         <w:rPr>
@@ -10521,7 +10672,7 @@
           <w:sz w:val="26"/>
           <w:szCs w:val="26"/>
         </w:rPr>
-        <w:t>ể</w:t>
+        <w:t xml:space="preserve"> </w:t>
       </w:r>
       <w:r>
         <w:rPr>
@@ -10529,7 +10680,7 @@
           <w:sz w:val="26"/>
           <w:szCs w:val="26"/>
         </w:rPr>
-        <w:t xml:space="preserve"> </w:t>
+        <w:t xml:space="preserve">xây dựng giao diện đồ hoạ (GUI) cho phép: </w:t>
       </w:r>
       <w:r>
         <w:rPr>
@@ -10537,7 +10688,8 @@
           <w:sz w:val="26"/>
           <w:szCs w:val="26"/>
         </w:rPr>
-        <w:t>xây dựng giao diện đồ hoạ (GUI) cho phép: tương tác với người dùng bằng giọng nói (Trợ lý ảo: Voice Assistant) và phân tích thăm dò (EDA</w:t>
+        <w:lastRenderedPageBreak/>
+        <w:t>tương tác với người dùng bằng giọng nói (Trợ lý ảo: Voice Assistant) và phân tích thăm dò (EDA</w:t>
       </w:r>
       <w:r>
         <w:rPr>
@@ -10545,25 +10697,15 @@
           <w:sz w:val="26"/>
           <w:szCs w:val="26"/>
         </w:rPr>
-        <w:t xml:space="preserve">: Epolore Data Analysing) đối với tập dữ liệu thực nghiệm về </w:t>
+        <w:t>: Epolore Data Analysing) đối với tập dữ liệu thực nghiệm về</w:t>
       </w:r>
       <w:r>
         <w:rPr>
           <w:rFonts w:eastAsia="Times New Roman" w:cs="Times New Roman"/>
           <w:sz w:val="26"/>
           <w:szCs w:val="26"/>
-          <w:highlight w:val="yellow"/>
-        </w:rPr>
-        <w:t>………………….</w:t>
-      </w:r>
-      <w:r>
-        <w:rPr>
-          <w:rFonts w:eastAsia="Times New Roman" w:cs="Times New Roman"/>
-          <w:sz w:val="26"/>
-          <w:szCs w:val="26"/>
-          <w:highlight w:val="yellow"/>
-        </w:rPr>
-        <w:t>.</w:t>
+        </w:rPr>
+        <w:t xml:space="preserve"> Dữ liệu các đội bóng Ngoại hạng Anh mùa 06/07 đến mùa 17/18.</w:t>
       </w:r>
       <w:r>
         <w:rPr>
@@ -10582,11 +10724,11 @@
           <w:numId w:val="7"/>
         </w:numPr>
       </w:pPr>
-      <w:bookmarkStart w:id="9" w:name="_Toc129347040"/>
+      <w:bookmarkStart w:id="8" w:name="_Toc130324663"/>
       <w:r>
         <w:t>Nội dung chuyên môn chính của ĐỒ ÁN HỌC PHẦN</w:t>
       </w:r>
-      <w:bookmarkEnd w:id="9"/>
+      <w:bookmarkEnd w:id="8"/>
     </w:p>
     <w:p>
       <w:pPr>
@@ -10693,11 +10835,11 @@
           <w:numId w:val="7"/>
         </w:numPr>
       </w:pPr>
-      <w:bookmarkStart w:id="10" w:name="_Toc129347041"/>
+      <w:bookmarkStart w:id="9" w:name="_Toc130324664"/>
       <w:r>
         <w:t>Công cụ và nền tảng kỹ thuật thực hiện ĐỒ ÁN HỌC PHẦN</w:t>
       </w:r>
-      <w:bookmarkEnd w:id="10"/>
+      <w:bookmarkEnd w:id="9"/>
     </w:p>
     <w:p>
       <w:pPr>
@@ -11849,12 +11991,11 @@
           <w:numId w:val="7"/>
         </w:numPr>
       </w:pPr>
-      <w:bookmarkStart w:id="11" w:name="_Toc129347042"/>
-      <w:r>
-        <w:lastRenderedPageBreak/>
+      <w:bookmarkStart w:id="10" w:name="_Toc130324665"/>
+      <w:r>
         <w:t>Bố cục của báo cáo</w:t>
       </w:r>
-      <w:bookmarkEnd w:id="11"/>
+      <w:bookmarkEnd w:id="10"/>
     </w:p>
     <w:p>
       <w:pPr>
@@ -12020,6 +12161,7 @@
           <w:sz w:val="26"/>
           <w:szCs w:val="26"/>
         </w:rPr>
+        <w:lastRenderedPageBreak/>
         <w:t xml:space="preserve">Chương 4: Lập trình xây dựng sản phầm đề lài: </w:t>
       </w:r>
       <w:r>
@@ -12267,14 +12409,14 @@
       <w:pPr>
         <w:pStyle w:val="Heading1"/>
       </w:pPr>
-      <w:bookmarkStart w:id="12" w:name="_Toc58487800"/>
-      <w:bookmarkStart w:id="13" w:name="_Toc129347043"/>
+      <w:bookmarkStart w:id="11" w:name="_Toc58487800"/>
+      <w:bookmarkStart w:id="12" w:name="_Toc130324666"/>
       <w:r>
         <w:lastRenderedPageBreak/>
         <w:t>CƠ SỞ LÝ THUYẾT CỦA HỌC PHẦN</w:t>
       </w:r>
+      <w:bookmarkEnd w:id="11"/>
       <w:bookmarkEnd w:id="12"/>
-      <w:bookmarkEnd w:id="13"/>
     </w:p>
     <w:p>
       <w:pPr>
@@ -12284,7 +12426,7 @@
           <w:numId w:val="13"/>
         </w:numPr>
       </w:pPr>
-      <w:bookmarkStart w:id="14" w:name="_Toc129347044"/>
+      <w:bookmarkStart w:id="13" w:name="_Toc130324667"/>
       <w:r>
         <w:t>GIỚI THIỆU VỀ LẬP TR</w:t>
       </w:r>
@@ -12297,7 +12439,7 @@
       <w:r>
         <w:t>NH PYTHON</w:t>
       </w:r>
-      <w:bookmarkEnd w:id="14"/>
+      <w:bookmarkEnd w:id="13"/>
     </w:p>
     <w:p>
       <w:pPr>
@@ -12307,11 +12449,11 @@
           <w:numId w:val="13"/>
         </w:numPr>
       </w:pPr>
-      <w:bookmarkStart w:id="15" w:name="_Toc129347045"/>
+      <w:bookmarkStart w:id="14" w:name="_Toc130324668"/>
       <w:r>
         <w:t>Giới thiệu chung</w:t>
       </w:r>
-      <w:bookmarkEnd w:id="15"/>
+      <w:bookmarkEnd w:id="14"/>
     </w:p>
     <w:p>
       <w:pPr>
@@ -12321,7 +12463,7 @@
           <w:numId w:val="13"/>
         </w:numPr>
       </w:pPr>
-      <w:bookmarkStart w:id="16" w:name="_Toc129347046"/>
+      <w:bookmarkStart w:id="15" w:name="_Toc130324669"/>
       <w:r>
         <w:t>Cài đặt “bộ thảo chương” (soạn thảo chương trình IDE</w:t>
       </w:r>
@@ -12331,7 +12473,7 @@
       <w:r>
         <w:t>) và “bộ dịch”</w:t>
       </w:r>
-      <w:bookmarkEnd w:id="16"/>
+      <w:bookmarkEnd w:id="15"/>
     </w:p>
     <w:p>
       <w:pPr>
@@ -12341,11 +12483,11 @@
           <w:numId w:val="13"/>
         </w:numPr>
       </w:pPr>
-      <w:bookmarkStart w:id="17" w:name="_Toc129347047"/>
+      <w:bookmarkStart w:id="16" w:name="_Toc130324670"/>
       <w:r>
         <w:t>Giới thiệu các bộ tương tác lập trình</w:t>
       </w:r>
-      <w:bookmarkEnd w:id="17"/>
+      <w:bookmarkEnd w:id="16"/>
     </w:p>
     <w:p>
       <w:pPr>
@@ -12355,11 +12497,11 @@
           <w:numId w:val="13"/>
         </w:numPr>
       </w:pPr>
-      <w:bookmarkStart w:id="18" w:name="_Toc129347048"/>
+      <w:bookmarkStart w:id="17" w:name="_Toc130324671"/>
       <w:r>
         <w:t>Cấu hình mô trường tương tác lập trình</w:t>
       </w:r>
-      <w:bookmarkEnd w:id="18"/>
+      <w:bookmarkEnd w:id="17"/>
     </w:p>
     <w:p>
       <w:pPr>
@@ -12369,7 +12511,7 @@
           <w:numId w:val="13"/>
         </w:numPr>
       </w:pPr>
-      <w:bookmarkStart w:id="19" w:name="_Toc129347049"/>
+      <w:bookmarkStart w:id="18" w:name="_Toc130324672"/>
       <w:r>
         <w:t>TỔNG QUAN VỀ NG</w:t>
       </w:r>
@@ -12391,7 +12533,7 @@
       <w:r>
         <w:t>NH PYTHON</w:t>
       </w:r>
-      <w:bookmarkEnd w:id="19"/>
+      <w:bookmarkEnd w:id="18"/>
     </w:p>
     <w:p>
       <w:pPr>
@@ -12401,11 +12543,11 @@
           <w:numId w:val="13"/>
         </w:numPr>
       </w:pPr>
-      <w:bookmarkStart w:id="20" w:name="_Toc129347050"/>
+      <w:bookmarkStart w:id="19" w:name="_Toc130324673"/>
       <w:r>
         <w:t>Danh hiệu (Identifier)</w:t>
       </w:r>
-      <w:bookmarkEnd w:id="20"/>
+      <w:bookmarkEnd w:id="19"/>
     </w:p>
     <w:p>
       <w:pPr>
@@ -12415,11 +12557,11 @@
           <w:numId w:val="13"/>
         </w:numPr>
       </w:pPr>
-      <w:bookmarkStart w:id="21" w:name="_Toc129347051"/>
+      <w:bookmarkStart w:id="20" w:name="_Toc130324674"/>
       <w:r>
         <w:t>Về viết mã lệnh lập trình (Code)</w:t>
       </w:r>
-      <w:bookmarkEnd w:id="21"/>
+      <w:bookmarkEnd w:id="20"/>
     </w:p>
     <w:p>
       <w:pPr>
@@ -12429,11 +12571,11 @@
           <w:numId w:val="13"/>
         </w:numPr>
       </w:pPr>
-      <w:bookmarkStart w:id="22" w:name="_Toc129347052"/>
+      <w:bookmarkStart w:id="21" w:name="_Toc130324675"/>
       <w:r>
         <w:t>Về chú giải (Comment)</w:t>
       </w:r>
-      <w:bookmarkEnd w:id="22"/>
+      <w:bookmarkEnd w:id="21"/>
     </w:p>
     <w:p>
       <w:pPr>
@@ -12443,11 +12585,11 @@
           <w:numId w:val="13"/>
         </w:numPr>
       </w:pPr>
-      <w:bookmarkStart w:id="23" w:name="_Toc129347053"/>
+      <w:bookmarkStart w:id="22" w:name="_Toc130324676"/>
       <w:r>
         <w:t>Các phép toán</w:t>
       </w:r>
-      <w:bookmarkEnd w:id="23"/>
+      <w:bookmarkEnd w:id="22"/>
     </w:p>
     <w:p>
       <w:pPr>
@@ -12457,11 +12599,11 @@
           <w:numId w:val="13"/>
         </w:numPr>
       </w:pPr>
-      <w:bookmarkStart w:id="24" w:name="_Toc129347054"/>
+      <w:bookmarkStart w:id="23" w:name="_Toc130324677"/>
       <w:r>
         <w:t>Chuỗi</w:t>
       </w:r>
-      <w:bookmarkEnd w:id="24"/>
+      <w:bookmarkEnd w:id="23"/>
     </w:p>
     <w:p>
       <w:pPr>
@@ -12471,11 +12613,11 @@
           <w:numId w:val="13"/>
         </w:numPr>
       </w:pPr>
-      <w:bookmarkStart w:id="25" w:name="_Toc129347055"/>
+      <w:bookmarkStart w:id="24" w:name="_Toc130324678"/>
       <w:r>
         <w:t>Lệnh</w:t>
       </w:r>
-      <w:bookmarkEnd w:id="25"/>
+      <w:bookmarkEnd w:id="24"/>
     </w:p>
     <w:p>
       <w:pPr>
@@ -12485,11 +12627,11 @@
           <w:numId w:val="13"/>
         </w:numPr>
       </w:pPr>
-      <w:bookmarkStart w:id="26" w:name="_Toc129347056"/>
+      <w:bookmarkStart w:id="25" w:name="_Toc130324679"/>
       <w:r>
         <w:t>Định nghĩa hàm</w:t>
       </w:r>
-      <w:bookmarkEnd w:id="26"/>
+      <w:bookmarkEnd w:id="25"/>
     </w:p>
     <w:p>
       <w:pPr>
@@ -12499,11 +12641,11 @@
           <w:numId w:val="13"/>
         </w:numPr>
       </w:pPr>
-      <w:bookmarkStart w:id="27" w:name="_Toc129347057"/>
+      <w:bookmarkStart w:id="26" w:name="_Toc130324680"/>
       <w:r>
         <w:t>Danh sách</w:t>
       </w:r>
-      <w:bookmarkEnd w:id="27"/>
+      <w:bookmarkEnd w:id="26"/>
     </w:p>
     <w:p>
       <w:pPr>
@@ -12513,11 +12655,11 @@
           <w:numId w:val="13"/>
         </w:numPr>
       </w:pPr>
-      <w:bookmarkStart w:id="28" w:name="_Toc129347058"/>
+      <w:bookmarkStart w:id="27" w:name="_Toc130324681"/>
       <w:r>
         <w:t>Bộ dữ liệu:   Tuple</w:t>
       </w:r>
-      <w:bookmarkEnd w:id="28"/>
+      <w:bookmarkEnd w:id="27"/>
       <w:r>
         <w:t xml:space="preserve">            </w:t>
       </w:r>
@@ -12530,11 +12672,11 @@
           <w:numId w:val="13"/>
         </w:numPr>
       </w:pPr>
-      <w:bookmarkStart w:id="29" w:name="_Toc129347059"/>
+      <w:bookmarkStart w:id="28" w:name="_Toc130324682"/>
       <w:r>
         <w:t>Tập hợp:   Set</w:t>
       </w:r>
-      <w:bookmarkEnd w:id="29"/>
+      <w:bookmarkEnd w:id="28"/>
       <w:r>
         <w:t xml:space="preserve">            </w:t>
       </w:r>
@@ -12547,11 +12689,11 @@
           <w:numId w:val="13"/>
         </w:numPr>
       </w:pPr>
-      <w:bookmarkStart w:id="30" w:name="_Toc129347060"/>
+      <w:bookmarkStart w:id="29" w:name="_Toc130324683"/>
       <w:r>
         <w:t>Từ điển:   Dictionary</w:t>
       </w:r>
-      <w:bookmarkEnd w:id="30"/>
+      <w:bookmarkEnd w:id="29"/>
       <w:r>
         <w:t xml:space="preserve">            </w:t>
       </w:r>
@@ -12564,11 +12706,11 @@
           <w:numId w:val="13"/>
         </w:numPr>
       </w:pPr>
-      <w:bookmarkStart w:id="31" w:name="_Toc129347061"/>
+      <w:bookmarkStart w:id="30" w:name="_Toc130324684"/>
       <w:r>
         <w:t>Module</w:t>
       </w:r>
-      <w:bookmarkEnd w:id="31"/>
+      <w:bookmarkEnd w:id="30"/>
     </w:p>
     <w:p>
       <w:pPr>
@@ -12578,11 +12720,11 @@
           <w:numId w:val="13"/>
         </w:numPr>
       </w:pPr>
-      <w:bookmarkStart w:id="32" w:name="_Toc129347062"/>
+      <w:bookmarkStart w:id="31" w:name="_Toc130324685"/>
       <w:r>
         <w:t>Package</w:t>
       </w:r>
-      <w:bookmarkEnd w:id="32"/>
+      <w:bookmarkEnd w:id="31"/>
     </w:p>
     <w:p>
       <w:pPr>
@@ -12592,11 +12734,11 @@
           <w:numId w:val="13"/>
         </w:numPr>
       </w:pPr>
-      <w:bookmarkStart w:id="33" w:name="_Toc129347063"/>
+      <w:bookmarkStart w:id="32" w:name="_Toc130324686"/>
       <w:r>
         <w:t>Lớp</w:t>
       </w:r>
-      <w:bookmarkEnd w:id="33"/>
+      <w:bookmarkEnd w:id="32"/>
     </w:p>
     <w:p>
       <w:pPr>
@@ -12606,11 +12748,11 @@
           <w:numId w:val="13"/>
         </w:numPr>
       </w:pPr>
-      <w:bookmarkStart w:id="34" w:name="_Toc129347064"/>
+      <w:bookmarkStart w:id="33" w:name="_Toc130324687"/>
       <w:r>
         <w:t>Xử lý ngoại lệ</w:t>
       </w:r>
-      <w:bookmarkEnd w:id="34"/>
+      <w:bookmarkEnd w:id="33"/>
     </w:p>
     <w:p>
       <w:pPr>
@@ -12620,7 +12762,7 @@
           <w:numId w:val="13"/>
         </w:numPr>
       </w:pPr>
-      <w:bookmarkStart w:id="35" w:name="_Toc129347065"/>
+      <w:bookmarkStart w:id="34" w:name="_Toc130324688"/>
       <w:r>
         <w:t>GIỚI THIỆU C</w:t>
       </w:r>
@@ -12669,7 +12811,7 @@
       <w:r>
         <w:t>N BẢN</w:t>
       </w:r>
-      <w:bookmarkEnd w:id="35"/>
+      <w:bookmarkEnd w:id="34"/>
     </w:p>
     <w:p>
       <w:pPr>
@@ -12679,11 +12821,11 @@
           <w:numId w:val="13"/>
         </w:numPr>
       </w:pPr>
-      <w:bookmarkStart w:id="36" w:name="_Toc129347066"/>
+      <w:bookmarkStart w:id="35" w:name="_Toc130324689"/>
       <w:r>
         <w:t>Nạp thư viện</w:t>
       </w:r>
-      <w:bookmarkEnd w:id="36"/>
+      <w:bookmarkEnd w:id="35"/>
     </w:p>
     <w:p>
       <w:pPr>
@@ -12693,11 +12835,11 @@
           <w:numId w:val="13"/>
         </w:numPr>
       </w:pPr>
-      <w:bookmarkStart w:id="37" w:name="_Toc129347067"/>
+      <w:bookmarkStart w:id="36" w:name="_Toc130324690"/>
       <w:r>
         <w:t>Pandas</w:t>
       </w:r>
-      <w:bookmarkEnd w:id="37"/>
+      <w:bookmarkEnd w:id="36"/>
     </w:p>
     <w:p>
       <w:pPr>
@@ -12707,11 +12849,11 @@
           <w:numId w:val="13"/>
         </w:numPr>
       </w:pPr>
-      <w:bookmarkStart w:id="38" w:name="_Toc129347068"/>
+      <w:bookmarkStart w:id="37" w:name="_Toc130324691"/>
       <w:r>
         <w:t>Tensorflow</w:t>
       </w:r>
-      <w:bookmarkEnd w:id="38"/>
+      <w:bookmarkEnd w:id="37"/>
     </w:p>
     <w:p>
       <w:pPr>
@@ -12721,11 +12863,11 @@
           <w:numId w:val="13"/>
         </w:numPr>
       </w:pPr>
-      <w:bookmarkStart w:id="39" w:name="_Toc129347069"/>
+      <w:bookmarkStart w:id="38" w:name="_Toc130324692"/>
       <w:r>
         <w:t>NumPy</w:t>
       </w:r>
-      <w:bookmarkEnd w:id="39"/>
+      <w:bookmarkEnd w:id="38"/>
     </w:p>
     <w:p>
       <w:pPr>
@@ -12735,11 +12877,11 @@
           <w:numId w:val="13"/>
         </w:numPr>
       </w:pPr>
-      <w:bookmarkStart w:id="40" w:name="_Toc129347070"/>
+      <w:bookmarkStart w:id="39" w:name="_Toc130324693"/>
       <w:r>
         <w:t>SCIPY</w:t>
       </w:r>
-      <w:bookmarkEnd w:id="40"/>
+      <w:bookmarkEnd w:id="39"/>
     </w:p>
     <w:p>
       <w:pPr>
@@ -12749,11 +12891,11 @@
           <w:numId w:val="13"/>
         </w:numPr>
       </w:pPr>
-      <w:bookmarkStart w:id="41" w:name="_Toc129347071"/>
+      <w:bookmarkStart w:id="40" w:name="_Toc130324694"/>
       <w:r>
         <w:t>Theano</w:t>
       </w:r>
-      <w:bookmarkEnd w:id="41"/>
+      <w:bookmarkEnd w:id="40"/>
     </w:p>
     <w:p>
       <w:pPr>
@@ -12763,11 +12905,11 @@
           <w:numId w:val="13"/>
         </w:numPr>
       </w:pPr>
-      <w:bookmarkStart w:id="42" w:name="_Toc129347072"/>
+      <w:bookmarkStart w:id="41" w:name="_Toc130324695"/>
       <w:r>
         <w:t>Matplotlib</w:t>
       </w:r>
-      <w:bookmarkEnd w:id="42"/>
+      <w:bookmarkEnd w:id="41"/>
     </w:p>
     <w:p>
       <w:pPr>
@@ -12777,11 +12919,11 @@
           <w:numId w:val="13"/>
         </w:numPr>
       </w:pPr>
-      <w:bookmarkStart w:id="43" w:name="_Toc129347073"/>
+      <w:bookmarkStart w:id="42" w:name="_Toc130324696"/>
       <w:r>
         <w:t>scikit-learn = sklearn</w:t>
       </w:r>
-      <w:bookmarkEnd w:id="43"/>
+      <w:bookmarkEnd w:id="42"/>
       <w:r>
         <w:t xml:space="preserve"> </w:t>
       </w:r>
@@ -12794,12 +12936,11 @@
           <w:numId w:val="13"/>
         </w:numPr>
       </w:pPr>
-      <w:bookmarkStart w:id="44" w:name="_Toc129347074"/>
-      <w:r>
-        <w:lastRenderedPageBreak/>
+      <w:bookmarkStart w:id="43" w:name="_Toc130324697"/>
+      <w:r>
         <w:t>Keras</w:t>
       </w:r>
-      <w:bookmarkEnd w:id="44"/>
+      <w:bookmarkEnd w:id="43"/>
     </w:p>
     <w:p>
       <w:pPr>
@@ -12809,11 +12950,12 @@
           <w:numId w:val="13"/>
         </w:numPr>
       </w:pPr>
-      <w:bookmarkStart w:id="45" w:name="_Toc129347075"/>
-      <w:r>
+      <w:bookmarkStart w:id="44" w:name="_Toc130324698"/>
+      <w:r>
+        <w:lastRenderedPageBreak/>
         <w:t>NLTK</w:t>
       </w:r>
-      <w:bookmarkEnd w:id="45"/>
+      <w:bookmarkEnd w:id="44"/>
     </w:p>
     <w:p>
       <w:pPr>
@@ -12823,11 +12965,11 @@
           <w:numId w:val="13"/>
         </w:numPr>
       </w:pPr>
-      <w:bookmarkStart w:id="46" w:name="_Toc129347076"/>
+      <w:bookmarkStart w:id="45" w:name="_Toc130324699"/>
       <w:r>
         <w:t>PyTorch</w:t>
       </w:r>
-      <w:bookmarkEnd w:id="46"/>
+      <w:bookmarkEnd w:id="45"/>
     </w:p>
     <w:p>
       <w:pPr>
@@ -12837,11 +12979,11 @@
           <w:numId w:val="13"/>
         </w:numPr>
       </w:pPr>
-      <w:bookmarkStart w:id="47" w:name="_Toc129347077"/>
+      <w:bookmarkStart w:id="46" w:name="_Toc130324700"/>
       <w:r>
         <w:t>LightGBM</w:t>
       </w:r>
-      <w:bookmarkEnd w:id="47"/>
+      <w:bookmarkEnd w:id="46"/>
     </w:p>
     <w:p>
       <w:pPr>
@@ -12851,11 +12993,11 @@
           <w:numId w:val="13"/>
         </w:numPr>
       </w:pPr>
-      <w:bookmarkStart w:id="48" w:name="_Toc129347078"/>
+      <w:bookmarkStart w:id="47" w:name="_Toc130324701"/>
       <w:r>
         <w:t>Eli5</w:t>
       </w:r>
-      <w:bookmarkEnd w:id="48"/>
+      <w:bookmarkEnd w:id="47"/>
     </w:p>
     <w:p>
       <w:pPr>
@@ -12865,7 +13007,7 @@
           <w:numId w:val="13"/>
         </w:numPr>
       </w:pPr>
-      <w:bookmarkStart w:id="49" w:name="_Toc129347079"/>
+      <w:bookmarkStart w:id="48" w:name="_Toc130324702"/>
       <w:r>
         <w:t>L</w:t>
       </w:r>
@@ -12911,7 +13053,7 @@
       <w:r>
         <w:t xml:space="preserve"> ảo: Voice Assistant)</w:t>
       </w:r>
-      <w:bookmarkEnd w:id="49"/>
+      <w:bookmarkEnd w:id="48"/>
     </w:p>
     <w:p>
       <w:pPr>
@@ -12924,11 +13066,11 @@
       <w:r>
         <w:t xml:space="preserve"> </w:t>
       </w:r>
-      <w:bookmarkStart w:id="50" w:name="_Toc129347080"/>
+      <w:bookmarkStart w:id="49" w:name="_Toc130324703"/>
       <w:r>
         <w:t>Giới thiệu chủ đề</w:t>
       </w:r>
-      <w:bookmarkEnd w:id="50"/>
+      <w:bookmarkEnd w:id="49"/>
     </w:p>
     <w:p>
       <w:pPr>
@@ -12938,11 +13080,11 @@
           <w:numId w:val="13"/>
         </w:numPr>
       </w:pPr>
-      <w:bookmarkStart w:id="51" w:name="_Toc129347081"/>
+      <w:bookmarkStart w:id="50" w:name="_Toc130324704"/>
       <w:r>
         <w:t>Tài liệu và nguồn thực nghiệm</w:t>
       </w:r>
-      <w:bookmarkEnd w:id="51"/>
+      <w:bookmarkEnd w:id="50"/>
     </w:p>
     <w:p>
       <w:pPr>
@@ -12952,11 +13094,11 @@
           <w:numId w:val="13"/>
         </w:numPr>
       </w:pPr>
-      <w:bookmarkStart w:id="52" w:name="_Toc129347082"/>
+      <w:bookmarkStart w:id="51" w:name="_Toc130324705"/>
       <w:r>
         <w:t>Giới thiệu Các thư viện Python liên quan</w:t>
       </w:r>
-      <w:bookmarkEnd w:id="52"/>
+      <w:bookmarkEnd w:id="51"/>
     </w:p>
     <w:p>
       <w:pPr>
@@ -12969,11 +13111,11 @@
       <w:r>
         <w:t xml:space="preserve"> </w:t>
       </w:r>
-      <w:bookmarkStart w:id="53" w:name="_Toc129347083"/>
+      <w:bookmarkStart w:id="52" w:name="_Toc130324706"/>
       <w:r>
         <w:t>Giới thiệu bài toán</w:t>
       </w:r>
-      <w:bookmarkEnd w:id="53"/>
+      <w:bookmarkEnd w:id="52"/>
     </w:p>
     <w:p>
       <w:pPr>
@@ -12986,11 +13128,11 @@
       <w:r>
         <w:t xml:space="preserve"> </w:t>
       </w:r>
-      <w:bookmarkStart w:id="54" w:name="_Toc129347084"/>
+      <w:bookmarkStart w:id="53" w:name="_Toc130324707"/>
       <w:r>
         <w:t>Giới thiệu code tham khảo</w:t>
       </w:r>
-      <w:bookmarkEnd w:id="54"/>
+      <w:bookmarkEnd w:id="53"/>
     </w:p>
     <w:p>
       <w:pPr>
@@ -13084,7 +13226,7 @@
           <w:numId w:val="13"/>
         </w:numPr>
       </w:pPr>
-      <w:bookmarkStart w:id="55" w:name="_Toc129347085"/>
+      <w:bookmarkStart w:id="54" w:name="_Toc130324708"/>
       <w:r>
         <w:t>KỸ THUẬT LẬP TR</w:t>
       </w:r>
@@ -13130,7 +13272,7 @@
       <w:r>
         <w:t xml:space="preserve"> NỘI (HANOI TOWER)</w:t>
       </w:r>
-      <w:bookmarkEnd w:id="55"/>
+      <w:bookmarkEnd w:id="54"/>
     </w:p>
     <w:p>
       <w:pPr>
@@ -13140,11 +13282,11 @@
           <w:numId w:val="13"/>
         </w:numPr>
       </w:pPr>
-      <w:bookmarkStart w:id="56" w:name="_Toc129347086"/>
+      <w:bookmarkStart w:id="55" w:name="_Toc130324709"/>
       <w:r>
         <w:t>LẬP TRÌNH PHÂN TÍCH KHÁM PHÁ (EDA) [Thăm dò]</w:t>
       </w:r>
-      <w:bookmarkEnd w:id="56"/>
+      <w:bookmarkEnd w:id="55"/>
     </w:p>
     <w:p>
       <w:pPr>
@@ -13239,7 +13381,7 @@
           <w:szCs w:val="26"/>
         </w:rPr>
       </w:pPr>
-      <w:bookmarkStart w:id="57" w:name="_Toc129347087"/>
+      <w:bookmarkStart w:id="56" w:name="_Toc130324710"/>
       <w:r>
         <w:rPr>
           <w:rFonts w:eastAsia="Times New Roman" w:cs="Times New Roman"/>
@@ -13248,10 +13390,9 @@
           <w:sz w:val="26"/>
           <w:szCs w:val="26"/>
         </w:rPr>
-        <w:lastRenderedPageBreak/>
         <w:t>PHÂN TÍCH VÀ XÁC ĐINH CÁC CƠ SỞ KỸ THUẬT</w:t>
       </w:r>
-      <w:bookmarkEnd w:id="57"/>
+      <w:bookmarkEnd w:id="56"/>
       <w:r>
         <w:rPr>
           <w:rFonts w:eastAsia="Times New Roman" w:cs="Times New Roman"/>
@@ -13275,8 +13416,8 @@
           <w:sz w:val="26"/>
         </w:rPr>
       </w:pPr>
-      <w:bookmarkStart w:id="58" w:name="_Toc58487823"/>
-      <w:bookmarkStart w:id="59" w:name="_Toc129347088"/>
+      <w:bookmarkStart w:id="57" w:name="_Toc58487823"/>
+      <w:bookmarkStart w:id="58" w:name="_Toc130324711"/>
       <w:r>
         <w:rPr>
           <w:bCs/>
@@ -13284,7 +13425,7 @@
         </w:rPr>
         <w:t xml:space="preserve">GIỚI THIỆU CHUNG </w:t>
       </w:r>
-      <w:bookmarkEnd w:id="58"/>
+      <w:bookmarkEnd w:id="57"/>
       <w:r>
         <w:rPr>
           <w:bCs/>
@@ -13307,7 +13448,7 @@
         </w:rPr>
         <w:t>Ề</w:t>
       </w:r>
-      <w:bookmarkEnd w:id="59"/>
+      <w:bookmarkEnd w:id="58"/>
     </w:p>
     <w:p>
       <w:pPr>
@@ -13320,22 +13461,22 @@
           <w:rFonts w:eastAsia="Times New Roman"/>
         </w:rPr>
       </w:pPr>
-      <w:bookmarkStart w:id="60" w:name="_Toc58487825"/>
-      <w:bookmarkStart w:id="61" w:name="_Toc129347089"/>
+      <w:bookmarkStart w:id="59" w:name="_Toc58487825"/>
+      <w:bookmarkStart w:id="60" w:name="_Toc130324712"/>
       <w:r>
         <w:rPr>
           <w:rFonts w:eastAsia="Times New Roman"/>
         </w:rPr>
         <w:t xml:space="preserve">Mô tả </w:t>
       </w:r>
+      <w:bookmarkEnd w:id="59"/>
+      <w:r>
+        <w:rPr>
+          <w:rFonts w:eastAsia="Times New Roman"/>
+        </w:rPr>
+        <w:t>yêu câu của chủ đề</w:t>
+      </w:r>
       <w:bookmarkEnd w:id="60"/>
-      <w:r>
-        <w:rPr>
-          <w:rFonts w:eastAsia="Times New Roman"/>
-        </w:rPr>
-        <w:t>yêu câu của chủ đề</w:t>
-      </w:r>
-      <w:bookmarkEnd w:id="61"/>
     </w:p>
     <w:p>
       <w:pPr>
@@ -13394,6 +13535,7 @@
         <w:rPr>
           <w:highlight w:val="yellow"/>
         </w:rPr>
+        <w:lastRenderedPageBreak/>
         <w:t>sttHoTen_weatherAUS</w:t>
       </w:r>
       <w:r>
@@ -13473,17 +13615,17 @@
           <w:rFonts w:eastAsia="Times New Roman"/>
         </w:rPr>
       </w:pPr>
-      <w:bookmarkStart w:id="62" w:name="_Toc129347090"/>
+      <w:bookmarkStart w:id="61" w:name="_Toc130324713"/>
       <w:r>
         <w:rPr>
           <w:rFonts w:eastAsia="Times New Roman"/>
         </w:rPr>
         <w:t>Phân tích yều cầu của chủ đề</w:t>
       </w:r>
-      <w:bookmarkEnd w:id="62"/>
-    </w:p>
-    <w:p>
-      <w:bookmarkStart w:id="63" w:name="_Toc58487838"/>
+      <w:bookmarkEnd w:id="61"/>
+    </w:p>
+    <w:p>
+      <w:bookmarkStart w:id="62" w:name="_Toc58487838"/>
       <w:r>
         <w:t>+ Chủ đề lập trình python này là cơ sở của các ứng dụng về DataWarehouse, Bigdata, Data Analysis, Data Sciences, . . .</w:t>
       </w:r>
@@ -13548,8 +13690,8 @@
           <w:sz w:val="26"/>
         </w:rPr>
       </w:pPr>
-      <w:bookmarkStart w:id="64" w:name="_Toc109496018"/>
-      <w:bookmarkStart w:id="65" w:name="_Toc129347091"/>
+      <w:bookmarkStart w:id="63" w:name="_Toc109496018"/>
+      <w:bookmarkStart w:id="64" w:name="_Toc130324714"/>
       <w:r>
         <w:rPr>
           <w:bCs/>
@@ -13572,8 +13714,8 @@
         </w:rPr>
         <w:t>C NỀN TẢNG KỸ THUẬT</w:t>
       </w:r>
+      <w:bookmarkEnd w:id="63"/>
       <w:bookmarkEnd w:id="64"/>
-      <w:bookmarkEnd w:id="65"/>
     </w:p>
     <w:p>
       <w:pPr>
@@ -13586,8 +13728,8 @@
           <w:rFonts w:eastAsia="Times New Roman"/>
         </w:rPr>
       </w:pPr>
-      <w:bookmarkStart w:id="66" w:name="_Toc109496020"/>
-      <w:bookmarkStart w:id="67" w:name="_Toc129347092"/>
+      <w:bookmarkStart w:id="65" w:name="_Toc109496020"/>
+      <w:bookmarkStart w:id="66" w:name="_Toc130324715"/>
       <w:r>
         <w:rPr>
           <w:rFonts w:eastAsia="Times New Roman"/>
@@ -13606,8 +13748,8 @@
         </w:rPr>
         <w:t xml:space="preserve"> sử dụng</w:t>
       </w:r>
+      <w:bookmarkEnd w:id="65"/>
       <w:bookmarkEnd w:id="66"/>
-      <w:bookmarkEnd w:id="67"/>
     </w:p>
     <w:p>
       <w:pPr>
@@ -13879,17 +14021,16 @@
           <w:rFonts w:eastAsia="Times New Roman"/>
         </w:rPr>
       </w:pPr>
-      <w:bookmarkStart w:id="68" w:name="_Toc109496021"/>
-      <w:bookmarkStart w:id="69" w:name="_Toc129347093"/>
+      <w:bookmarkStart w:id="67" w:name="_Toc109496021"/>
+      <w:bookmarkStart w:id="68" w:name="_Toc130324716"/>
       <w:r>
         <w:rPr>
           <w:rFonts w:eastAsia="Times New Roman"/>
         </w:rPr>
-        <w:lastRenderedPageBreak/>
         <w:t>Tập dữ liệu thực nghiệm</w:t>
       </w:r>
+      <w:bookmarkEnd w:id="67"/>
       <w:bookmarkEnd w:id="68"/>
-      <w:bookmarkEnd w:id="69"/>
     </w:p>
     <w:p>
       <w:pPr>
@@ -14209,6 +14350,7 @@
         <w:rPr>
           <w:noProof/>
         </w:rPr>
+        <w:lastRenderedPageBreak/>
         <w:drawing>
           <wp:inline distT="0" distB="0" distL="0" distR="0" wp14:anchorId="6BEF6703" wp14:editId="5A4FDEAA">
             <wp:extent cx="5727700" cy="763270"/>
@@ -14271,16 +14413,16 @@
           <w:rFonts w:eastAsia="Times New Roman"/>
         </w:rPr>
       </w:pPr>
-      <w:bookmarkStart w:id="70" w:name="_Toc109496022"/>
-      <w:bookmarkStart w:id="71" w:name="_Toc129347094"/>
+      <w:bookmarkStart w:id="69" w:name="_Toc109496022"/>
+      <w:bookmarkStart w:id="70" w:name="_Toc130324717"/>
       <w:r>
         <w:rPr>
           <w:rFonts w:eastAsia="Times New Roman"/>
         </w:rPr>
         <w:t>Mô tả giải thuật</w:t>
       </w:r>
+      <w:bookmarkEnd w:id="69"/>
       <w:bookmarkEnd w:id="70"/>
-      <w:bookmarkEnd w:id="71"/>
       <w:r>
         <w:rPr>
           <w:rFonts w:eastAsia="Times New Roman"/>
@@ -14400,7 +14542,7 @@
         <w:sectPr>
           <w:headerReference w:type="default" r:id="rId10"/>
           <w:pgSz w:w="11909" w:h="16834" w:code="9"/>
-          <w:pgMar w:top="1296" w:right="864" w:bottom="1152" w:left="1152" w:header="720" w:footer="720" w:gutter="0"/>
+          <w:pgMar w:top="1296" w:right="864" w:bottom="990" w:left="1152" w:header="720" w:footer="720" w:gutter="0"/>
           <w:pgBorders w:display="firstPage">
             <w:top w:val="thinThickSmallGap" w:sz="24" w:space="1" w:color="auto"/>
             <w:left w:val="thinThickSmallGap" w:sz="24" w:space="4" w:color="auto"/>
@@ -15661,7 +15803,7 @@
           <w:color w:val="0000FF"/>
         </w:rPr>
       </w:pPr>
-      <w:bookmarkStart w:id="72" w:name="_Toc129347095"/>
+      <w:bookmarkStart w:id="71" w:name="_Toc130324718"/>
       <w:r>
         <w:rPr>
           <w:color w:val="0000FF"/>
@@ -15707,7 +15849,7 @@
         </w:rPr>
         <w:t xml:space="preserve"> ẢO: VOICE ASSISTANT)</w:t>
       </w:r>
-      <w:bookmarkEnd w:id="72"/>
+      <w:bookmarkEnd w:id="71"/>
       <w:r>
         <w:rPr>
           <w:color w:val="0000FF"/>
@@ -15727,7 +15869,7 @@
           <w:sz w:val="26"/>
         </w:rPr>
       </w:pPr>
-      <w:bookmarkStart w:id="73" w:name="_Toc129347096"/>
+      <w:bookmarkStart w:id="72" w:name="_Toc130324719"/>
       <w:r>
         <w:rPr>
           <w:bCs/>
@@ -15742,7 +15884,7 @@
         </w:rPr>
         <w:t>về chủ đề</w:t>
       </w:r>
-      <w:bookmarkEnd w:id="73"/>
+      <w:bookmarkEnd w:id="72"/>
     </w:p>
     <w:p>
       <w:pPr>
@@ -15756,7 +15898,7 @@
           <w:rFonts w:eastAsia="Times New Roman"/>
         </w:rPr>
       </w:pPr>
-      <w:bookmarkStart w:id="74" w:name="_Toc129347097"/>
+      <w:bookmarkStart w:id="73" w:name="_Toc130324720"/>
       <w:r>
         <w:rPr>
           <w:rFonts w:eastAsia="Times New Roman"/>
@@ -15782,7 +15924,7 @@
         </w:rPr>
         <w:t>u của chủ đề</w:t>
       </w:r>
-      <w:bookmarkEnd w:id="74"/>
+      <w:bookmarkEnd w:id="73"/>
     </w:p>
     <w:p>
       <w:r>
@@ -15840,14 +15982,14 @@
           <w:rFonts w:eastAsia="Times New Roman"/>
         </w:rPr>
       </w:pPr>
-      <w:bookmarkStart w:id="75" w:name="_Toc129347098"/>
+      <w:bookmarkStart w:id="74" w:name="_Toc130324721"/>
       <w:r>
         <w:rPr>
           <w:rFonts w:eastAsia="Times New Roman"/>
         </w:rPr>
         <w:t>Phân tích yều cầu của chủ đề</w:t>
       </w:r>
-      <w:bookmarkEnd w:id="75"/>
+      <w:bookmarkEnd w:id="74"/>
     </w:p>
     <w:p>
       <w:pPr>
@@ -15927,7 +16069,7 @@
           <w:sz w:val="26"/>
         </w:rPr>
       </w:pPr>
-      <w:bookmarkStart w:id="76" w:name="_Toc129347099"/>
+      <w:bookmarkStart w:id="75" w:name="_Toc130324722"/>
       <w:r>
         <w:rPr>
           <w:bCs/>
@@ -15935,7 +16077,7 @@
         </w:rPr>
         <w:t>Các nền tảng kỹ thuật</w:t>
       </w:r>
-      <w:bookmarkEnd w:id="76"/>
+      <w:bookmarkEnd w:id="75"/>
     </w:p>
     <w:p>
       <w:pPr>
@@ -15948,14 +16090,14 @@
           <w:rFonts w:eastAsia="Times New Roman"/>
         </w:rPr>
       </w:pPr>
-      <w:bookmarkStart w:id="77" w:name="_Toc129347100"/>
+      <w:bookmarkStart w:id="76" w:name="_Toc130324723"/>
       <w:r>
         <w:rPr>
           <w:rFonts w:eastAsia="Times New Roman"/>
         </w:rPr>
         <w:t>Nền tảng kỹ thuật cơ bản</w:t>
       </w:r>
-      <w:bookmarkEnd w:id="77"/>
+      <w:bookmarkEnd w:id="76"/>
     </w:p>
     <w:p>
       <w:pPr>
@@ -15968,14 +16110,14 @@
           <w:rFonts w:eastAsia="Times New Roman"/>
         </w:rPr>
       </w:pPr>
-      <w:bookmarkStart w:id="78" w:name="_Toc129347101"/>
+      <w:bookmarkStart w:id="77" w:name="_Toc130324724"/>
       <w:r>
         <w:rPr>
           <w:rFonts w:eastAsia="Times New Roman"/>
         </w:rPr>
         <w:t>Hệ thống thư việc sử dụng</w:t>
       </w:r>
-      <w:bookmarkEnd w:id="78"/>
+      <w:bookmarkEnd w:id="77"/>
     </w:p>
     <w:p>
       <w:pPr>
@@ -16501,7 +16643,7 @@
           <w:sz w:val="26"/>
         </w:rPr>
       </w:pPr>
-      <w:bookmarkStart w:id="79" w:name="_Toc129347102"/>
+      <w:bookmarkStart w:id="78" w:name="_Toc130324725"/>
       <w:r>
         <w:rPr>
           <w:bCs/>
@@ -16517,7 +16659,7 @@
         </w:rPr>
         <w:t>diện</w:t>
       </w:r>
-      <w:bookmarkEnd w:id="79"/>
+      <w:bookmarkEnd w:id="78"/>
     </w:p>
     <w:p>
       <w:r>
@@ -16536,7 +16678,7 @@
           <w:sz w:val="26"/>
         </w:rPr>
       </w:pPr>
-      <w:bookmarkStart w:id="80" w:name="_Toc129347103"/>
+      <w:bookmarkStart w:id="79" w:name="_Toc130324726"/>
       <w:r>
         <w:rPr>
           <w:bCs/>
@@ -16544,7 +16686,7 @@
         </w:rPr>
         <w:t>Mã lệnh lập trình (python)</w:t>
       </w:r>
-      <w:bookmarkEnd w:id="80"/>
+      <w:bookmarkEnd w:id="79"/>
     </w:p>
     <w:p>
       <w:pPr>
@@ -18300,7 +18442,7 @@
           <w:szCs w:val="26"/>
         </w:rPr>
       </w:pPr>
-      <w:bookmarkStart w:id="81" w:name="_Toc129347104"/>
+      <w:bookmarkStart w:id="80" w:name="_Toc130324727"/>
       <w:r>
         <w:rPr>
           <w:rFonts w:eastAsia="Times New Roman" w:cs="Times New Roman"/>
@@ -18321,7 +18463,7 @@
         </w:rPr>
         <w:t>PHÂN TÍCH ........................................</w:t>
       </w:r>
-      <w:bookmarkEnd w:id="81"/>
+      <w:bookmarkEnd w:id="80"/>
     </w:p>
     <w:p>
       <w:pPr>
@@ -18335,9 +18477,9 @@
           <w:sz w:val="26"/>
         </w:rPr>
       </w:pPr>
-      <w:bookmarkStart w:id="82" w:name="_Toc109496023"/>
-      <w:bookmarkStart w:id="83" w:name="_Toc129347105"/>
-      <w:bookmarkEnd w:id="63"/>
+      <w:bookmarkStart w:id="81" w:name="_Toc109496023"/>
+      <w:bookmarkStart w:id="82" w:name="_Toc130324728"/>
+      <w:bookmarkEnd w:id="62"/>
       <w:r>
         <w:rPr>
           <w:bCs/>
@@ -18352,8 +18494,8 @@
         </w:rPr>
         <w:t>diện</w:t>
       </w:r>
+      <w:bookmarkEnd w:id="81"/>
       <w:bookmarkEnd w:id="82"/>
-      <w:bookmarkEnd w:id="83"/>
     </w:p>
     <w:p>
       <w:r>
@@ -18423,8 +18565,8 @@
           <w:sz w:val="26"/>
         </w:rPr>
       </w:pPr>
-      <w:bookmarkStart w:id="84" w:name="_Toc109496024"/>
-      <w:bookmarkStart w:id="85" w:name="_Toc129347106"/>
+      <w:bookmarkStart w:id="83" w:name="_Toc109496024"/>
+      <w:bookmarkStart w:id="84" w:name="_Toc130324729"/>
       <w:r>
         <w:rPr>
           <w:bCs/>
@@ -18432,8 +18574,8 @@
         </w:rPr>
         <w:t>Mã lệnh lập trình (python)</w:t>
       </w:r>
+      <w:bookmarkEnd w:id="83"/>
       <w:bookmarkEnd w:id="84"/>
-      <w:bookmarkEnd w:id="85"/>
     </w:p>
     <w:p>
       <w:pPr>
@@ -23598,8 +23740,8 @@
           <w:rFonts w:eastAsiaTheme="minorHAnsi"/>
         </w:rPr>
       </w:pPr>
-      <w:bookmarkStart w:id="86" w:name="_Toc58487861"/>
-      <w:bookmarkStart w:id="87" w:name="_Toc129347107"/>
+      <w:bookmarkStart w:id="85" w:name="_Toc58487861"/>
+      <w:bookmarkStart w:id="86" w:name="_Toc130324730"/>
       <w:r>
         <w:rPr>
           <w:rStyle w:val="Heading1Char"/>
@@ -23608,8 +23750,8 @@
         <w:lastRenderedPageBreak/>
         <w:t>KẾT LUẬN VÀ HƯỚNG PHÁT TRIỂN CỦA ĐỒ ÁN HỌC PHẦN</w:t>
       </w:r>
+      <w:bookmarkEnd w:id="85"/>
       <w:bookmarkEnd w:id="86"/>
-      <w:bookmarkEnd w:id="87"/>
     </w:p>
     <w:p>
       <w:pPr>
@@ -23623,8 +23765,8 @@
           <w:sz w:val="26"/>
         </w:rPr>
       </w:pPr>
-      <w:bookmarkStart w:id="88" w:name="_Toc58487862"/>
-      <w:bookmarkStart w:id="89" w:name="_Toc129347108"/>
+      <w:bookmarkStart w:id="87" w:name="_Toc58487862"/>
+      <w:bookmarkStart w:id="88" w:name="_Toc130324731"/>
       <w:r>
         <w:rPr>
           <w:bCs/>
@@ -23632,8 +23774,8 @@
         </w:rPr>
         <w:t>Kết luận</w:t>
       </w:r>
+      <w:bookmarkEnd w:id="87"/>
       <w:bookmarkEnd w:id="88"/>
-      <w:bookmarkEnd w:id="89"/>
     </w:p>
     <w:p>
       <w:pPr>
@@ -23647,8 +23789,8 @@
           <w:sz w:val="26"/>
         </w:rPr>
       </w:pPr>
-      <w:bookmarkStart w:id="90" w:name="_Toc58487863"/>
-      <w:bookmarkStart w:id="91" w:name="_Toc129347109"/>
+      <w:bookmarkStart w:id="89" w:name="_Toc58487863"/>
+      <w:bookmarkStart w:id="90" w:name="_Toc130324732"/>
       <w:r>
         <w:rPr>
           <w:bCs/>
@@ -23656,8 +23798,8 @@
         </w:rPr>
         <w:t>Những kết quả đạt được</w:t>
       </w:r>
+      <w:bookmarkEnd w:id="89"/>
       <w:bookmarkEnd w:id="90"/>
-      <w:bookmarkEnd w:id="91"/>
       <w:r>
         <w:rPr>
           <w:bCs/>
@@ -23825,8 +23967,8 @@
           <w:sz w:val="26"/>
         </w:rPr>
       </w:pPr>
-      <w:bookmarkStart w:id="92" w:name="_Toc58487864"/>
-      <w:bookmarkStart w:id="93" w:name="_Toc129347110"/>
+      <w:bookmarkStart w:id="91" w:name="_Toc58487864"/>
+      <w:bookmarkStart w:id="92" w:name="_Toc130324733"/>
       <w:r>
         <w:rPr>
           <w:bCs/>
@@ -23834,8 +23976,8 @@
         </w:rPr>
         <w:t>Hạn chế</w:t>
       </w:r>
+      <w:bookmarkEnd w:id="91"/>
       <w:bookmarkEnd w:id="92"/>
-      <w:bookmarkEnd w:id="93"/>
       <w:r>
         <w:rPr>
           <w:bCs/>
@@ -23891,8 +24033,8 @@
           <w:sz w:val="26"/>
         </w:rPr>
       </w:pPr>
-      <w:bookmarkStart w:id="94" w:name="_Toc58487865"/>
-      <w:bookmarkStart w:id="95" w:name="_Toc129347111"/>
+      <w:bookmarkStart w:id="93" w:name="_Toc58487865"/>
+      <w:bookmarkStart w:id="94" w:name="_Toc130324734"/>
       <w:r>
         <w:rPr>
           <w:bCs/>
@@ -23900,8 +24042,8 @@
         </w:rPr>
         <w:t>Hướng phát triển</w:t>
       </w:r>
+      <w:bookmarkEnd w:id="93"/>
       <w:bookmarkEnd w:id="94"/>
-      <w:bookmarkEnd w:id="95"/>
     </w:p>
     <w:p>
       <w:pPr>
@@ -23915,8 +24057,8 @@
           <w:sz w:val="26"/>
         </w:rPr>
       </w:pPr>
-      <w:bookmarkStart w:id="96" w:name="_Toc58487866"/>
-      <w:bookmarkStart w:id="97" w:name="_Toc129347112"/>
+      <w:bookmarkStart w:id="95" w:name="_Toc58487866"/>
+      <w:bookmarkStart w:id="96" w:name="_Toc130324735"/>
       <w:r>
         <w:rPr>
           <w:bCs/>
@@ -23924,8 +24066,8 @@
         </w:rPr>
         <w:t>Hướng khắc phục các hạn chế</w:t>
       </w:r>
+      <w:bookmarkEnd w:id="95"/>
       <w:bookmarkEnd w:id="96"/>
-      <w:bookmarkEnd w:id="97"/>
       <w:r>
         <w:rPr>
           <w:bCs/>
@@ -23969,8 +24111,8 @@
           <w:sz w:val="26"/>
         </w:rPr>
       </w:pPr>
-      <w:bookmarkStart w:id="98" w:name="_Toc58487867"/>
-      <w:bookmarkStart w:id="99" w:name="_Toc129347113"/>
+      <w:bookmarkStart w:id="97" w:name="_Toc58487867"/>
+      <w:bookmarkStart w:id="98" w:name="_Toc130324736"/>
       <w:r>
         <w:rPr>
           <w:bCs/>
@@ -23978,8 +24120,8 @@
         </w:rPr>
         <w:t>Hướng mở rộng ĐỒ ÁN HỌC PHẦN</w:t>
       </w:r>
+      <w:bookmarkEnd w:id="97"/>
       <w:bookmarkEnd w:id="98"/>
-      <w:bookmarkEnd w:id="99"/>
       <w:r>
         <w:rPr>
           <w:bCs/>
@@ -23988,7 +24130,7 @@
         <w:t xml:space="preserve"> </w:t>
       </w:r>
     </w:p>
-    <w:bookmarkEnd w:id="6"/>
+    <w:bookmarkEnd w:id="5"/>
     <w:p>
       <w:pPr>
         <w:ind w:right="-133" w:firstLine="720"/>
@@ -24087,12 +24229,12 @@
         </w:numPr>
         <w:ind w:left="-270"/>
       </w:pPr>
-      <w:bookmarkStart w:id="100" w:name="_Toc129347114"/>
+      <w:bookmarkStart w:id="99" w:name="_Toc130324737"/>
       <w:r>
         <w:lastRenderedPageBreak/>
         <w:t>DANH MỤC TÀI LIỆU THAM KHẢO</w:t>
       </w:r>
-      <w:bookmarkEnd w:id="100"/>
+      <w:bookmarkEnd w:id="99"/>
     </w:p>
     <w:p>
       <w:pPr>
@@ -24282,7 +24424,7 @@
 </file>
 
 <file path=word/endnotes.xml><?xml version="1.0" encoding="utf-8"?>
-<w:endnotes xmlns:wpc="http://schemas.microsoft.com/office/word/2010/wordprocessingCanvas" xmlns:cx="http://schemas.microsoft.com/office/drawing/2014/chartex" xmlns:cx1="http://schemas.microsoft.com/office/drawing/2015/9/8/chartex" xmlns:cx2="http://schemas.microsoft.com/office/drawing/2015/10/21/chartex" xmlns:cx3="http://schemas.microsoft.com/office/drawing/2016/5/9/chartex" xmlns:cx4="http://schemas.microsoft.com/office/drawing/2016/5/10/chartex" xmlns:cx5="http://schemas.microsoft.com/office/drawing/2016/5/11/chartex" xmlns:cx6="http://schemas.microsoft.com/office/drawing/2016/5/12/chartex" xmlns:cx7="http://schemas.microsoft.com/office/drawing/2016/5/13/chartex" xmlns:cx8="http://schemas.microsoft.com/office/drawing/2016/5/14/chartex" xmlns:mc="http://schemas.openxmlformats.org/markup-compatibility/2006" xmlns:aink="http://schemas.microsoft.com/office/drawing/2016/ink" xmlns:am3d="http://schemas.microsoft.com/office/drawing/2017/model3d" xmlns:o="urn:schemas-microsoft-com:office:office" xmlns:r="http://schemas.openxmlformats.org/officeDocument/2006/relationships" xmlns:m="http://schemas.openxmlformats.org/officeDocument/2006/math" xmlns:v="urn:schemas-microsoft-com:vml" xmlns:wp14="http://schemas.microsoft.com/office/word/2010/wordprocessingDrawing" xmlns:wp="http://schemas.openxmlformats.org/drawingml/2006/wordprocessingDrawing" xmlns:w10="urn:schemas-microsoft-com:office:word" xmlns:w="http://schemas.openxmlformats.org/wordprocessingml/2006/main" xmlns:w14="http://schemas.microsoft.com/office/word/2010/wordml" xmlns:w15="http://schemas.microsoft.com/office/word/2012/wordml" xmlns:w16cex="http://schemas.microsoft.com/office/word/2018/wordml/cex" xmlns:w16cid="http://schemas.microsoft.com/office/word/2016/wordml/cid" xmlns:w16="http://schemas.microsoft.com/office/word/2018/wordml" xmlns:w16se="http://schemas.microsoft.com/office/word/2015/wordml/symex" xmlns:wpg="http://schemas.microsoft.com/office/word/2010/wordprocessingGroup" xmlns:wpi="http://schemas.microsoft.com/office/word/2010/wordprocessingInk" xmlns:wne="http://schemas.microsoft.com/office/word/2006/wordml" xmlns:wps="http://schemas.microsoft.com/office/word/2010/wordprocessingShape" mc:Ignorable="w14 w15 w16se w16cid w16 w16cex wp14">
+<w:endnotes xmlns:wpc="http://schemas.microsoft.com/office/word/2010/wordprocessingCanvas" xmlns:cx="http://schemas.microsoft.com/office/drawing/2014/chartex" xmlns:cx1="http://schemas.microsoft.com/office/drawing/2015/9/8/chartex" xmlns:cx2="http://schemas.microsoft.com/office/drawing/2015/10/21/chartex" xmlns:cx3="http://schemas.microsoft.com/office/drawing/2016/5/9/chartex" xmlns:cx4="http://schemas.microsoft.com/office/drawing/2016/5/10/chartex" xmlns:cx5="http://schemas.microsoft.com/office/drawing/2016/5/11/chartex" xmlns:cx6="http://schemas.microsoft.com/office/drawing/2016/5/12/chartex" xmlns:cx7="http://schemas.microsoft.com/office/drawing/2016/5/13/chartex" xmlns:cx8="http://schemas.microsoft.com/office/drawing/2016/5/14/chartex" xmlns:mc="http://schemas.openxmlformats.org/markup-compatibility/2006" xmlns:aink="http://schemas.microsoft.com/office/drawing/2016/ink" xmlns:am3d="http://schemas.microsoft.com/office/drawing/2017/model3d" xmlns:o="urn:schemas-microsoft-com:office:office" xmlns:oel="http://schemas.microsoft.com/office/2019/extlst" xmlns:r="http://schemas.openxmlformats.org/officeDocument/2006/relationships" xmlns:m="http://schemas.openxmlformats.org/officeDocument/2006/math" xmlns:v="urn:schemas-microsoft-com:vml" xmlns:wp14="http://schemas.microsoft.com/office/word/2010/wordprocessingDrawing" xmlns:wp="http://schemas.openxmlformats.org/drawingml/2006/wordprocessingDrawing" xmlns:w10="urn:schemas-microsoft-com:office:word" xmlns:w="http://schemas.openxmlformats.org/wordprocessingml/2006/main" xmlns:w14="http://schemas.microsoft.com/office/word/2010/wordml" xmlns:w15="http://schemas.microsoft.com/office/word/2012/wordml" xmlns:w16cex="http://schemas.microsoft.com/office/word/2018/wordml/cex" xmlns:w16cid="http://schemas.microsoft.com/office/word/2016/wordml/cid" xmlns:w16="http://schemas.microsoft.com/office/word/2018/wordml" xmlns:w16sdtdh="http://schemas.microsoft.com/office/word/2020/wordml/sdtdatahash" xmlns:w16se="http://schemas.microsoft.com/office/word/2015/wordml/symex" xmlns:wpg="http://schemas.microsoft.com/office/word/2010/wordprocessingGroup" xmlns:wpi="http://schemas.microsoft.com/office/word/2010/wordprocessingInk" xmlns:wne="http://schemas.microsoft.com/office/word/2006/wordml" xmlns:wps="http://schemas.microsoft.com/office/word/2010/wordprocessingShape" mc:Ignorable="w14 w15 w16se w16cid w16 w16cex w16sdtdh wp14">
   <w:endnote w:type="separator" w:id="-1">
     <w:p>
       <w:pPr>
@@ -24307,7 +24449,7 @@
 </file>
 
 <file path=word/footer1.xml><?xml version="1.0" encoding="utf-8"?>
-<w:ftr xmlns:wpc="http://schemas.microsoft.com/office/word/2010/wordprocessingCanvas" xmlns:cx="http://schemas.microsoft.com/office/drawing/2014/chartex" xmlns:cx1="http://schemas.microsoft.com/office/drawing/2015/9/8/chartex" xmlns:cx2="http://schemas.microsoft.com/office/drawing/2015/10/21/chartex" xmlns:cx3="http://schemas.microsoft.com/office/drawing/2016/5/9/chartex" xmlns:cx4="http://schemas.microsoft.com/office/drawing/2016/5/10/chartex" xmlns:cx5="http://schemas.microsoft.com/office/drawing/2016/5/11/chartex" xmlns:cx6="http://schemas.microsoft.com/office/drawing/2016/5/12/chartex" xmlns:cx7="http://schemas.microsoft.com/office/drawing/2016/5/13/chartex" xmlns:cx8="http://schemas.microsoft.com/office/drawing/2016/5/14/chartex" xmlns:mc="http://schemas.openxmlformats.org/markup-compatibility/2006" xmlns:aink="http://schemas.microsoft.com/office/drawing/2016/ink" xmlns:am3d="http://schemas.microsoft.com/office/drawing/2017/model3d" xmlns:o="urn:schemas-microsoft-com:office:office" xmlns:r="http://schemas.openxmlformats.org/officeDocument/2006/relationships" xmlns:m="http://schemas.openxmlformats.org/officeDocument/2006/math" xmlns:v="urn:schemas-microsoft-com:vml" xmlns:wp14="http://schemas.microsoft.com/office/word/2010/wordprocessingDrawing" xmlns:wp="http://schemas.openxmlformats.org/drawingml/2006/wordprocessingDrawing" xmlns:w10="urn:schemas-microsoft-com:office:word" xmlns:w="http://schemas.openxmlformats.org/wordprocessingml/2006/main" xmlns:w14="http://schemas.microsoft.com/office/word/2010/wordml" xmlns:w15="http://schemas.microsoft.com/office/word/2012/wordml" xmlns:w16cex="http://schemas.microsoft.com/office/word/2018/wordml/cex" xmlns:w16cid="http://schemas.microsoft.com/office/word/2016/wordml/cid" xmlns:w16="http://schemas.microsoft.com/office/word/2018/wordml" xmlns:w16se="http://schemas.microsoft.com/office/word/2015/wordml/symex" xmlns:wpg="http://schemas.microsoft.com/office/word/2010/wordprocessingGroup" xmlns:wpi="http://schemas.microsoft.com/office/word/2010/wordprocessingInk" xmlns:wne="http://schemas.microsoft.com/office/word/2006/wordml" xmlns:wps="http://schemas.microsoft.com/office/word/2010/wordprocessingShape" mc:Ignorable="w14 w15 w16se w16cid w16 w16cex wp14">
+<w:ftr xmlns:wpc="http://schemas.microsoft.com/office/word/2010/wordprocessingCanvas" xmlns:cx="http://schemas.microsoft.com/office/drawing/2014/chartex" xmlns:cx1="http://schemas.microsoft.com/office/drawing/2015/9/8/chartex" xmlns:cx2="http://schemas.microsoft.com/office/drawing/2015/10/21/chartex" xmlns:cx3="http://schemas.microsoft.com/office/drawing/2016/5/9/chartex" xmlns:cx4="http://schemas.microsoft.com/office/drawing/2016/5/10/chartex" xmlns:cx5="http://schemas.microsoft.com/office/drawing/2016/5/11/chartex" xmlns:cx6="http://schemas.microsoft.com/office/drawing/2016/5/12/chartex" xmlns:cx7="http://schemas.microsoft.com/office/drawing/2016/5/13/chartex" xmlns:cx8="http://schemas.microsoft.com/office/drawing/2016/5/14/chartex" xmlns:mc="http://schemas.openxmlformats.org/markup-compatibility/2006" xmlns:aink="http://schemas.microsoft.com/office/drawing/2016/ink" xmlns:am3d="http://schemas.microsoft.com/office/drawing/2017/model3d" xmlns:o="urn:schemas-microsoft-com:office:office" xmlns:oel="http://schemas.microsoft.com/office/2019/extlst" xmlns:r="http://schemas.openxmlformats.org/officeDocument/2006/relationships" xmlns:m="http://schemas.openxmlformats.org/officeDocument/2006/math" xmlns:v="urn:schemas-microsoft-com:vml" xmlns:wp14="http://schemas.microsoft.com/office/word/2010/wordprocessingDrawing" xmlns:wp="http://schemas.openxmlformats.org/drawingml/2006/wordprocessingDrawing" xmlns:w10="urn:schemas-microsoft-com:office:word" xmlns:w="http://schemas.openxmlformats.org/wordprocessingml/2006/main" xmlns:w14="http://schemas.microsoft.com/office/word/2010/wordml" xmlns:w15="http://schemas.microsoft.com/office/word/2012/wordml" xmlns:w16cex="http://schemas.microsoft.com/office/word/2018/wordml/cex" xmlns:w16cid="http://schemas.microsoft.com/office/word/2016/wordml/cid" xmlns:w16="http://schemas.microsoft.com/office/word/2018/wordml" xmlns:w16sdtdh="http://schemas.microsoft.com/office/word/2020/wordml/sdtdatahash" xmlns:w16se="http://schemas.microsoft.com/office/word/2015/wordml/symex" xmlns:wpg="http://schemas.microsoft.com/office/word/2010/wordprocessingGroup" xmlns:wpi="http://schemas.microsoft.com/office/word/2010/wordprocessingInk" xmlns:wne="http://schemas.microsoft.com/office/word/2006/wordml" xmlns:wps="http://schemas.microsoft.com/office/word/2010/wordprocessingShape" mc:Ignorable="w14 w15 w16se w16cid w16 w16cex w16sdtdh wp14">
   <w:p>
     <w:pPr>
       <w:pStyle w:val="Footer"/>
@@ -24372,7 +24514,7 @@
 </file>
 
 <file path=word/footnotes.xml><?xml version="1.0" encoding="utf-8"?>
-<w:footnotes xmlns:wpc="http://schemas.microsoft.com/office/word/2010/wordprocessingCanvas" xmlns:cx="http://schemas.microsoft.com/office/drawing/2014/chartex" xmlns:cx1="http://schemas.microsoft.com/office/drawing/2015/9/8/chartex" xmlns:cx2="http://schemas.microsoft.com/office/drawing/2015/10/21/chartex" xmlns:cx3="http://schemas.microsoft.com/office/drawing/2016/5/9/chartex" xmlns:cx4="http://schemas.microsoft.com/office/drawing/2016/5/10/chartex" xmlns:cx5="http://schemas.microsoft.com/office/drawing/2016/5/11/chartex" xmlns:cx6="http://schemas.microsoft.com/office/drawing/2016/5/12/chartex" xmlns:cx7="http://schemas.microsoft.com/office/drawing/2016/5/13/chartex" xmlns:cx8="http://schemas.microsoft.com/office/drawing/2016/5/14/chartex" xmlns:mc="http://schemas.openxmlformats.org/markup-compatibility/2006" xmlns:aink="http://schemas.microsoft.com/office/drawing/2016/ink" xmlns:am3d="http://schemas.microsoft.com/office/drawing/2017/model3d" xmlns:o="urn:schemas-microsoft-com:office:office" xmlns:r="http://schemas.openxmlformats.org/officeDocument/2006/relationships" xmlns:m="http://schemas.openxmlformats.org/officeDocument/2006/math" xmlns:v="urn:schemas-microsoft-com:vml" xmlns:wp14="http://schemas.microsoft.com/office/word/2010/wordprocessingDrawing" xmlns:wp="http://schemas.openxmlformats.org/drawingml/2006/wordprocessingDrawing" xmlns:w10="urn:schemas-microsoft-com:office:word" xmlns:w="http://schemas.openxmlformats.org/wordprocessingml/2006/main" xmlns:w14="http://schemas.microsoft.com/office/word/2010/wordml" xmlns:w15="http://schemas.microsoft.com/office/word/2012/wordml" xmlns:w16cex="http://schemas.microsoft.com/office/word/2018/wordml/cex" xmlns:w16cid="http://schemas.microsoft.com/office/word/2016/wordml/cid" xmlns:w16="http://schemas.microsoft.com/office/word/2018/wordml" xmlns:w16se="http://schemas.microsoft.com/office/word/2015/wordml/symex" xmlns:wpg="http://schemas.microsoft.com/office/word/2010/wordprocessingGroup" xmlns:wpi="http://schemas.microsoft.com/office/word/2010/wordprocessingInk" xmlns:wne="http://schemas.microsoft.com/office/word/2006/wordml" xmlns:wps="http://schemas.microsoft.com/office/word/2010/wordprocessingShape" mc:Ignorable="w14 w15 w16se w16cid w16 w16cex wp14">
+<w:footnotes xmlns:wpc="http://schemas.microsoft.com/office/word/2010/wordprocessingCanvas" xmlns:cx="http://schemas.microsoft.com/office/drawing/2014/chartex" xmlns:cx1="http://schemas.microsoft.com/office/drawing/2015/9/8/chartex" xmlns:cx2="http://schemas.microsoft.com/office/drawing/2015/10/21/chartex" xmlns:cx3="http://schemas.microsoft.com/office/drawing/2016/5/9/chartex" xmlns:cx4="http://schemas.microsoft.com/office/drawing/2016/5/10/chartex" xmlns:cx5="http://schemas.microsoft.com/office/drawing/2016/5/11/chartex" xmlns:cx6="http://schemas.microsoft.com/office/drawing/2016/5/12/chartex" xmlns:cx7="http://schemas.microsoft.com/office/drawing/2016/5/13/chartex" xmlns:cx8="http://schemas.microsoft.com/office/drawing/2016/5/14/chartex" xmlns:mc="http://schemas.openxmlformats.org/markup-compatibility/2006" xmlns:aink="http://schemas.microsoft.com/office/drawing/2016/ink" xmlns:am3d="http://schemas.microsoft.com/office/drawing/2017/model3d" xmlns:o="urn:schemas-microsoft-com:office:office" xmlns:oel="http://schemas.microsoft.com/office/2019/extlst" xmlns:r="http://schemas.openxmlformats.org/officeDocument/2006/relationships" xmlns:m="http://schemas.openxmlformats.org/officeDocument/2006/math" xmlns:v="urn:schemas-microsoft-com:vml" xmlns:wp14="http://schemas.microsoft.com/office/word/2010/wordprocessingDrawing" xmlns:wp="http://schemas.openxmlformats.org/drawingml/2006/wordprocessingDrawing" xmlns:w10="urn:schemas-microsoft-com:office:word" xmlns:w="http://schemas.openxmlformats.org/wordprocessingml/2006/main" xmlns:w14="http://schemas.microsoft.com/office/word/2010/wordml" xmlns:w15="http://schemas.microsoft.com/office/word/2012/wordml" xmlns:w16cex="http://schemas.microsoft.com/office/word/2018/wordml/cex" xmlns:w16cid="http://schemas.microsoft.com/office/word/2016/wordml/cid" xmlns:w16="http://schemas.microsoft.com/office/word/2018/wordml" xmlns:w16sdtdh="http://schemas.microsoft.com/office/word/2020/wordml/sdtdatahash" xmlns:w16se="http://schemas.microsoft.com/office/word/2015/wordml/symex" xmlns:wpg="http://schemas.microsoft.com/office/word/2010/wordprocessingGroup" xmlns:wpi="http://schemas.microsoft.com/office/word/2010/wordprocessingInk" xmlns:wne="http://schemas.microsoft.com/office/word/2006/wordml" xmlns:wps="http://schemas.microsoft.com/office/word/2010/wordprocessingShape" mc:Ignorable="w14 w15 w16se w16cid w16 w16cex w16sdtdh wp14">
   <w:footnote w:type="separator" w:id="-1">
     <w:p>
       <w:pPr>
@@ -24422,7 +24564,7 @@
 </file>
 
 <file path=word/header1.xml><?xml version="1.0" encoding="utf-8"?>
-<w:hdr xmlns:wpc="http://schemas.microsoft.com/office/word/2010/wordprocessingCanvas" xmlns:cx="http://schemas.microsoft.com/office/drawing/2014/chartex" xmlns:cx1="http://schemas.microsoft.com/office/drawing/2015/9/8/chartex" xmlns:cx2="http://schemas.microsoft.com/office/drawing/2015/10/21/chartex" xmlns:cx3="http://schemas.microsoft.com/office/drawing/2016/5/9/chartex" xmlns:cx4="http://schemas.microsoft.com/office/drawing/2016/5/10/chartex" xmlns:cx5="http://schemas.microsoft.com/office/drawing/2016/5/11/chartex" xmlns:cx6="http://schemas.microsoft.com/office/drawing/2016/5/12/chartex" xmlns:cx7="http://schemas.microsoft.com/office/drawing/2016/5/13/chartex" xmlns:cx8="http://schemas.microsoft.com/office/drawing/2016/5/14/chartex" xmlns:mc="http://schemas.openxmlformats.org/markup-compatibility/2006" xmlns:aink="http://schemas.microsoft.com/office/drawing/2016/ink" xmlns:am3d="http://schemas.microsoft.com/office/drawing/2017/model3d" xmlns:o="urn:schemas-microsoft-com:office:office" xmlns:r="http://schemas.openxmlformats.org/officeDocument/2006/relationships" xmlns:m="http://schemas.openxmlformats.org/officeDocument/2006/math" xmlns:v="urn:schemas-microsoft-com:vml" xmlns:wp14="http://schemas.microsoft.com/office/word/2010/wordprocessingDrawing" xmlns:wp="http://schemas.openxmlformats.org/drawingml/2006/wordprocessingDrawing" xmlns:w10="urn:schemas-microsoft-com:office:word" xmlns:w="http://schemas.openxmlformats.org/wordprocessingml/2006/main" xmlns:w14="http://schemas.microsoft.com/office/word/2010/wordml" xmlns:w15="http://schemas.microsoft.com/office/word/2012/wordml" xmlns:w16cex="http://schemas.microsoft.com/office/word/2018/wordml/cex" xmlns:w16cid="http://schemas.microsoft.com/office/word/2016/wordml/cid" xmlns:w16="http://schemas.microsoft.com/office/word/2018/wordml" xmlns:w16se="http://schemas.microsoft.com/office/word/2015/wordml/symex" xmlns:wpg="http://schemas.microsoft.com/office/word/2010/wordprocessingGroup" xmlns:wpi="http://schemas.microsoft.com/office/word/2010/wordprocessingInk" xmlns:wne="http://schemas.microsoft.com/office/word/2006/wordml" xmlns:wps="http://schemas.microsoft.com/office/word/2010/wordprocessingShape" mc:Ignorable="w14 w15 w16se w16cid w16 w16cex wp14">
+<w:hdr xmlns:wpc="http://schemas.microsoft.com/office/word/2010/wordprocessingCanvas" xmlns:cx="http://schemas.microsoft.com/office/drawing/2014/chartex" xmlns:cx1="http://schemas.microsoft.com/office/drawing/2015/9/8/chartex" xmlns:cx2="http://schemas.microsoft.com/office/drawing/2015/10/21/chartex" xmlns:cx3="http://schemas.microsoft.com/office/drawing/2016/5/9/chartex" xmlns:cx4="http://schemas.microsoft.com/office/drawing/2016/5/10/chartex" xmlns:cx5="http://schemas.microsoft.com/office/drawing/2016/5/11/chartex" xmlns:cx6="http://schemas.microsoft.com/office/drawing/2016/5/12/chartex" xmlns:cx7="http://schemas.microsoft.com/office/drawing/2016/5/13/chartex" xmlns:cx8="http://schemas.microsoft.com/office/drawing/2016/5/14/chartex" xmlns:mc="http://schemas.openxmlformats.org/markup-compatibility/2006" xmlns:aink="http://schemas.microsoft.com/office/drawing/2016/ink" xmlns:am3d="http://schemas.microsoft.com/office/drawing/2017/model3d" xmlns:o="urn:schemas-microsoft-com:office:office" xmlns:oel="http://schemas.microsoft.com/office/2019/extlst" xmlns:r="http://schemas.openxmlformats.org/officeDocument/2006/relationships" xmlns:m="http://schemas.openxmlformats.org/officeDocument/2006/math" xmlns:v="urn:schemas-microsoft-com:vml" xmlns:wp14="http://schemas.microsoft.com/office/word/2010/wordprocessingDrawing" xmlns:wp="http://schemas.openxmlformats.org/drawingml/2006/wordprocessingDrawing" xmlns:w10="urn:schemas-microsoft-com:office:word" xmlns:w="http://schemas.openxmlformats.org/wordprocessingml/2006/main" xmlns:w14="http://schemas.microsoft.com/office/word/2010/wordml" xmlns:w15="http://schemas.microsoft.com/office/word/2012/wordml" xmlns:w16cex="http://schemas.microsoft.com/office/word/2018/wordml/cex" xmlns:w16cid="http://schemas.microsoft.com/office/word/2016/wordml/cid" xmlns:w16="http://schemas.microsoft.com/office/word/2018/wordml" xmlns:w16sdtdh="http://schemas.microsoft.com/office/word/2020/wordml/sdtdatahash" xmlns:w16se="http://schemas.microsoft.com/office/word/2015/wordml/symex" xmlns:wpg="http://schemas.microsoft.com/office/word/2010/wordprocessingGroup" xmlns:wpi="http://schemas.microsoft.com/office/word/2010/wordprocessingInk" xmlns:wne="http://schemas.microsoft.com/office/word/2006/wordml" xmlns:wps="http://schemas.microsoft.com/office/word/2010/wordprocessingShape" mc:Ignorable="w14 w15 w16se w16cid w16 w16cex w16sdtdh wp14">
   <w:p>
     <w:pPr>
       <w:pStyle w:val="Header"/>
@@ -24529,7 +24671,7 @@
               <v:stroke joinstyle="miter"/>
               <v:path gradientshapeok="t" o:connecttype="rect"/>
             </v:shapetype>
-            <v:shape id="Text Box 9" o:spid="_x0000_s1026" type="#_x0000_t202" style="position:absolute;margin-left:0;margin-top:22.4pt;width:64.8pt;height:13.8pt;z-index:251659264;visibility:visible;mso-wrap-style:square;mso-width-percent:1000;mso-height-percent:0;mso-wrap-distance-left:9pt;mso-wrap-distance-top:0;mso-wrap-distance-right:9pt;mso-wrap-distance-bottom:0;mso-position-horizontal:absolute;mso-position-horizontal-relative:page;mso-position-vertical:absolute;mso-position-vertical-relative:page;mso-width-percent:1000;mso-height-percent:0;mso-width-relative:left-margin-area;mso-height-relative:page;v-text-anchor:middle" o:gfxdata="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" o:allowincell="f" fillcolor="#a9d18e" stroked="f">
+            <v:shape id="Text Box 9" o:spid="_x0000_s1026" type="#_x0000_t202" style="position:absolute;margin-left:0;margin-top:22.4pt;width:64.8pt;height:13.8pt;z-index:251659264;visibility:visible;mso-wrap-style:square;mso-width-percent:1000;mso-height-percent:0;mso-wrap-distance-left:9pt;mso-wrap-distance-top:0;mso-wrap-distance-right:9pt;mso-wrap-distance-bottom:0;mso-position-horizontal:absolute;mso-position-horizontal-relative:page;mso-position-vertical:absolute;mso-position-vertical-relative:page;mso-width-percent:1000;mso-height-percent:0;mso-width-relative:left-margin-area;mso-height-relative:page;v-text-anchor:middle" o:gfxdata="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" o:allowincell="f" fillcolor="#a9d18e" stroked="f">
               <v:textbox style="mso-fit-shape-to-text:t" inset=",0,,0">
                 <w:txbxContent>
                   <w:p>
@@ -24659,7 +24801,7 @@
         </mc:Choice>
         <mc:Fallback>
           <w:pict>
-            <v:shape w14:anchorId="5EDE65AC" id="Text Box 10" o:spid="_x0000_s1027" type="#_x0000_t202" style="position:absolute;margin-left:64.8pt;margin-top:22.2pt;width:501.5pt;height:12.65pt;z-index:251660288;visibility:visible;mso-wrap-style:square;mso-width-percent:1000;mso-height-percent:0;mso-wrap-distance-left:9pt;mso-wrap-distance-top:0;mso-wrap-distance-right:9pt;mso-wrap-distance-bottom:0;mso-position-horizontal:absolute;mso-position-horizontal-relative:page;mso-position-vertical:absolute;mso-position-vertical-relative:page;mso-width-percent:1000;mso-height-percent:0;mso-width-relative:margin;mso-height-relative:page;v-text-anchor:middle" o:gfxdata="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" o:allowincell="f" filled="f" stroked="f">
+            <v:shape w14:anchorId="5EDE65AC" id="Text Box 10" o:spid="_x0000_s1027" type="#_x0000_t202" style="position:absolute;margin-left:64.8pt;margin-top:22.2pt;width:501.5pt;height:12.65pt;z-index:251660288;visibility:visible;mso-wrap-style:square;mso-width-percent:1000;mso-height-percent:0;mso-wrap-distance-left:9pt;mso-wrap-distance-top:0;mso-wrap-distance-right:9pt;mso-wrap-distance-bottom:0;mso-position-horizontal:absolute;mso-position-horizontal-relative:page;mso-position-vertical:absolute;mso-position-vertical-relative:page;mso-width-percent:1000;mso-height-percent:0;mso-width-relative:margin;mso-height-relative:page;v-text-anchor:middle" o:gfxdata="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" o:allowincell="f" filled="f" stroked="f">
               <v:textbox style="mso-fit-shape-to-text:t" inset=",0,,0">
                 <w:txbxContent>
                   <w:p>
@@ -24682,7 +24824,7 @@
 </file>
 
 <file path=word/numbering.xml><?xml version="1.0" encoding="utf-8"?>
-<w:numbering xmlns:wpc="http://schemas.microsoft.com/office/word/2010/wordprocessingCanvas" xmlns:cx="http://schemas.microsoft.com/office/drawing/2014/chartex" xmlns:cx1="http://schemas.microsoft.com/office/drawing/2015/9/8/chartex" xmlns:cx2="http://schemas.microsoft.com/office/drawing/2015/10/21/chartex" xmlns:cx3="http://schemas.microsoft.com/office/drawing/2016/5/9/chartex" xmlns:cx4="http://schemas.microsoft.com/office/drawing/2016/5/10/chartex" xmlns:cx5="http://schemas.microsoft.com/office/drawing/2016/5/11/chartex" xmlns:cx6="http://schemas.microsoft.com/office/drawing/2016/5/12/chartex" xmlns:cx7="http://schemas.microsoft.com/office/drawing/2016/5/13/chartex" xmlns:cx8="http://schemas.microsoft.com/office/drawing/2016/5/14/chartex" xmlns:mc="http://schemas.openxmlformats.org/markup-compatibility/2006" xmlns:aink="http://schemas.microsoft.com/office/drawing/2016/ink" xmlns:am3d="http://schemas.microsoft.com/office/drawing/2017/model3d" xmlns:o="urn:schemas-microsoft-com:office:office" xmlns:r="http://schemas.openxmlformats.org/officeDocument/2006/relationships" xmlns:m="http://schemas.openxmlformats.org/officeDocument/2006/math" xmlns:v="urn:schemas-microsoft-com:vml" xmlns:wp14="http://schemas.microsoft.com/office/word/2010/wordprocessingDrawing" xmlns:wp="http://schemas.openxmlformats.org/drawingml/2006/wordprocessingDrawing" xmlns:w10="urn:schemas-microsoft-com:office:word" xmlns:w="http://schemas.openxmlformats.org/wordprocessingml/2006/main" xmlns:w14="http://schemas.microsoft.com/office/word/2010/wordml" xmlns:w15="http://schemas.microsoft.com/office/word/2012/wordml" xmlns:w16cex="http://schemas.microsoft.com/office/word/2018/wordml/cex" xmlns:w16cid="http://schemas.microsoft.com/office/word/2016/wordml/cid" xmlns:w16="http://schemas.microsoft.com/office/word/2018/wordml" xmlns:w16se="http://schemas.microsoft.com/office/word/2015/wordml/symex" xmlns:wpg="http://schemas.microsoft.com/office/word/2010/wordprocessingGroup" xmlns:wpi="http://schemas.microsoft.com/office/word/2010/wordprocessingInk" xmlns:wne="http://schemas.microsoft.com/office/word/2006/wordml" xmlns:wps="http://schemas.microsoft.com/office/word/2010/wordprocessingShape" mc:Ignorable="w14 w15 w16se w16cid w16 w16cex wp14">
+<w:numbering xmlns:wpc="http://schemas.microsoft.com/office/word/2010/wordprocessingCanvas" xmlns:cx="http://schemas.microsoft.com/office/drawing/2014/chartex" xmlns:cx1="http://schemas.microsoft.com/office/drawing/2015/9/8/chartex" xmlns:cx2="http://schemas.microsoft.com/office/drawing/2015/10/21/chartex" xmlns:cx3="http://schemas.microsoft.com/office/drawing/2016/5/9/chartex" xmlns:cx4="http://schemas.microsoft.com/office/drawing/2016/5/10/chartex" xmlns:cx5="http://schemas.microsoft.com/office/drawing/2016/5/11/chartex" xmlns:cx6="http://schemas.microsoft.com/office/drawing/2016/5/12/chartex" xmlns:cx7="http://schemas.microsoft.com/office/drawing/2016/5/13/chartex" xmlns:cx8="http://schemas.microsoft.com/office/drawing/2016/5/14/chartex" xmlns:mc="http://schemas.openxmlformats.org/markup-compatibility/2006" xmlns:aink="http://schemas.microsoft.com/office/drawing/2016/ink" xmlns:am3d="http://schemas.microsoft.com/office/drawing/2017/model3d" xmlns:o="urn:schemas-microsoft-com:office:office" xmlns:oel="http://schemas.microsoft.com/office/2019/extlst" xmlns:r="http://schemas.openxmlformats.org/officeDocument/2006/relationships" xmlns:m="http://schemas.openxmlformats.org/officeDocument/2006/math" xmlns:v="urn:schemas-microsoft-com:vml" xmlns:wp14="http://schemas.microsoft.com/office/word/2010/wordprocessingDrawing" xmlns:wp="http://schemas.openxmlformats.org/drawingml/2006/wordprocessingDrawing" xmlns:w10="urn:schemas-microsoft-com:office:word" xmlns:w="http://schemas.openxmlformats.org/wordprocessingml/2006/main" xmlns:w14="http://schemas.microsoft.com/office/word/2010/wordml" xmlns:w15="http://schemas.microsoft.com/office/word/2012/wordml" xmlns:w16cex="http://schemas.microsoft.com/office/word/2018/wordml/cex" xmlns:w16cid="http://schemas.microsoft.com/office/word/2016/wordml/cid" xmlns:w16="http://schemas.microsoft.com/office/word/2018/wordml" xmlns:w16sdtdh="http://schemas.microsoft.com/office/word/2020/wordml/sdtdatahash" xmlns:w16se="http://schemas.microsoft.com/office/word/2015/wordml/symex" xmlns:wpg="http://schemas.microsoft.com/office/word/2010/wordprocessingGroup" xmlns:wpi="http://schemas.microsoft.com/office/word/2010/wordprocessingInk" xmlns:wne="http://schemas.microsoft.com/office/word/2006/wordml" xmlns:wps="http://schemas.microsoft.com/office/word/2010/wordprocessingShape" mc:Ignorable="w14 w15 w16se w16cid w16 w16cex w16sdtdh wp14">
   <w:abstractNum w:abstractNumId="0" w15:restartNumberingAfterBreak="0">
     <w:nsid w:val="018E60E6"/>
     <w:multiLevelType w:val="hybridMultilevel"/>
@@ -26068,43 +26210,43 @@
       </w:pPr>
     </w:lvl>
   </w:abstractNum>
-  <w:num w:numId="1">
+  <w:num w:numId="1" w16cid:durableId="590623579">
     <w:abstractNumId w:val="3"/>
   </w:num>
-  <w:num w:numId="2">
+  <w:num w:numId="2" w16cid:durableId="2138060376">
     <w:abstractNumId w:val="5"/>
   </w:num>
-  <w:num w:numId="3">
+  <w:num w:numId="3" w16cid:durableId="465584978">
     <w:abstractNumId w:val="8"/>
   </w:num>
-  <w:num w:numId="4">
+  <w:num w:numId="4" w16cid:durableId="1321695102">
     <w:abstractNumId w:val="1"/>
   </w:num>
-  <w:num w:numId="5">
+  <w:num w:numId="5" w16cid:durableId="1982610289">
     <w:abstractNumId w:val="12"/>
   </w:num>
-  <w:num w:numId="6">
+  <w:num w:numId="6" w16cid:durableId="451215962">
     <w:abstractNumId w:val="7"/>
   </w:num>
-  <w:num w:numId="7">
+  <w:num w:numId="7" w16cid:durableId="1881819978">
     <w:abstractNumId w:val="10"/>
   </w:num>
-  <w:num w:numId="8">
+  <w:num w:numId="8" w16cid:durableId="777867887">
     <w:abstractNumId w:val="2"/>
   </w:num>
-  <w:num w:numId="9">
+  <w:num w:numId="9" w16cid:durableId="1434518794">
     <w:abstractNumId w:val="11"/>
   </w:num>
-  <w:num w:numId="10">
+  <w:num w:numId="10" w16cid:durableId="1477800457">
     <w:abstractNumId w:val="9"/>
   </w:num>
-  <w:num w:numId="11">
+  <w:num w:numId="11" w16cid:durableId="1253247491">
     <w:abstractNumId w:val="0"/>
   </w:num>
-  <w:num w:numId="12">
+  <w:num w:numId="12" w16cid:durableId="471943454">
     <w:abstractNumId w:val="6"/>
   </w:num>
-  <w:num w:numId="13">
+  <w:num w:numId="13" w16cid:durableId="1068311096">
     <w:abstractNumId w:val="4"/>
   </w:num>
   <w:numIdMacAtCleanup w:val="13"/>
@@ -26112,7 +26254,7 @@
 </file>
 
 <file path=word/styles.xml><?xml version="1.0" encoding="utf-8"?>
-<w:styles xmlns:mc="http://schemas.openxmlformats.org/markup-compatibility/2006" xmlns:r="http://schemas.openxmlformats.org/officeDocument/2006/relationships" xmlns:w="http://schemas.openxmlformats.org/wordprocessingml/2006/main" xmlns:w14="http://schemas.microsoft.com/office/word/2010/wordml" xmlns:w15="http://schemas.microsoft.com/office/word/2012/wordml" xmlns:w16cex="http://schemas.microsoft.com/office/word/2018/wordml/cex" xmlns:w16cid="http://schemas.microsoft.com/office/word/2016/wordml/cid" xmlns:w16="http://schemas.microsoft.com/office/word/2018/wordml" xmlns:w16se="http://schemas.microsoft.com/office/word/2015/wordml/symex" mc:Ignorable="w14 w15 w16se w16cid w16 w16cex">
+<w:styles xmlns:mc="http://schemas.openxmlformats.org/markup-compatibility/2006" xmlns:r="http://schemas.openxmlformats.org/officeDocument/2006/relationships" xmlns:w="http://schemas.openxmlformats.org/wordprocessingml/2006/main" xmlns:w14="http://schemas.microsoft.com/office/word/2010/wordml" xmlns:w15="http://schemas.microsoft.com/office/word/2012/wordml" xmlns:w16cex="http://schemas.microsoft.com/office/word/2018/wordml/cex" xmlns:w16cid="http://schemas.microsoft.com/office/word/2016/wordml/cid" xmlns:w16="http://schemas.microsoft.com/office/word/2018/wordml" xmlns:w16sdtdh="http://schemas.microsoft.com/office/word/2020/wordml/sdtdatahash" xmlns:w16se="http://schemas.microsoft.com/office/word/2015/wordml/symex" mc:Ignorable="w14 w15 w16se w16cid w16 w16cex w16sdtdh">
   <w:docDefaults>
     <w:rPrDefault>
       <w:rPr>
@@ -26637,6 +26779,7 @@
   <w:style w:type="character" w:default="1" w:styleId="DefaultParagraphFont">
     <w:name w:val="Default Paragraph Font"/>
     <w:uiPriority w:val="1"/>
+    <w:semiHidden/>
     <w:unhideWhenUsed/>
   </w:style>
   <w:style w:type="table" w:default="1" w:styleId="TableNormal">

</xml_diff>

<commit_message>
Update file csv and word
</commit_message>
<xml_diff>
--- a/G369Thinh_DAHP.PyPro_EPLStats.docx
+++ b/G369Thinh_DAHP.PyPro_EPLStats.docx
@@ -10488,13 +10488,13 @@
         <w:pStyle w:val="Heading1"/>
       </w:pPr>
       <w:bookmarkStart w:id="4" w:name="_Toc58487799"/>
-      <w:bookmarkStart w:id="5" w:name="_Hlk55976563"/>
-      <w:bookmarkStart w:id="6" w:name="_Toc130324661"/>
+      <w:bookmarkStart w:id="5" w:name="_Toc130324661"/>
+      <w:bookmarkStart w:id="6" w:name="_Hlk55976563"/>
       <w:r>
         <w:t>GIỚI THIỆU VỀ ĐỒ ÁN HỌC PHẦN</w:t>
       </w:r>
       <w:bookmarkEnd w:id="4"/>
-      <w:bookmarkEnd w:id="6"/>
+      <w:bookmarkEnd w:id="5"/>
     </w:p>
     <w:p>
       <w:pPr>
@@ -10680,7 +10680,7 @@
           <w:sz w:val="26"/>
           <w:szCs w:val="26"/>
         </w:rPr>
-        <w:t xml:space="preserve">xây dựng giao diện đồ hoạ (GUI) cho phép: </w:t>
+        <w:t xml:space="preserve">xây </w:t>
       </w:r>
       <w:r>
         <w:rPr>
@@ -10689,7 +10689,7 @@
           <w:szCs w:val="26"/>
         </w:rPr>
         <w:lastRenderedPageBreak/>
-        <w:t>tương tác với người dùng bằng giọng nói (Trợ lý ảo: Voice Assistant) và phân tích thăm dò (EDA</w:t>
+        <w:t>dựng giao diện đồ hoạ (GUI) cho phép: tương tác với người dùng bằng giọng nói (Trợ lý ảo: Voice Assistant) và phân tích thăm dò (EDA</w:t>
       </w:r>
       <w:r>
         <w:rPr>
@@ -12134,6 +12134,7 @@
           <w:sz w:val="26"/>
           <w:szCs w:val="26"/>
         </w:rPr>
+        <w:lastRenderedPageBreak/>
         <w:t>Chương 3: Phân tích và xác đinh</w:t>
       </w:r>
       <w:r>
@@ -12161,7 +12162,6 @@
           <w:sz w:val="26"/>
           <w:szCs w:val="26"/>
         </w:rPr>
-        <w:lastRenderedPageBreak/>
         <w:t xml:space="preserve">Chương 4: Lập trình xây dựng sản phầm đề lài: </w:t>
       </w:r>
       <w:r>
@@ -13310,53 +13310,21 @@
     </w:p>
     <w:p>
       <w:pPr>
-        <w:spacing w:before="120" w:after="120" w:line="360" w:lineRule="auto"/>
+        <w:spacing w:before="0" w:after="160" w:line="259" w:lineRule="auto"/>
         <w:rPr>
           <w:rFonts w:eastAsia="Times New Roman" w:cs="Times New Roman"/>
           <w:sz w:val="26"/>
           <w:szCs w:val="26"/>
         </w:rPr>
       </w:pPr>
-    </w:p>
-    <w:p>
-      <w:pPr>
-        <w:spacing w:before="120" w:after="120" w:line="360" w:lineRule="auto"/>
+      <w:r>
         <w:rPr>
           <w:rFonts w:eastAsia="Times New Roman" w:cs="Times New Roman"/>
           <w:sz w:val="26"/>
           <w:szCs w:val="26"/>
         </w:rPr>
-      </w:pPr>
-    </w:p>
-    <w:p>
-      <w:pPr>
-        <w:spacing w:before="120" w:after="120" w:line="360" w:lineRule="auto"/>
-        <w:rPr>
-          <w:rFonts w:eastAsia="Times New Roman" w:cs="Times New Roman"/>
-          <w:sz w:val="26"/>
-          <w:szCs w:val="26"/>
-        </w:rPr>
-      </w:pPr>
-    </w:p>
-    <w:p>
-      <w:pPr>
-        <w:spacing w:before="120" w:after="120" w:line="360" w:lineRule="auto"/>
-        <w:rPr>
-          <w:rFonts w:eastAsia="Times New Roman" w:cs="Times New Roman"/>
-          <w:sz w:val="26"/>
-          <w:szCs w:val="26"/>
-        </w:rPr>
-      </w:pPr>
-    </w:p>
-    <w:p>
-      <w:pPr>
-        <w:spacing w:before="120" w:after="120" w:line="360" w:lineRule="auto"/>
-        <w:rPr>
-          <w:rFonts w:eastAsia="Times New Roman" w:cs="Times New Roman"/>
-          <w:sz w:val="26"/>
-          <w:szCs w:val="26"/>
-        </w:rPr>
-      </w:pPr>
+        <w:br w:type="page"/>
+      </w:r>
     </w:p>
     <w:p>
       <w:pPr>
@@ -13390,6 +13358,7 @@
           <w:sz w:val="26"/>
           <w:szCs w:val="26"/>
         </w:rPr>
+        <w:lastRenderedPageBreak/>
         <w:t>PHÂN TÍCH VÀ XÁC ĐINH CÁC CƠ SỞ KỸ THUẬT</w:t>
       </w:r>
       <w:bookmarkEnd w:id="56"/>
@@ -13483,21 +13452,24 @@
         <w:ind w:firstLine="720"/>
       </w:pPr>
       <w:r>
-        <w:t xml:space="preserve">Vận dụng kỹ thuật lập trình EDA kết hợp với GUI và Voice Assistant cho phép dùng tập dữ liệu thực nghiệm về </w:t>
+        <w:t xml:space="preserve">Vận dụng kỹ thuật lập trình EDA kết hợp với GUI và </w:t>
+      </w:r>
+      <w:r>
+        <w:t>`</w:t>
+      </w:r>
+      <w:r>
+        <w:t>Voice Assistant cho phép dùng tập dữ liệu thực nghiệm về</w:t>
+      </w:r>
+      <w:r>
+        <w:t xml:space="preserve"> các đội bóng Ngoại hạng Anh mùa 06/07 đến mùa 17/18</w:t>
+      </w:r>
+      <w:r>
+        <w:t xml:space="preserve"> để dự đoán </w:t>
       </w:r>
       <w:r>
         <w:rPr>
           <w:highlight w:val="yellow"/>
         </w:rPr>
-        <w:t>doanh số bán hàng của các chi nhánh của hệ siêu thị</w:t>
-      </w:r>
-      <w:r>
-        <w:t xml:space="preserve"> để dự đoán và tư vấn các nhà quản lý hoạch định kế hoạch </w:t>
-      </w:r>
-      <w:r>
-        <w:rPr>
-          <w:highlight w:val="yellow"/>
-        </w:rPr>
         <w:t>kinh doanh của hệ thống siêu thi</w:t>
       </w:r>
       <w:r>
@@ -13512,19 +13484,16 @@
         <w:t xml:space="preserve">Dữ liệu thực nghiệm gồm </w:t>
       </w:r>
       <w:r>
-        <w:rPr>
-          <w:highlight w:val="yellow"/>
-        </w:rPr>
-        <w:t>doanh số bán hàng</w:t>
+        <w:t>các giá trị liên quan tới</w:t>
+      </w:r>
+      <w:r>
+        <w:t xml:space="preserve"> thành tích</w:t>
       </w:r>
       <w:r>
         <w:t xml:space="preserve"> trong quá khứ của </w:t>
       </w:r>
       <w:r>
-        <w:rPr>
-          <w:highlight w:val="yellow"/>
-        </w:rPr>
-        <w:t>hệ thống siêu thị</w:t>
+        <w:t>20 đội bóng Ngoại hạng Anh từ mùa giải 06/07 đến mùa 17/18  (12 mùa giải)</w:t>
       </w:r>
       <w:r>
         <w:t>:</w:t>
@@ -13532,11 +13501,13 @@
     </w:p>
     <w:p>
       <w:r>
-        <w:rPr>
-          <w:highlight w:val="yellow"/>
-        </w:rPr>
-        <w:lastRenderedPageBreak/>
-        <w:t>sttHoTen_weatherAUS</w:t>
+        <w:t>G369Thinh</w:t>
+      </w:r>
+      <w:r>
+        <w:t>_</w:t>
+      </w:r>
+      <w:r>
+        <w:t>EPLStats</w:t>
       </w:r>
       <w:r>
         <w:t>.csv</w:t>
@@ -13552,13 +13523,10 @@
         </w:tabs>
       </w:pPr>
       <w:r>
-        <w:t xml:space="preserve">. Số records: </w:t>
-      </w:r>
-      <w:r>
-        <w:rPr>
-          <w:highlight w:val="yellow"/>
-        </w:rPr>
-        <w:t>……….</w:t>
+        <w:t>. Số records:</w:t>
+      </w:r>
+      <w:r>
+        <w:t xml:space="preserve"> 240</w:t>
       </w:r>
     </w:p>
     <w:p>
@@ -13566,10 +13534,7 @@
         <w:t xml:space="preserve">. Số thuộc tính input: </w:t>
       </w:r>
       <w:r>
-        <w:rPr>
-          <w:highlight w:val="yellow"/>
-        </w:rPr>
-        <w:t>………….</w:t>
+        <w:t>33</w:t>
       </w:r>
       <w:r>
         <w:t xml:space="preserve"> để đoán thuộc tính thứ </w:t>
@@ -14027,6 +13992,7 @@
         <w:rPr>
           <w:rFonts w:eastAsia="Times New Roman"/>
         </w:rPr>
+        <w:lastRenderedPageBreak/>
         <w:t>Tập dữ liệu thực nghiệm</w:t>
       </w:r>
       <w:bookmarkEnd w:id="67"/>
@@ -14133,9 +14099,8 @@
           <w:color w:val="A31515"/>
           <w:sz w:val="19"/>
           <w:szCs w:val="19"/>
-          <w:highlight w:val="yellow"/>
-        </w:rPr>
-        <w:t>weatherAUS</w:t>
+        </w:rPr>
+        <w:t>G369Thinh_EPLStats/EPLStats</w:t>
       </w:r>
       <w:r>
         <w:rPr>
@@ -14350,7 +14315,6 @@
         <w:rPr>
           <w:noProof/>
         </w:rPr>
-        <w:lastRenderedPageBreak/>
         <w:drawing>
           <wp:inline distT="0" distB="0" distL="0" distR="0" wp14:anchorId="6BEF6703" wp14:editId="5A4FDEAA">
             <wp:extent cx="5727700" cy="763270"/>
@@ -24130,7 +24094,7 @@
         <w:t xml:space="preserve"> </w:t>
       </w:r>
     </w:p>
-    <w:bookmarkEnd w:id="5"/>
+    <w:bookmarkEnd w:id="6"/>
     <w:p>
       <w:pPr>
         <w:ind w:right="-133" w:firstLine="720"/>

</xml_diff>